<commit_message>
Add Hardware and Software specifications
</commit_message>
<xml_diff>
--- a/documentation/technical-reference.docx
+++ b/documentation/technical-reference.docx
@@ -32,13 +32,64 @@
     </w:p>
     <w:p>
       <w:pPr>
-        <w:rPr>
-          <w:lang w:val="fr-FR"/>
+        <w:pStyle w:val="Heading2"/>
+        <w:rPr>
+          <w:lang w:val="en-GB"/>
+        </w:rPr>
+      </w:pPr>
+      <w:r>
+        <w:rPr>
+          <w:lang w:val="en-GB"/>
+        </w:rPr>
+        <w:t xml:space="preserve">Motorized fader-based </w:t>
+      </w:r>
+      <w:r>
+        <w:rPr>
+          <w:lang w:val="en-GB"/>
+        </w:rPr>
+        <w:t>keyboard slider</w:t>
+      </w:r>
+      <w:r>
+        <w:rPr>
+          <w:lang w:val="en-GB"/>
+        </w:rPr>
+        <w:t xml:space="preserve"> with </w:t>
+      </w:r>
+      <w:r>
+        <w:rPr>
+          <w:lang w:val="en-GB"/>
+        </w:rPr>
+        <w:t xml:space="preserve">an </w:t>
+      </w:r>
+      <w:r>
+        <w:rPr>
+          <w:lang w:val="en-GB"/>
+        </w:rPr>
+        <w:t xml:space="preserve">advanced </w:t>
+      </w:r>
+      <w:r>
+        <w:rPr>
+          <w:lang w:val="en-GB"/>
+        </w:rPr>
+        <w:t>controller</w:t>
+      </w:r>
+    </w:p>
+    <w:p>
+      <w:pPr>
+        <w:rPr>
+          <w:lang w:val="en-GB"/>
+        </w:rPr>
+      </w:pPr>
+    </w:p>
+    <w:p>
+      <w:pPr>
+        <w:rPr>
+          <w:lang w:val="en-GB"/>
         </w:rPr>
         <w:sectPr>
           <w:footerReference w:type="default" r:id="rId8"/>
           <w:pgSz w:w="12240" w:h="15840"/>
-          <w:pgMar w:top="720" w:right="720" w:bottom="720" w:left="720" w:header="720" w:footer="720" w:gutter="0"/>
+          <w:pgMar w:top="288" w:right="720" w:bottom="720" w:left="288" w:header="720" w:footer="720" w:gutter="0"/>
           <w:cols w:space="720"/>
           <w:docGrid w:linePitch="360"/>
         </w:sectPr>
@@ -86,7 +137,7 @@
           <w:b w:val="0"/>
           <w:sz w:val="24"/>
         </w:rPr>
-        <w:t xml:space="preserve"> belt and pulley system to move the fader.</w:t>
+        <w:t xml:space="preserve"> belt and pulley system to move the fader</w:t>
       </w:r>
     </w:p>
     <w:p>
@@ -108,7 +159,7 @@
           <w:b w:val="0"/>
           <w:sz w:val="24"/>
         </w:rPr>
-        <w:t>USB Powered (USB Mini B connector)</w:t>
+        <w:t>Open hardware and source</w:t>
       </w:r>
     </w:p>
     <w:p>
@@ -124,29 +175,490 @@
           <w:sz w:val="24"/>
         </w:rPr>
       </w:pPr>
-      <w:bookmarkStart w:id="0" w:name="_GoBack"/>
-      <w:bookmarkEnd w:id="0"/>
+      <w:r>
+        <w:rPr>
+          <w:rStyle w:val="Strong"/>
+          <w:b w:val="0"/>
+          <w:sz w:val="24"/>
+        </w:rPr>
+        <w:t>USB Powered (USB Mini B connector)</w:t>
+      </w:r>
     </w:p>
     <w:p>
       <w:pPr>
         <w:pStyle w:val="NoSpacing"/>
-        <w:keepNext/>
+        <w:numPr>
+          <w:ilvl w:val="0"/>
+          <w:numId w:val="3"/>
+        </w:numPr>
+        <w:rPr>
+          <w:rStyle w:val="Strong"/>
+          <w:b w:val="0"/>
+          <w:sz w:val="24"/>
+        </w:rPr>
+      </w:pPr>
+      <w:r>
+        <w:rPr>
+          <w:rStyle w:val="Strong"/>
+          <w:b w:val="0"/>
+          <w:sz w:val="24"/>
+        </w:rPr>
+        <w:t>Desktop configuration GUI</w:t>
+      </w:r>
+    </w:p>
+    <w:p>
+      <w:pPr>
+        <w:pStyle w:val="NoSpacing"/>
+        <w:numPr>
+          <w:ilvl w:val="0"/>
+          <w:numId w:val="3"/>
+        </w:numPr>
+        <w:rPr>
+          <w:rStyle w:val="Strong"/>
+          <w:b w:val="0"/>
+          <w:sz w:val="24"/>
+        </w:rPr>
+      </w:pPr>
+      <w:r>
+        <w:rPr>
+          <w:rStyle w:val="Strong"/>
+          <w:b w:val="0"/>
+          <w:sz w:val="24"/>
+        </w:rPr>
+        <w:t>Programmable plugins</w:t>
+      </w:r>
+    </w:p>
+    <w:p>
+      <w:pPr>
+        <w:pStyle w:val="NoSpacing"/>
+        <w:numPr>
+          <w:ilvl w:val="0"/>
+          <w:numId w:val="3"/>
+        </w:numPr>
+        <w:rPr>
+          <w:rStyle w:val="Strong"/>
+          <w:b w:val="0"/>
+          <w:sz w:val="24"/>
+        </w:rPr>
+      </w:pPr>
+      <w:r>
+        <w:rPr>
+          <w:rStyle w:val="Strong"/>
+          <w:b w:val="0"/>
+          <w:sz w:val="24"/>
+        </w:rPr>
+        <w:t xml:space="preserve">Virtual Serial port for </w:t>
+      </w:r>
+      <w:r>
+        <w:rPr>
+          <w:rStyle w:val="Strong"/>
+          <w:b w:val="0"/>
+          <w:sz w:val="24"/>
+        </w:rPr>
+        <w:t>plug-n-play on any PC</w:t>
+      </w:r>
+    </w:p>
+    <w:p>
+      <w:pPr>
+        <w:pStyle w:val="NoSpacing"/>
+        <w:spacing w:before="240" w:after="240"/>
+        <w:rPr>
+          <w:rStyle w:val="Strong"/>
+          <w:sz w:val="28"/>
+        </w:rPr>
+      </w:pPr>
+      <w:r>
+        <w:rPr>
+          <w:rStyle w:val="Strong"/>
+          <w:sz w:val="28"/>
+        </w:rPr>
+        <w:t>Hardware specifications</w:t>
+      </w:r>
+    </w:p>
+    <w:p>
+      <w:pPr>
+        <w:pStyle w:val="NoSpacing"/>
+        <w:numPr>
+          <w:ilvl w:val="0"/>
+          <w:numId w:val="4"/>
+        </w:numPr>
+        <w:rPr>
+          <w:rStyle w:val="Strong"/>
+          <w:b w:val="0"/>
+          <w:bCs w:val="0"/>
+          <w:sz w:val="24"/>
+        </w:rPr>
+      </w:pPr>
+      <w:r>
+        <w:rPr>
+          <w:rStyle w:val="Strong"/>
+          <w:b w:val="0"/>
+          <w:bCs w:val="0"/>
+          <w:sz w:val="24"/>
+        </w:rPr>
+        <w:t>USB Mini B connector</w:t>
+      </w:r>
+    </w:p>
+    <w:p>
+      <w:pPr>
+        <w:pStyle w:val="NoSpacing"/>
+        <w:numPr>
+          <w:ilvl w:val="0"/>
+          <w:numId w:val="4"/>
+        </w:numPr>
+        <w:rPr>
+          <w:rStyle w:val="Strong"/>
+          <w:b w:val="0"/>
+          <w:bCs w:val="0"/>
+          <w:sz w:val="24"/>
+        </w:rPr>
+      </w:pPr>
+      <w:r>
+        <w:rPr>
+          <w:rStyle w:val="Strong"/>
+          <w:b w:val="0"/>
+          <w:bCs w:val="0"/>
+          <w:sz w:val="24"/>
+        </w:rPr>
+        <w:t>STM32F072C8Tx MCU</w:t>
+      </w:r>
+    </w:p>
+    <w:p>
+      <w:pPr>
+        <w:pStyle w:val="NoSpacing"/>
+        <w:numPr>
+          <w:ilvl w:val="0"/>
+          <w:numId w:val="4"/>
+        </w:numPr>
+        <w:rPr>
+          <w:rStyle w:val="Strong"/>
+          <w:b w:val="0"/>
+          <w:bCs w:val="0"/>
+          <w:sz w:val="24"/>
+        </w:rPr>
+      </w:pPr>
+      <w:r>
+        <w:rPr>
+          <w:rStyle w:val="Strong"/>
+          <w:b w:val="0"/>
+          <w:bCs w:val="0"/>
+          <w:sz w:val="24"/>
+        </w:rPr>
+        <w:t>5-pin ST-Link V2 programming interface</w:t>
+      </w:r>
+    </w:p>
+    <w:p>
+      <w:pPr>
+        <w:pStyle w:val="NoSpacing"/>
+        <w:numPr>
+          <w:ilvl w:val="0"/>
+          <w:numId w:val="4"/>
+        </w:numPr>
+        <w:rPr>
+          <w:rStyle w:val="Strong"/>
+          <w:b w:val="0"/>
+          <w:bCs w:val="0"/>
+          <w:sz w:val="24"/>
+        </w:rPr>
+      </w:pPr>
+      <w:r>
+        <w:rPr>
+          <w:rStyle w:val="Strong"/>
+          <w:b w:val="0"/>
+          <w:bCs w:val="0"/>
+          <w:sz w:val="24"/>
+        </w:rPr>
+        <w:t>5</w:t>
+      </w:r>
+      <w:r>
+        <w:rPr>
+          <w:rStyle w:val="Strong"/>
+          <w:b w:val="0"/>
+          <w:bCs w:val="0"/>
+          <w:sz w:val="24"/>
+        </w:rPr>
+        <w:t>V to 3.3V regulator</w:t>
+      </w:r>
+      <w:r>
+        <w:rPr>
+          <w:rStyle w:val="Strong"/>
+          <w:b w:val="0"/>
+          <w:bCs w:val="0"/>
+          <w:sz w:val="24"/>
+        </w:rPr>
+        <w:t xml:space="preserve"> (</w:t>
+      </w:r>
+      <w:r>
+        <w:rPr>
+          <w:rStyle w:val="Strong"/>
+          <w:b w:val="0"/>
+          <w:bCs w:val="0"/>
+          <w:sz w:val="24"/>
+        </w:rPr>
+        <w:t>MIC5205-33</w:t>
+      </w:r>
+      <w:r>
+        <w:rPr>
+          <w:rStyle w:val="Strong"/>
+          <w:b w:val="0"/>
+          <w:bCs w:val="0"/>
+          <w:sz w:val="24"/>
+        </w:rPr>
+        <w:t>)</w:t>
+      </w:r>
+    </w:p>
+    <w:p>
+      <w:pPr>
+        <w:pStyle w:val="NoSpacing"/>
+        <w:numPr>
+          <w:ilvl w:val="0"/>
+          <w:numId w:val="4"/>
+        </w:numPr>
+        <w:rPr>
+          <w:rStyle w:val="Strong"/>
+          <w:b w:val="0"/>
+          <w:bCs w:val="0"/>
+          <w:sz w:val="24"/>
+        </w:rPr>
+      </w:pPr>
+      <w:r>
+        <w:rPr>
+          <w:rStyle w:val="Strong"/>
+          <w:b w:val="0"/>
+          <w:bCs w:val="0"/>
+          <w:sz w:val="24"/>
+        </w:rPr>
+        <w:t>5V to 10V boost convert</w:t>
+      </w:r>
+      <w:r>
+        <w:rPr>
+          <w:rStyle w:val="Strong"/>
+          <w:b w:val="0"/>
+          <w:bCs w:val="0"/>
+          <w:sz w:val="24"/>
+        </w:rPr>
+        <w:t>e</w:t>
+      </w:r>
+      <w:r>
+        <w:rPr>
+          <w:rStyle w:val="Strong"/>
+          <w:b w:val="0"/>
+          <w:bCs w:val="0"/>
+          <w:sz w:val="24"/>
+        </w:rPr>
+        <w:t xml:space="preserve">r </w:t>
+      </w:r>
+      <w:r>
+        <w:rPr>
+          <w:rStyle w:val="Strong"/>
+          <w:b w:val="0"/>
+          <w:bCs w:val="0"/>
+          <w:sz w:val="24"/>
+        </w:rPr>
+        <w:t xml:space="preserve">(MT3608) </w:t>
+      </w:r>
+      <w:r>
+        <w:rPr>
+          <w:rStyle w:val="Strong"/>
+          <w:b w:val="0"/>
+          <w:bCs w:val="0"/>
+          <w:sz w:val="24"/>
+        </w:rPr>
+        <w:t xml:space="preserve">with </w:t>
+      </w:r>
+      <w:r>
+        <w:rPr>
+          <w:rStyle w:val="Strong"/>
+          <w:b w:val="0"/>
+          <w:bCs w:val="0"/>
+          <w:sz w:val="24"/>
+        </w:rPr>
+        <w:t>trimmable potentiometer</w:t>
+      </w:r>
+    </w:p>
+    <w:p>
+      <w:pPr>
+        <w:pStyle w:val="NoSpacing"/>
+        <w:numPr>
+          <w:ilvl w:val="0"/>
+          <w:numId w:val="4"/>
+        </w:numPr>
+        <w:rPr>
+          <w:rStyle w:val="Strong"/>
+          <w:b w:val="0"/>
+          <w:bCs w:val="0"/>
+          <w:sz w:val="24"/>
+        </w:rPr>
+      </w:pPr>
+      <w:r>
+        <w:rPr>
+          <w:rStyle w:val="Strong"/>
+          <w:b w:val="0"/>
+          <w:bCs w:val="0"/>
+          <w:sz w:val="24"/>
+        </w:rPr>
+        <w:t>TB6612FNG motor driver (max 1.2 A)</w:t>
+      </w:r>
+    </w:p>
+    <w:p>
+      <w:pPr>
+        <w:pStyle w:val="NoSpacing"/>
+        <w:numPr>
+          <w:ilvl w:val="0"/>
+          <w:numId w:val="4"/>
+        </w:numPr>
+        <w:rPr>
+          <w:rStyle w:val="Strong"/>
+          <w:b w:val="0"/>
+          <w:bCs w:val="0"/>
+          <w:sz w:val="24"/>
+        </w:rPr>
+      </w:pPr>
+      <w:r>
+        <w:rPr>
+          <w:rStyle w:val="Strong"/>
+          <w:b w:val="0"/>
+          <w:bCs w:val="0"/>
+          <w:sz w:val="24"/>
+        </w:rPr>
+        <w:t>Pin headers for debug, motor out, and potentiometer in</w:t>
+      </w:r>
+    </w:p>
+    <w:p>
+      <w:pPr>
+        <w:pStyle w:val="NoSpacing"/>
+        <w:rPr>
+          <w:rStyle w:val="Strong"/>
+          <w:b w:val="0"/>
+          <w:bCs w:val="0"/>
+          <w:sz w:val="24"/>
+        </w:rPr>
+      </w:pPr>
+    </w:p>
+    <w:p>
+      <w:pPr>
+        <w:pStyle w:val="Caption"/>
         <w:jc w:val="center"/>
-      </w:pPr>
-      <w:r>
-        <w:rPr>
-          <w:rStyle w:val="Strong"/>
-          <w:b w:val="0"/>
-          <w:sz w:val="24"/>
-        </w:rPr>
-        <w:br w:type="column"/>
-      </w:r>
+        <w:rPr>
+          <w:sz w:val="18"/>
+        </w:rPr>
+      </w:pPr>
       <w:r>
         <w:rPr>
           <w:noProof/>
         </w:rPr>
         <w:drawing>
-          <wp:inline distT="0" distB="0" distL="0" distR="0" wp14:anchorId="2D68CB1A" wp14:editId="192F46E7">
+          <wp:inline distT="0" distB="0" distL="0" distR="0" wp14:anchorId="2BACA63D" wp14:editId="7DD0B447">
+            <wp:extent cx="3200400" cy="2122805"/>
+            <wp:effectExtent l="0" t="0" r="0" b="0"/>
+            <wp:docPr id="2" name="Picture 2"/>
+            <wp:cNvGraphicFramePr>
+              <a:graphicFrameLocks xmlns:a="http://schemas.openxmlformats.org/drawingml/2006/main" noChangeAspect="1"/>
+            </wp:cNvGraphicFramePr>
+            <a:graphic xmlns:a="http://schemas.openxmlformats.org/drawingml/2006/main">
+              <a:graphicData uri="http://schemas.openxmlformats.org/drawingml/2006/picture">
+                <pic:pic xmlns:pic="http://schemas.openxmlformats.org/drawingml/2006/picture">
+                  <pic:nvPicPr>
+                    <pic:cNvPr id="1" name=""/>
+                    <pic:cNvPicPr/>
+                  </pic:nvPicPr>
+                  <pic:blipFill>
+                    <a:blip r:embed="rId9"/>
+                    <a:stretch>
+                      <a:fillRect/>
+                    </a:stretch>
+                  </pic:blipFill>
+                  <pic:spPr>
+                    <a:xfrm>
+                      <a:off x="0" y="0"/>
+                      <a:ext cx="3200400" cy="2122805"/>
+                    </a:xfrm>
+                    <a:prstGeom prst="rect">
+                      <a:avLst/>
+                    </a:prstGeom>
+                  </pic:spPr>
+                </pic:pic>
+              </a:graphicData>
+            </a:graphic>
+          </wp:inline>
+        </w:drawing>
+      </w:r>
+      <w:r>
+        <w:rPr>
+          <w:sz w:val="18"/>
+        </w:rPr>
+        <w:t xml:space="preserve"> </w:t>
+      </w:r>
+      <w:r>
+        <w:rPr>
+          <w:sz w:val="18"/>
+        </w:rPr>
+        <w:t xml:space="preserve">Figure </w:t>
+      </w:r>
+      <w:r>
+        <w:rPr>
+          <w:sz w:val="18"/>
+        </w:rPr>
+        <w:fldChar w:fldCharType="begin"/>
+      </w:r>
+      <w:r>
+        <w:rPr>
+          <w:sz w:val="18"/>
+        </w:rPr>
+        <w:instrText xml:space="preserve"> SEQ Figure \* ARABIC </w:instrText>
+      </w:r>
+      <w:r>
+        <w:rPr>
+          <w:sz w:val="18"/>
+        </w:rPr>
+        <w:fldChar w:fldCharType="separate"/>
+      </w:r>
+      <w:r>
+        <w:rPr>
+          <w:noProof/>
+          <w:sz w:val="18"/>
+        </w:rPr>
+        <w:t>1</w:t>
+      </w:r>
+      <w:r>
+        <w:rPr>
+          <w:sz w:val="18"/>
+        </w:rPr>
+        <w:fldChar w:fldCharType="end"/>
+      </w:r>
+      <w:r>
+        <w:rPr>
+          <w:sz w:val="18"/>
+        </w:rPr>
+        <w:t xml:space="preserve">. </w:t>
+      </w:r>
+      <w:r>
+        <w:rPr>
+          <w:sz w:val="18"/>
+        </w:rPr>
+        <w:t>Configuration</w:t>
+      </w:r>
+      <w:r>
+        <w:rPr>
+          <w:sz w:val="18"/>
+        </w:rPr>
+        <w:t xml:space="preserve"> window</w:t>
+      </w:r>
+    </w:p>
+    <w:p>
+      <w:pPr>
+        <w:pStyle w:val="Caption"/>
+        <w:jc w:val="center"/>
+        <w:rPr>
+          <w:sz w:val="18"/>
+        </w:rPr>
+      </w:pPr>
+      <w:r>
+        <w:rPr>
+          <w:noProof/>
+        </w:rPr>
+        <w:drawing>
+          <wp:inline distT="0" distB="0" distL="0" distR="0" wp14:anchorId="266EB561" wp14:editId="003115BC">
             <wp:extent cx="930853" cy="2947670"/>
             <wp:effectExtent l="953" t="0" r="4127" b="4128"/>
             <wp:docPr id="1" name="Picture 1" descr="https://cdn.sparkfun.com/assets/parts/6/2/0/0/10976-02.jpg"/>
@@ -163,7 +675,7 @@
                     </pic:cNvPicPr>
                   </pic:nvPicPr>
                   <pic:blipFill rotWithShape="1">
-                    <a:blip r:embed="rId9">
+                    <a:blip r:embed="rId10">
                       <a:extLst>
                         <a:ext uri="{28A0092B-C50C-407E-A947-70E740481C1C}">
                           <a14:useLocalDpi xmlns:a14="http://schemas.microsoft.com/office/drawing/2010/main" val="0"/>
@@ -197,35 +709,315 @@
           </wp:inline>
         </w:drawing>
       </w:r>
+      <w:r>
+        <w:rPr>
+          <w:sz w:val="18"/>
+        </w:rPr>
+        <w:t xml:space="preserve"> </w:t>
+      </w:r>
+      <w:r>
+        <w:rPr>
+          <w:sz w:val="18"/>
+        </w:rPr>
+        <w:t xml:space="preserve">Figure </w:t>
+      </w:r>
+      <w:r>
+        <w:rPr>
+          <w:sz w:val="18"/>
+        </w:rPr>
+        <w:fldChar w:fldCharType="begin"/>
+      </w:r>
+      <w:r>
+        <w:rPr>
+          <w:sz w:val="18"/>
+        </w:rPr>
+        <w:instrText xml:space="preserve"> SEQ Figure \* ARABIC </w:instrText>
+      </w:r>
+      <w:r>
+        <w:rPr>
+          <w:sz w:val="18"/>
+        </w:rPr>
+        <w:fldChar w:fldCharType="separate"/>
+      </w:r>
+      <w:r>
+        <w:rPr>
+          <w:noProof/>
+          <w:sz w:val="18"/>
+        </w:rPr>
+        <w:t>2</w:t>
+      </w:r>
+      <w:r>
+        <w:rPr>
+          <w:sz w:val="18"/>
+        </w:rPr>
+        <w:fldChar w:fldCharType="end"/>
+      </w:r>
+      <w:r>
+        <w:rPr>
+          <w:sz w:val="18"/>
+        </w:rPr>
+        <w:t>. Motorized fader</w:t>
+      </w:r>
     </w:p>
     <w:p>
       <w:pPr>
-        <w:pStyle w:val="Caption"/>
-        <w:jc w:val="center"/>
-        <w:rPr>
-          <w:rStyle w:val="Strong"/>
-          <w:sz w:val="21"/>
-        </w:rPr>
-      </w:pPr>
-      <w:r>
-        <w:t xml:space="preserve">Figure </w:t>
-      </w:r>
-      <w:fldSimple w:instr=" SEQ Figure \* ARABIC ">
-        <w:r>
-          <w:rPr>
-            <w:noProof/>
-          </w:rPr>
-          <w:t>1</w:t>
-        </w:r>
-      </w:fldSimple>
-      <w:r>
-        <w:t>. Motorized fader</w:t>
-      </w:r>
+        <w:pStyle w:val="NoSpacing"/>
+        <w:spacing w:before="240" w:after="240"/>
+        <w:rPr>
+          <w:rStyle w:val="Strong"/>
+          <w:sz w:val="28"/>
+        </w:rPr>
+      </w:pPr>
+      <w:r>
+        <w:rPr>
+          <w:rStyle w:val="Strong"/>
+          <w:sz w:val="28"/>
+        </w:rPr>
+        <w:t>Software specifications</w:t>
+      </w:r>
+    </w:p>
+    <w:p>
+      <w:pPr>
+        <w:pStyle w:val="NoSpacing"/>
+        <w:numPr>
+          <w:ilvl w:val="0"/>
+          <w:numId w:val="4"/>
+        </w:numPr>
+        <w:rPr>
+          <w:rStyle w:val="Strong"/>
+          <w:b w:val="0"/>
+          <w:bCs w:val="0"/>
+          <w:sz w:val="24"/>
+        </w:rPr>
+      </w:pPr>
+      <w:r>
+        <w:rPr>
+          <w:rStyle w:val="Strong"/>
+          <w:b w:val="0"/>
+          <w:bCs w:val="0"/>
+          <w:sz w:val="24"/>
+        </w:rPr>
+        <w:t>Desktop side:</w:t>
+      </w:r>
+    </w:p>
+    <w:p>
+      <w:pPr>
+        <w:pStyle w:val="NoSpacing"/>
+        <w:numPr>
+          <w:ilvl w:val="1"/>
+          <w:numId w:val="4"/>
+        </w:numPr>
+        <w:rPr>
+          <w:rStyle w:val="Strong"/>
+          <w:b w:val="0"/>
+          <w:bCs w:val="0"/>
+          <w:sz w:val="24"/>
+        </w:rPr>
+      </w:pPr>
+      <w:r>
+        <w:rPr>
+          <w:rStyle w:val="Strong"/>
+          <w:b w:val="0"/>
+          <w:bCs w:val="0"/>
+          <w:sz w:val="24"/>
+        </w:rPr>
+        <w:t>Written in C++ with Qt for the GUI</w:t>
+      </w:r>
+    </w:p>
+    <w:p>
+      <w:pPr>
+        <w:pStyle w:val="NoSpacing"/>
+        <w:numPr>
+          <w:ilvl w:val="1"/>
+          <w:numId w:val="4"/>
+        </w:numPr>
+        <w:rPr>
+          <w:rStyle w:val="Strong"/>
+          <w:b w:val="0"/>
+          <w:bCs w:val="0"/>
+          <w:sz w:val="24"/>
+        </w:rPr>
+      </w:pPr>
+      <w:r>
+        <w:rPr>
+          <w:rStyle w:val="Strong"/>
+          <w:b w:val="0"/>
+          <w:bCs w:val="0"/>
+          <w:sz w:val="24"/>
+        </w:rPr>
+        <w:t>IDE: Qt Creator</w:t>
+      </w:r>
+    </w:p>
+    <w:p>
+      <w:pPr>
+        <w:pStyle w:val="NoSpacing"/>
+        <w:numPr>
+          <w:ilvl w:val="1"/>
+          <w:numId w:val="4"/>
+        </w:numPr>
+        <w:rPr>
+          <w:rStyle w:val="Strong"/>
+          <w:b w:val="0"/>
+          <w:bCs w:val="0"/>
+          <w:sz w:val="24"/>
+          <w:lang w:val="en-GB"/>
+        </w:rPr>
+      </w:pPr>
+      <w:r>
+        <w:rPr>
+          <w:rStyle w:val="Strong"/>
+          <w:b w:val="0"/>
+          <w:bCs w:val="0"/>
+          <w:sz w:val="24"/>
+          <w:lang w:val="en-GB"/>
+        </w:rPr>
+        <w:t>Base application allows user to</w:t>
+      </w:r>
+      <w:r>
+        <w:rPr>
+          <w:rStyle w:val="Strong"/>
+          <w:b w:val="0"/>
+          <w:bCs w:val="0"/>
+          <w:sz w:val="24"/>
+          <w:lang w:val="en-GB"/>
+        </w:rPr>
+        <w:t xml:space="preserve"> manage settings, connect, load plugins and set activators for each plugin</w:t>
+      </w:r>
+    </w:p>
+    <w:p>
+      <w:pPr>
+        <w:pStyle w:val="NoSpacing"/>
+        <w:numPr>
+          <w:ilvl w:val="1"/>
+          <w:numId w:val="4"/>
+        </w:numPr>
+        <w:rPr>
+          <w:rStyle w:val="Strong"/>
+          <w:b w:val="0"/>
+          <w:bCs w:val="0"/>
+          <w:sz w:val="24"/>
+          <w:lang w:val="en-GB"/>
+        </w:rPr>
+      </w:pPr>
+      <w:r>
+        <w:rPr>
+          <w:rStyle w:val="Strong"/>
+          <w:b w:val="0"/>
+          <w:bCs w:val="0"/>
+          <w:sz w:val="24"/>
+          <w:lang w:val="en-GB"/>
+        </w:rPr>
+        <w:t>Base application does nothing, the plugins parse the slider’s input</w:t>
+      </w:r>
+    </w:p>
+    <w:p>
+      <w:pPr>
+        <w:pStyle w:val="NoSpacing"/>
+        <w:numPr>
+          <w:ilvl w:val="0"/>
+          <w:numId w:val="4"/>
+        </w:numPr>
+        <w:rPr>
+          <w:rStyle w:val="Strong"/>
+          <w:b w:val="0"/>
+          <w:bCs w:val="0"/>
+          <w:sz w:val="24"/>
+          <w:lang w:val="en-GB"/>
+        </w:rPr>
+      </w:pPr>
+      <w:r>
+        <w:rPr>
+          <w:rStyle w:val="Strong"/>
+          <w:b w:val="0"/>
+          <w:bCs w:val="0"/>
+          <w:sz w:val="24"/>
+          <w:lang w:val="en-GB"/>
+        </w:rPr>
+        <w:t>Embedded side:</w:t>
+      </w:r>
+    </w:p>
+    <w:p>
+      <w:pPr>
+        <w:pStyle w:val="NoSpacing"/>
+        <w:numPr>
+          <w:ilvl w:val="1"/>
+          <w:numId w:val="4"/>
+        </w:numPr>
+        <w:rPr>
+          <w:rStyle w:val="Strong"/>
+          <w:b w:val="0"/>
+          <w:bCs w:val="0"/>
+          <w:sz w:val="24"/>
+          <w:lang w:val="en-GB"/>
+        </w:rPr>
+      </w:pPr>
+      <w:r>
+        <w:rPr>
+          <w:rStyle w:val="Strong"/>
+          <w:b w:val="0"/>
+          <w:bCs w:val="0"/>
+          <w:sz w:val="24"/>
+          <w:lang w:val="en-GB"/>
+        </w:rPr>
+        <w:t>Written in C++ with STM32CubeHal</w:t>
+      </w:r>
+    </w:p>
+    <w:p>
+      <w:pPr>
+        <w:pStyle w:val="NoSpacing"/>
+        <w:numPr>
+          <w:ilvl w:val="1"/>
+          <w:numId w:val="4"/>
+        </w:numPr>
+        <w:rPr>
+          <w:rStyle w:val="Strong"/>
+          <w:b w:val="0"/>
+          <w:bCs w:val="0"/>
+          <w:sz w:val="24"/>
+          <w:lang w:val="en-GB"/>
+        </w:rPr>
+      </w:pPr>
+      <w:r>
+        <w:rPr>
+          <w:rStyle w:val="Strong"/>
+          <w:b w:val="0"/>
+          <w:bCs w:val="0"/>
+          <w:sz w:val="24"/>
+          <w:lang w:val="en-GB"/>
+        </w:rPr>
+        <w:t>IDE: Visual Studio Code with PlatformIO</w:t>
+      </w:r>
+    </w:p>
+    <w:p>
+      <w:pPr>
+        <w:pStyle w:val="NoSpacing"/>
+        <w:numPr>
+          <w:ilvl w:val="1"/>
+          <w:numId w:val="4"/>
+        </w:numPr>
+        <w:rPr>
+          <w:rStyle w:val="Strong"/>
+          <w:b w:val="0"/>
+          <w:bCs w:val="0"/>
+          <w:sz w:val="24"/>
+          <w:lang w:val="en-GB"/>
+        </w:rPr>
+      </w:pPr>
+      <w:bookmarkStart w:id="0" w:name="_GoBack"/>
+      <w:bookmarkEnd w:id="0"/>
+    </w:p>
+    <w:p>
+      <w:pPr>
+        <w:pStyle w:val="NoSpacing"/>
+        <w:rPr>
+          <w:sz w:val="24"/>
+        </w:rPr>
+      </w:pPr>
     </w:p>
     <w:sectPr>
       <w:type w:val="continuous"/>
       <w:pgSz w:w="12240" w:h="15840"/>
-      <w:pgMar w:top="720" w:right="720" w:bottom="720" w:left="720" w:header="720" w:footer="720" w:gutter="0"/>
+      <w:pgMar w:top="1440" w:right="1080" w:bottom="1440" w:left="1080" w:header="720" w:footer="720" w:gutter="0"/>
       <w:cols w:num="2" w:space="720"/>
       <w:docGrid w:linePitch="360"/>
     </w:sectPr>
@@ -264,12 +1056,16 @@
     <w:pPr>
       <w:pStyle w:val="Footer"/>
       <w:rPr>
-        <w:lang w:val="en-GB"/>
+        <w:bCs/>
+        <w:noProof/>
+        <w:sz w:val="24"/>
+        <w:lang w:val="fr-FR"/>
       </w:rPr>
     </w:pPr>
     <w:r>
       <w:rPr>
         <w:noProof/>
+        <w:sz w:val="24"/>
         <w:lang w:val="fr-FR"/>
       </w:rPr>
       <w:fldChar w:fldCharType="begin"/>
@@ -277,12 +1073,14 @@
     <w:r>
       <w:rPr>
         <w:noProof/>
+        <w:sz w:val="24"/>
       </w:rPr>
       <w:instrText xml:space="preserve"> DATE \@ "MMMM yy" </w:instrText>
     </w:r>
     <w:r>
       <w:rPr>
         <w:noProof/>
+        <w:sz w:val="24"/>
         <w:lang w:val="fr-FR"/>
       </w:rPr>
       <w:fldChar w:fldCharType="separate"/>
@@ -290,12 +1088,14 @@
     <w:r>
       <w:rPr>
         <w:noProof/>
+        <w:sz w:val="24"/>
       </w:rPr>
       <w:t>October 18</w:t>
     </w:r>
     <w:r>
       <w:rPr>
         <w:noProof/>
+        <w:sz w:val="24"/>
         <w:lang w:val="fr-FR"/>
       </w:rPr>
       <w:fldChar w:fldCharType="end"/>
@@ -303,6 +1103,7 @@
     <w:r>
       <w:rPr>
         <w:noProof/>
+        <w:sz w:val="24"/>
         <w:lang w:val="fr-FR"/>
       </w:rPr>
       <w:ptab w:relativeTo="margin" w:alignment="center" w:leader="none"/>
@@ -311,9 +1112,10 @@
       <w:sdtPr>
         <w:rPr>
           <w:noProof/>
+          <w:sz w:val="24"/>
           <w:lang w:val="fr-FR"/>
         </w:rPr>
-        <w:id w:val="969400748"/>
+        <w:id w:val="-1142344243"/>
         <w:placeholder>
           <w:docPart w:val="5DE0D28E527F4EE1B1C6916993361A87"/>
         </w:placeholder>
@@ -325,6 +1127,7 @@
         <w:r>
           <w:rPr>
             <w:noProof/>
+            <w:sz w:val="24"/>
             <w:lang w:val="en-GB"/>
           </w:rPr>
           <w:t>[Type here]</w:t>
@@ -334,6 +1137,7 @@
     <w:r>
       <w:rPr>
         <w:noProof/>
+        <w:sz w:val="24"/>
         <w:lang w:val="fr-FR"/>
       </w:rPr>
       <w:ptab w:relativeTo="margin" w:alignment="right" w:leader="none"/>
@@ -342,6 +1146,7 @@
       <w:rPr>
         <w:bCs/>
         <w:noProof/>
+        <w:sz w:val="24"/>
         <w:lang w:val="fr-FR"/>
       </w:rPr>
       <w:fldChar w:fldCharType="begin"/>
@@ -350,6 +1155,7 @@
       <w:rPr>
         <w:bCs/>
         <w:noProof/>
+        <w:sz w:val="24"/>
         <w:lang w:val="fr-FR"/>
       </w:rPr>
       <w:instrText xml:space="preserve"> PAGE  \* Arabic  \* MERGEFORMAT </w:instrText>
@@ -358,6 +1164,7 @@
       <w:rPr>
         <w:bCs/>
         <w:noProof/>
+        <w:sz w:val="24"/>
         <w:lang w:val="fr-FR"/>
       </w:rPr>
       <w:fldChar w:fldCharType="separate"/>
@@ -366,6 +1173,7 @@
       <w:rPr>
         <w:bCs/>
         <w:noProof/>
+        <w:sz w:val="24"/>
         <w:lang w:val="fr-FR"/>
       </w:rPr>
       <w:t>1</w:t>
@@ -374,6 +1182,7 @@
       <w:rPr>
         <w:bCs/>
         <w:noProof/>
+        <w:sz w:val="24"/>
         <w:lang w:val="fr-FR"/>
       </w:rPr>
       <w:fldChar w:fldCharType="end"/>
@@ -381,6 +1190,7 @@
     <w:r>
       <w:rPr>
         <w:noProof/>
+        <w:sz w:val="24"/>
         <w:lang w:val="fr-FR"/>
       </w:rPr>
       <w:t>/</w:t>
@@ -389,6 +1199,7 @@
       <w:rPr>
         <w:bCs/>
         <w:noProof/>
+        <w:sz w:val="24"/>
         <w:lang w:val="fr-FR"/>
       </w:rPr>
       <w:fldChar w:fldCharType="begin"/>
@@ -397,6 +1208,7 @@
       <w:rPr>
         <w:bCs/>
         <w:noProof/>
+        <w:sz w:val="24"/>
         <w:lang w:val="fr-FR"/>
       </w:rPr>
       <w:instrText xml:space="preserve"> NUMPAGES  \* Arabic  \* MERGEFORMAT </w:instrText>
@@ -405,6 +1217,7 @@
       <w:rPr>
         <w:bCs/>
         <w:noProof/>
+        <w:sz w:val="24"/>
         <w:lang w:val="fr-FR"/>
       </w:rPr>
       <w:fldChar w:fldCharType="separate"/>
@@ -413,6 +1226,7 @@
       <w:rPr>
         <w:bCs/>
         <w:noProof/>
+        <w:sz w:val="24"/>
         <w:lang w:val="fr-FR"/>
       </w:rPr>
       <w:t>2</w:t>
@@ -421,9 +1235,26 @@
       <w:rPr>
         <w:bCs/>
         <w:noProof/>
+        <w:sz w:val="24"/>
         <w:lang w:val="fr-FR"/>
       </w:rPr>
       <w:fldChar w:fldCharType="end"/>
+    </w:r>
+  </w:p>
+  <w:p>
+    <w:pPr>
+      <w:pStyle w:val="Footer"/>
+      <w:rPr>
+        <w:sz w:val="24"/>
+        <w:lang w:val="en-GB"/>
+      </w:rPr>
+    </w:pPr>
+    <w:r>
+      <w:rPr>
+        <w:sz w:val="24"/>
+        <w:lang w:val="en-GB"/>
+      </w:rPr>
+      <w:t>test</w:t>
     </w:r>
   </w:p>
 </w:ftr>
@@ -457,6 +1288,119 @@
 <file path=word/numbering.xml><?xml version="1.0" encoding="utf-8"?>
 <w:numbering xmlns:wpc="http://schemas.microsoft.com/office/word/2010/wordprocessingCanvas" xmlns:cx="http://schemas.microsoft.com/office/drawing/2014/chartex" xmlns:cx1="http://schemas.microsoft.com/office/drawing/2015/9/8/chartex" xmlns:cx2="http://schemas.microsoft.com/office/drawing/2015/10/21/chartex" xmlns:cx3="http://schemas.microsoft.com/office/drawing/2016/5/9/chartex" xmlns:cx4="http://schemas.microsoft.com/office/drawing/2016/5/10/chartex" xmlns:cx5="http://schemas.microsoft.com/office/drawing/2016/5/11/chartex" xmlns:cx6="http://schemas.microsoft.com/office/drawing/2016/5/12/chartex" xmlns:cx7="http://schemas.microsoft.com/office/drawing/2016/5/13/chartex" xmlns:cx8="http://schemas.microsoft.com/office/drawing/2016/5/14/chartex" xmlns:mc="http://schemas.openxmlformats.org/markup-compatibility/2006" xmlns:aink="http://schemas.microsoft.com/office/drawing/2016/ink" xmlns:am3d="http://schemas.microsoft.com/office/drawing/2017/model3d" xmlns:o="urn:schemas-microsoft-com:office:office" xmlns:r="http://schemas.openxmlformats.org/officeDocument/2006/relationships" xmlns:m="http://schemas.openxmlformats.org/officeDocument/2006/math" xmlns:v="urn:schemas-microsoft-com:vml" xmlns:wp14="http://schemas.microsoft.com/office/word/2010/wordprocessingDrawing" xmlns:wp="http://schemas.openxmlformats.org/drawingml/2006/wordprocessingDrawing" xmlns:w10="urn:schemas-microsoft-com:office:word" xmlns:w="http://schemas.openxmlformats.org/wordprocessingml/2006/main" xmlns:w14="http://schemas.microsoft.com/office/word/2010/wordml" xmlns:w15="http://schemas.microsoft.com/office/word/2012/wordml" xmlns:w16cid="http://schemas.microsoft.com/office/word/2016/wordml/cid" xmlns:w16se="http://schemas.microsoft.com/office/word/2015/wordml/symex" xmlns:wpg="http://schemas.microsoft.com/office/word/2010/wordprocessingGroup" xmlns:wpi="http://schemas.microsoft.com/office/word/2010/wordprocessingInk" xmlns:wne="http://schemas.microsoft.com/office/word/2006/wordml" xmlns:wps="http://schemas.microsoft.com/office/word/2010/wordprocessingShape" mc:Ignorable="w14 w15 w16se w16cid wp14">
   <w:abstractNum w:abstractNumId="0" w15:restartNumberingAfterBreak="0">
+    <w:nsid w:val="08F24C26"/>
+    <w:multiLevelType w:val="hybridMultilevel"/>
+    <w:tmpl w:val="398639D6"/>
+    <w:lvl w:ilvl="0" w:tplc="3B02388A">
+      <w:start w:val="1"/>
+      <w:numFmt w:val="bullet"/>
+      <w:lvlText w:val="̶"/>
+      <w:lvlJc w:val="left"/>
+      <w:pPr>
+        <w:ind w:left="1080" w:hanging="360"/>
+      </w:pPr>
+      <w:rPr>
+        <w:rFonts w:ascii="Courier New" w:hAnsi="Courier New" w:hint="default"/>
+      </w:rPr>
+    </w:lvl>
+    <w:lvl w:ilvl="1" w:tplc="08090003" w:tentative="1">
+      <w:start w:val="1"/>
+      <w:numFmt w:val="bullet"/>
+      <w:lvlText w:val="o"/>
+      <w:lvlJc w:val="left"/>
+      <w:pPr>
+        <w:ind w:left="1440" w:hanging="360"/>
+      </w:pPr>
+      <w:rPr>
+        <w:rFonts w:ascii="Courier New" w:hAnsi="Courier New" w:cs="Courier New" w:hint="default"/>
+      </w:rPr>
+    </w:lvl>
+    <w:lvl w:ilvl="2" w:tplc="08090005" w:tentative="1">
+      <w:start w:val="1"/>
+      <w:numFmt w:val="bullet"/>
+      <w:lvlText w:val=""/>
+      <w:lvlJc w:val="left"/>
+      <w:pPr>
+        <w:ind w:left="2160" w:hanging="360"/>
+      </w:pPr>
+      <w:rPr>
+        <w:rFonts w:ascii="Wingdings" w:hAnsi="Wingdings" w:hint="default"/>
+      </w:rPr>
+    </w:lvl>
+    <w:lvl w:ilvl="3" w:tplc="08090001" w:tentative="1">
+      <w:start w:val="1"/>
+      <w:numFmt w:val="bullet"/>
+      <w:lvlText w:val=""/>
+      <w:lvlJc w:val="left"/>
+      <w:pPr>
+        <w:ind w:left="2880" w:hanging="360"/>
+      </w:pPr>
+      <w:rPr>
+        <w:rFonts w:ascii="Symbol" w:hAnsi="Symbol" w:hint="default"/>
+      </w:rPr>
+    </w:lvl>
+    <w:lvl w:ilvl="4" w:tplc="08090003" w:tentative="1">
+      <w:start w:val="1"/>
+      <w:numFmt w:val="bullet"/>
+      <w:lvlText w:val="o"/>
+      <w:lvlJc w:val="left"/>
+      <w:pPr>
+        <w:ind w:left="3600" w:hanging="360"/>
+      </w:pPr>
+      <w:rPr>
+        <w:rFonts w:ascii="Courier New" w:hAnsi="Courier New" w:cs="Courier New" w:hint="default"/>
+      </w:rPr>
+    </w:lvl>
+    <w:lvl w:ilvl="5" w:tplc="08090005" w:tentative="1">
+      <w:start w:val="1"/>
+      <w:numFmt w:val="bullet"/>
+      <w:lvlText w:val=""/>
+      <w:lvlJc w:val="left"/>
+      <w:pPr>
+        <w:ind w:left="4320" w:hanging="360"/>
+      </w:pPr>
+      <w:rPr>
+        <w:rFonts w:ascii="Wingdings" w:hAnsi="Wingdings" w:hint="default"/>
+      </w:rPr>
+    </w:lvl>
+    <w:lvl w:ilvl="6" w:tplc="08090001" w:tentative="1">
+      <w:start w:val="1"/>
+      <w:numFmt w:val="bullet"/>
+      <w:lvlText w:val=""/>
+      <w:lvlJc w:val="left"/>
+      <w:pPr>
+        <w:ind w:left="5040" w:hanging="360"/>
+      </w:pPr>
+      <w:rPr>
+        <w:rFonts w:ascii="Symbol" w:hAnsi="Symbol" w:hint="default"/>
+      </w:rPr>
+    </w:lvl>
+    <w:lvl w:ilvl="7" w:tplc="08090003" w:tentative="1">
+      <w:start w:val="1"/>
+      <w:numFmt w:val="bullet"/>
+      <w:lvlText w:val="o"/>
+      <w:lvlJc w:val="left"/>
+      <w:pPr>
+        <w:ind w:left="5760" w:hanging="360"/>
+      </w:pPr>
+      <w:rPr>
+        <w:rFonts w:ascii="Courier New" w:hAnsi="Courier New" w:cs="Courier New" w:hint="default"/>
+      </w:rPr>
+    </w:lvl>
+    <w:lvl w:ilvl="8" w:tplc="08090005" w:tentative="1">
+      <w:start w:val="1"/>
+      <w:numFmt w:val="bullet"/>
+      <w:lvlText w:val=""/>
+      <w:lvlJc w:val="left"/>
+      <w:pPr>
+        <w:ind w:left="6480" w:hanging="360"/>
+      </w:pPr>
+      <w:rPr>
+        <w:rFonts w:ascii="Wingdings" w:hAnsi="Wingdings" w:hint="default"/>
+      </w:rPr>
+    </w:lvl>
+  </w:abstractNum>
+  <w:abstractNum w:abstractNumId="1" w15:restartNumberingAfterBreak="0">
     <w:nsid w:val="1E1D7B45"/>
     <w:multiLevelType w:val="hybridMultilevel"/>
     <w:tmpl w:val="C8002F7E"/>
@@ -569,7 +1513,347 @@
       </w:rPr>
     </w:lvl>
   </w:abstractNum>
-  <w:abstractNum w:abstractNumId="1" w15:restartNumberingAfterBreak="0">
+  <w:abstractNum w:abstractNumId="2" w15:restartNumberingAfterBreak="0">
+    <w:nsid w:val="229B4F20"/>
+    <w:multiLevelType w:val="hybridMultilevel"/>
+    <w:tmpl w:val="03EA94F4"/>
+    <w:lvl w:ilvl="0" w:tplc="BDFC0078">
+      <w:start w:val="1"/>
+      <w:numFmt w:val="bullet"/>
+      <w:lvlText w:val=""/>
+      <w:lvlJc w:val="left"/>
+      <w:pPr>
+        <w:ind w:left="1080" w:hanging="360"/>
+      </w:pPr>
+      <w:rPr>
+        <w:rFonts w:ascii="Symbol" w:hAnsi="Symbol" w:hint="default"/>
+        <w:sz w:val="24"/>
+      </w:rPr>
+    </w:lvl>
+    <w:lvl w:ilvl="1" w:tplc="08090003" w:tentative="1">
+      <w:start w:val="1"/>
+      <w:numFmt w:val="bullet"/>
+      <w:lvlText w:val="o"/>
+      <w:lvlJc w:val="left"/>
+      <w:pPr>
+        <w:ind w:left="1440" w:hanging="360"/>
+      </w:pPr>
+      <w:rPr>
+        <w:rFonts w:ascii="Courier New" w:hAnsi="Courier New" w:cs="Courier New" w:hint="default"/>
+      </w:rPr>
+    </w:lvl>
+    <w:lvl w:ilvl="2" w:tplc="08090005" w:tentative="1">
+      <w:start w:val="1"/>
+      <w:numFmt w:val="bullet"/>
+      <w:lvlText w:val=""/>
+      <w:lvlJc w:val="left"/>
+      <w:pPr>
+        <w:ind w:left="2160" w:hanging="360"/>
+      </w:pPr>
+      <w:rPr>
+        <w:rFonts w:ascii="Wingdings" w:hAnsi="Wingdings" w:hint="default"/>
+      </w:rPr>
+    </w:lvl>
+    <w:lvl w:ilvl="3" w:tplc="08090001" w:tentative="1">
+      <w:start w:val="1"/>
+      <w:numFmt w:val="bullet"/>
+      <w:lvlText w:val=""/>
+      <w:lvlJc w:val="left"/>
+      <w:pPr>
+        <w:ind w:left="2880" w:hanging="360"/>
+      </w:pPr>
+      <w:rPr>
+        <w:rFonts w:ascii="Symbol" w:hAnsi="Symbol" w:hint="default"/>
+      </w:rPr>
+    </w:lvl>
+    <w:lvl w:ilvl="4" w:tplc="08090003" w:tentative="1">
+      <w:start w:val="1"/>
+      <w:numFmt w:val="bullet"/>
+      <w:lvlText w:val="o"/>
+      <w:lvlJc w:val="left"/>
+      <w:pPr>
+        <w:ind w:left="3600" w:hanging="360"/>
+      </w:pPr>
+      <w:rPr>
+        <w:rFonts w:ascii="Courier New" w:hAnsi="Courier New" w:cs="Courier New" w:hint="default"/>
+      </w:rPr>
+    </w:lvl>
+    <w:lvl w:ilvl="5" w:tplc="08090005" w:tentative="1">
+      <w:start w:val="1"/>
+      <w:numFmt w:val="bullet"/>
+      <w:lvlText w:val=""/>
+      <w:lvlJc w:val="left"/>
+      <w:pPr>
+        <w:ind w:left="4320" w:hanging="360"/>
+      </w:pPr>
+      <w:rPr>
+        <w:rFonts w:ascii="Wingdings" w:hAnsi="Wingdings" w:hint="default"/>
+      </w:rPr>
+    </w:lvl>
+    <w:lvl w:ilvl="6" w:tplc="08090001" w:tentative="1">
+      <w:start w:val="1"/>
+      <w:numFmt w:val="bullet"/>
+      <w:lvlText w:val=""/>
+      <w:lvlJc w:val="left"/>
+      <w:pPr>
+        <w:ind w:left="5040" w:hanging="360"/>
+      </w:pPr>
+      <w:rPr>
+        <w:rFonts w:ascii="Symbol" w:hAnsi="Symbol" w:hint="default"/>
+      </w:rPr>
+    </w:lvl>
+    <w:lvl w:ilvl="7" w:tplc="08090003" w:tentative="1">
+      <w:start w:val="1"/>
+      <w:numFmt w:val="bullet"/>
+      <w:lvlText w:val="o"/>
+      <w:lvlJc w:val="left"/>
+      <w:pPr>
+        <w:ind w:left="5760" w:hanging="360"/>
+      </w:pPr>
+      <w:rPr>
+        <w:rFonts w:ascii="Courier New" w:hAnsi="Courier New" w:cs="Courier New" w:hint="default"/>
+      </w:rPr>
+    </w:lvl>
+    <w:lvl w:ilvl="8" w:tplc="08090005" w:tentative="1">
+      <w:start w:val="1"/>
+      <w:numFmt w:val="bullet"/>
+      <w:lvlText w:val=""/>
+      <w:lvlJc w:val="left"/>
+      <w:pPr>
+        <w:ind w:left="6480" w:hanging="360"/>
+      </w:pPr>
+      <w:rPr>
+        <w:rFonts w:ascii="Wingdings" w:hAnsi="Wingdings" w:hint="default"/>
+      </w:rPr>
+    </w:lvl>
+  </w:abstractNum>
+  <w:abstractNum w:abstractNumId="3" w15:restartNumberingAfterBreak="0">
+    <w:nsid w:val="38F43686"/>
+    <w:multiLevelType w:val="hybridMultilevel"/>
+    <w:tmpl w:val="800CBA5C"/>
+    <w:lvl w:ilvl="0" w:tplc="08090001">
+      <w:start w:val="1"/>
+      <w:numFmt w:val="bullet"/>
+      <w:lvlText w:val=""/>
+      <w:lvlJc w:val="left"/>
+      <w:pPr>
+        <w:ind w:left="360" w:hanging="360"/>
+      </w:pPr>
+      <w:rPr>
+        <w:rFonts w:ascii="Symbol" w:hAnsi="Symbol" w:hint="default"/>
+      </w:rPr>
+    </w:lvl>
+    <w:lvl w:ilvl="1" w:tplc="3B02388A">
+      <w:start w:val="1"/>
+      <w:numFmt w:val="bullet"/>
+      <w:lvlText w:val="̶"/>
+      <w:lvlJc w:val="left"/>
+      <w:pPr>
+        <w:ind w:left="1080" w:hanging="360"/>
+      </w:pPr>
+      <w:rPr>
+        <w:rFonts w:ascii="Courier New" w:hAnsi="Courier New" w:hint="default"/>
+      </w:rPr>
+    </w:lvl>
+    <w:lvl w:ilvl="2" w:tplc="08090005" w:tentative="1">
+      <w:start w:val="1"/>
+      <w:numFmt w:val="bullet"/>
+      <w:lvlText w:val=""/>
+      <w:lvlJc w:val="left"/>
+      <w:pPr>
+        <w:ind w:left="1800" w:hanging="360"/>
+      </w:pPr>
+      <w:rPr>
+        <w:rFonts w:ascii="Wingdings" w:hAnsi="Wingdings" w:hint="default"/>
+      </w:rPr>
+    </w:lvl>
+    <w:lvl w:ilvl="3" w:tplc="08090001" w:tentative="1">
+      <w:start w:val="1"/>
+      <w:numFmt w:val="bullet"/>
+      <w:lvlText w:val=""/>
+      <w:lvlJc w:val="left"/>
+      <w:pPr>
+        <w:ind w:left="2520" w:hanging="360"/>
+      </w:pPr>
+      <w:rPr>
+        <w:rFonts w:ascii="Symbol" w:hAnsi="Symbol" w:hint="default"/>
+      </w:rPr>
+    </w:lvl>
+    <w:lvl w:ilvl="4" w:tplc="08090003" w:tentative="1">
+      <w:start w:val="1"/>
+      <w:numFmt w:val="bullet"/>
+      <w:lvlText w:val="o"/>
+      <w:lvlJc w:val="left"/>
+      <w:pPr>
+        <w:ind w:left="3240" w:hanging="360"/>
+      </w:pPr>
+      <w:rPr>
+        <w:rFonts w:ascii="Courier New" w:hAnsi="Courier New" w:cs="Courier New" w:hint="default"/>
+      </w:rPr>
+    </w:lvl>
+    <w:lvl w:ilvl="5" w:tplc="08090005" w:tentative="1">
+      <w:start w:val="1"/>
+      <w:numFmt w:val="bullet"/>
+      <w:lvlText w:val=""/>
+      <w:lvlJc w:val="left"/>
+      <w:pPr>
+        <w:ind w:left="3960" w:hanging="360"/>
+      </w:pPr>
+      <w:rPr>
+        <w:rFonts w:ascii="Wingdings" w:hAnsi="Wingdings" w:hint="default"/>
+      </w:rPr>
+    </w:lvl>
+    <w:lvl w:ilvl="6" w:tplc="08090001" w:tentative="1">
+      <w:start w:val="1"/>
+      <w:numFmt w:val="bullet"/>
+      <w:lvlText w:val=""/>
+      <w:lvlJc w:val="left"/>
+      <w:pPr>
+        <w:ind w:left="4680" w:hanging="360"/>
+      </w:pPr>
+      <w:rPr>
+        <w:rFonts w:ascii="Symbol" w:hAnsi="Symbol" w:hint="default"/>
+      </w:rPr>
+    </w:lvl>
+    <w:lvl w:ilvl="7" w:tplc="08090003" w:tentative="1">
+      <w:start w:val="1"/>
+      <w:numFmt w:val="bullet"/>
+      <w:lvlText w:val="o"/>
+      <w:lvlJc w:val="left"/>
+      <w:pPr>
+        <w:ind w:left="5400" w:hanging="360"/>
+      </w:pPr>
+      <w:rPr>
+        <w:rFonts w:ascii="Courier New" w:hAnsi="Courier New" w:cs="Courier New" w:hint="default"/>
+      </w:rPr>
+    </w:lvl>
+    <w:lvl w:ilvl="8" w:tplc="08090005" w:tentative="1">
+      <w:start w:val="1"/>
+      <w:numFmt w:val="bullet"/>
+      <w:lvlText w:val=""/>
+      <w:lvlJc w:val="left"/>
+      <w:pPr>
+        <w:ind w:left="6120" w:hanging="360"/>
+      </w:pPr>
+      <w:rPr>
+        <w:rFonts w:ascii="Wingdings" w:hAnsi="Wingdings" w:hint="default"/>
+      </w:rPr>
+    </w:lvl>
+  </w:abstractNum>
+  <w:abstractNum w:abstractNumId="4" w15:restartNumberingAfterBreak="0">
+    <w:nsid w:val="73177DB3"/>
+    <w:multiLevelType w:val="hybridMultilevel"/>
+    <w:tmpl w:val="3A72B0D4"/>
+    <w:lvl w:ilvl="0" w:tplc="3B02388A">
+      <w:start w:val="1"/>
+      <w:numFmt w:val="bullet"/>
+      <w:lvlText w:val="̶"/>
+      <w:lvlJc w:val="left"/>
+      <w:pPr>
+        <w:ind w:left="1080" w:hanging="360"/>
+      </w:pPr>
+      <w:rPr>
+        <w:rFonts w:ascii="Courier New" w:hAnsi="Courier New" w:hint="default"/>
+      </w:rPr>
+    </w:lvl>
+    <w:lvl w:ilvl="1" w:tplc="08090003" w:tentative="1">
+      <w:start w:val="1"/>
+      <w:numFmt w:val="bullet"/>
+      <w:lvlText w:val="o"/>
+      <w:lvlJc w:val="left"/>
+      <w:pPr>
+        <w:ind w:left="1440" w:hanging="360"/>
+      </w:pPr>
+      <w:rPr>
+        <w:rFonts w:ascii="Courier New" w:hAnsi="Courier New" w:cs="Courier New" w:hint="default"/>
+      </w:rPr>
+    </w:lvl>
+    <w:lvl w:ilvl="2" w:tplc="08090005" w:tentative="1">
+      <w:start w:val="1"/>
+      <w:numFmt w:val="bullet"/>
+      <w:lvlText w:val=""/>
+      <w:lvlJc w:val="left"/>
+      <w:pPr>
+        <w:ind w:left="2160" w:hanging="360"/>
+      </w:pPr>
+      <w:rPr>
+        <w:rFonts w:ascii="Wingdings" w:hAnsi="Wingdings" w:hint="default"/>
+      </w:rPr>
+    </w:lvl>
+    <w:lvl w:ilvl="3" w:tplc="08090001" w:tentative="1">
+      <w:start w:val="1"/>
+      <w:numFmt w:val="bullet"/>
+      <w:lvlText w:val=""/>
+      <w:lvlJc w:val="left"/>
+      <w:pPr>
+        <w:ind w:left="2880" w:hanging="360"/>
+      </w:pPr>
+      <w:rPr>
+        <w:rFonts w:ascii="Symbol" w:hAnsi="Symbol" w:hint="default"/>
+      </w:rPr>
+    </w:lvl>
+    <w:lvl w:ilvl="4" w:tplc="08090003" w:tentative="1">
+      <w:start w:val="1"/>
+      <w:numFmt w:val="bullet"/>
+      <w:lvlText w:val="o"/>
+      <w:lvlJc w:val="left"/>
+      <w:pPr>
+        <w:ind w:left="3600" w:hanging="360"/>
+      </w:pPr>
+      <w:rPr>
+        <w:rFonts w:ascii="Courier New" w:hAnsi="Courier New" w:cs="Courier New" w:hint="default"/>
+      </w:rPr>
+    </w:lvl>
+    <w:lvl w:ilvl="5" w:tplc="08090005" w:tentative="1">
+      <w:start w:val="1"/>
+      <w:numFmt w:val="bullet"/>
+      <w:lvlText w:val=""/>
+      <w:lvlJc w:val="left"/>
+      <w:pPr>
+        <w:ind w:left="4320" w:hanging="360"/>
+      </w:pPr>
+      <w:rPr>
+        <w:rFonts w:ascii="Wingdings" w:hAnsi="Wingdings" w:hint="default"/>
+      </w:rPr>
+    </w:lvl>
+    <w:lvl w:ilvl="6" w:tplc="08090001" w:tentative="1">
+      <w:start w:val="1"/>
+      <w:numFmt w:val="bullet"/>
+      <w:lvlText w:val=""/>
+      <w:lvlJc w:val="left"/>
+      <w:pPr>
+        <w:ind w:left="5040" w:hanging="360"/>
+      </w:pPr>
+      <w:rPr>
+        <w:rFonts w:ascii="Symbol" w:hAnsi="Symbol" w:hint="default"/>
+      </w:rPr>
+    </w:lvl>
+    <w:lvl w:ilvl="7" w:tplc="08090003" w:tentative="1">
+      <w:start w:val="1"/>
+      <w:numFmt w:val="bullet"/>
+      <w:lvlText w:val="o"/>
+      <w:lvlJc w:val="left"/>
+      <w:pPr>
+        <w:ind w:left="5760" w:hanging="360"/>
+      </w:pPr>
+      <w:rPr>
+        <w:rFonts w:ascii="Courier New" w:hAnsi="Courier New" w:cs="Courier New" w:hint="default"/>
+      </w:rPr>
+    </w:lvl>
+    <w:lvl w:ilvl="8" w:tplc="08090005" w:tentative="1">
+      <w:start w:val="1"/>
+      <w:numFmt w:val="bullet"/>
+      <w:lvlText w:val=""/>
+      <w:lvlJc w:val="left"/>
+      <w:pPr>
+        <w:ind w:left="6480" w:hanging="360"/>
+      </w:pPr>
+      <w:rPr>
+        <w:rFonts w:ascii="Wingdings" w:hAnsi="Wingdings" w:hint="default"/>
+      </w:rPr>
+    </w:lvl>
+  </w:abstractNum>
+  <w:abstractNum w:abstractNumId="5" w15:restartNumberingAfterBreak="0">
     <w:nsid w:val="7AAC6948"/>
     <w:multiLevelType w:val="hybridMultilevel"/>
     <w:tmpl w:val="96AA9E20"/>
@@ -682,7 +1966,120 @@
       </w:rPr>
     </w:lvl>
   </w:abstractNum>
-  <w:abstractNum w:abstractNumId="2" w15:restartNumberingAfterBreak="0">
+  <w:abstractNum w:abstractNumId="6" w15:restartNumberingAfterBreak="0">
+    <w:nsid w:val="7C6F12E6"/>
+    <w:multiLevelType w:val="hybridMultilevel"/>
+    <w:tmpl w:val="5DFC20CE"/>
+    <w:lvl w:ilvl="0" w:tplc="3B02388A">
+      <w:start w:val="1"/>
+      <w:numFmt w:val="bullet"/>
+      <w:lvlText w:val="̶"/>
+      <w:lvlJc w:val="left"/>
+      <w:pPr>
+        <w:ind w:left="360" w:hanging="360"/>
+      </w:pPr>
+      <w:rPr>
+        <w:rFonts w:ascii="Courier New" w:hAnsi="Courier New" w:hint="default"/>
+      </w:rPr>
+    </w:lvl>
+    <w:lvl w:ilvl="1" w:tplc="08090003" w:tentative="1">
+      <w:start w:val="1"/>
+      <w:numFmt w:val="bullet"/>
+      <w:lvlText w:val="o"/>
+      <w:lvlJc w:val="left"/>
+      <w:pPr>
+        <w:ind w:left="720" w:hanging="360"/>
+      </w:pPr>
+      <w:rPr>
+        <w:rFonts w:ascii="Courier New" w:hAnsi="Courier New" w:cs="Courier New" w:hint="default"/>
+      </w:rPr>
+    </w:lvl>
+    <w:lvl w:ilvl="2" w:tplc="08090005" w:tentative="1">
+      <w:start w:val="1"/>
+      <w:numFmt w:val="bullet"/>
+      <w:lvlText w:val=""/>
+      <w:lvlJc w:val="left"/>
+      <w:pPr>
+        <w:ind w:left="1440" w:hanging="360"/>
+      </w:pPr>
+      <w:rPr>
+        <w:rFonts w:ascii="Wingdings" w:hAnsi="Wingdings" w:hint="default"/>
+      </w:rPr>
+    </w:lvl>
+    <w:lvl w:ilvl="3" w:tplc="08090001" w:tentative="1">
+      <w:start w:val="1"/>
+      <w:numFmt w:val="bullet"/>
+      <w:lvlText w:val=""/>
+      <w:lvlJc w:val="left"/>
+      <w:pPr>
+        <w:ind w:left="2160" w:hanging="360"/>
+      </w:pPr>
+      <w:rPr>
+        <w:rFonts w:ascii="Symbol" w:hAnsi="Symbol" w:hint="default"/>
+      </w:rPr>
+    </w:lvl>
+    <w:lvl w:ilvl="4" w:tplc="08090003" w:tentative="1">
+      <w:start w:val="1"/>
+      <w:numFmt w:val="bullet"/>
+      <w:lvlText w:val="o"/>
+      <w:lvlJc w:val="left"/>
+      <w:pPr>
+        <w:ind w:left="2880" w:hanging="360"/>
+      </w:pPr>
+      <w:rPr>
+        <w:rFonts w:ascii="Courier New" w:hAnsi="Courier New" w:cs="Courier New" w:hint="default"/>
+      </w:rPr>
+    </w:lvl>
+    <w:lvl w:ilvl="5" w:tplc="08090005" w:tentative="1">
+      <w:start w:val="1"/>
+      <w:numFmt w:val="bullet"/>
+      <w:lvlText w:val=""/>
+      <w:lvlJc w:val="left"/>
+      <w:pPr>
+        <w:ind w:left="3600" w:hanging="360"/>
+      </w:pPr>
+      <w:rPr>
+        <w:rFonts w:ascii="Wingdings" w:hAnsi="Wingdings" w:hint="default"/>
+      </w:rPr>
+    </w:lvl>
+    <w:lvl w:ilvl="6" w:tplc="08090001" w:tentative="1">
+      <w:start w:val="1"/>
+      <w:numFmt w:val="bullet"/>
+      <w:lvlText w:val=""/>
+      <w:lvlJc w:val="left"/>
+      <w:pPr>
+        <w:ind w:left="4320" w:hanging="360"/>
+      </w:pPr>
+      <w:rPr>
+        <w:rFonts w:ascii="Symbol" w:hAnsi="Symbol" w:hint="default"/>
+      </w:rPr>
+    </w:lvl>
+    <w:lvl w:ilvl="7" w:tplc="08090003" w:tentative="1">
+      <w:start w:val="1"/>
+      <w:numFmt w:val="bullet"/>
+      <w:lvlText w:val="o"/>
+      <w:lvlJc w:val="left"/>
+      <w:pPr>
+        <w:ind w:left="5040" w:hanging="360"/>
+      </w:pPr>
+      <w:rPr>
+        <w:rFonts w:ascii="Courier New" w:hAnsi="Courier New" w:cs="Courier New" w:hint="default"/>
+      </w:rPr>
+    </w:lvl>
+    <w:lvl w:ilvl="8" w:tplc="08090005" w:tentative="1">
+      <w:start w:val="1"/>
+      <w:numFmt w:val="bullet"/>
+      <w:lvlText w:val=""/>
+      <w:lvlJc w:val="left"/>
+      <w:pPr>
+        <w:ind w:left="5760" w:hanging="360"/>
+      </w:pPr>
+      <w:rPr>
+        <w:rFonts w:ascii="Wingdings" w:hAnsi="Wingdings" w:hint="default"/>
+      </w:rPr>
+    </w:lvl>
+  </w:abstractNum>
+  <w:abstractNum w:abstractNumId="7" w15:restartNumberingAfterBreak="0">
     <w:nsid w:val="7ECB02DC"/>
     <w:multiLevelType w:val="hybridMultilevel"/>
     <w:tmpl w:val="AB22DCC8"/>
@@ -796,12 +2193,27 @@
     </w:lvl>
   </w:abstractNum>
   <w:num w:numId="1">
+    <w:abstractNumId w:val="5"/>
+  </w:num>
+  <w:num w:numId="2">
     <w:abstractNumId w:val="1"/>
   </w:num>
-  <w:num w:numId="2">
+  <w:num w:numId="3">
+    <w:abstractNumId w:val="7"/>
+  </w:num>
+  <w:num w:numId="4">
+    <w:abstractNumId w:val="3"/>
+  </w:num>
+  <w:num w:numId="5">
+    <w:abstractNumId w:val="6"/>
+  </w:num>
+  <w:num w:numId="6">
     <w:abstractNumId w:val="0"/>
   </w:num>
-  <w:num w:numId="3">
+  <w:num w:numId="7">
+    <w:abstractNumId w:val="4"/>
+  </w:num>
+  <w:num w:numId="8">
     <w:abstractNumId w:val="2"/>
   </w:num>
 </w:numbering>
@@ -1234,7 +2646,6 @@
     <w:next w:val="Normal"/>
     <w:link w:val="Heading2Char"/>
     <w:uiPriority w:val="9"/>
-    <w:semiHidden/>
     <w:unhideWhenUsed/>
     <w:qFormat/>
     <w:rsid w:val="00EE1106"/>
@@ -1257,7 +2668,6 @@
     <w:next w:val="Normal"/>
     <w:link w:val="Heading3Char"/>
     <w:uiPriority w:val="9"/>
-    <w:semiHidden/>
     <w:unhideWhenUsed/>
     <w:qFormat/>
     <w:rsid w:val="00EE1106"/>
@@ -1498,7 +2908,6 @@
     <w:basedOn w:val="DefaultParagraphFont"/>
     <w:link w:val="Heading2"/>
     <w:uiPriority w:val="9"/>
-    <w:semiHidden/>
     <w:rsid w:val="00EE1106"/>
     <w:rPr>
       <w:rFonts w:asciiTheme="majorHAnsi" w:eastAsiaTheme="majorEastAsia" w:hAnsiTheme="majorHAnsi" w:cstheme="majorBidi"/>
@@ -1511,7 +2920,6 @@
     <w:basedOn w:val="DefaultParagraphFont"/>
     <w:link w:val="Heading3"/>
     <w:uiPriority w:val="9"/>
-    <w:semiHidden/>
     <w:rsid w:val="00EE1106"/>
     <w:rPr>
       <w:rFonts w:asciiTheme="majorHAnsi" w:eastAsiaTheme="majorEastAsia" w:hAnsiTheme="majorHAnsi" w:cstheme="majorBidi"/>
@@ -1960,12 +3368,12 @@
 
 <file path=word/glossary/fontTable.xml><?xml version="1.0" encoding="utf-8"?>
 <w:fonts xmlns:mc="http://schemas.openxmlformats.org/markup-compatibility/2006" xmlns:r="http://schemas.openxmlformats.org/officeDocument/2006/relationships" xmlns:w="http://schemas.openxmlformats.org/wordprocessingml/2006/main" xmlns:w14="http://schemas.microsoft.com/office/word/2010/wordml" xmlns:w15="http://schemas.microsoft.com/office/word/2012/wordml" xmlns:w16cid="http://schemas.microsoft.com/office/word/2016/wordml/cid" xmlns:w16se="http://schemas.microsoft.com/office/word/2015/wordml/symex" mc:Ignorable="w14 w15 w16se w16cid">
-  <w:font w:name="Symbol">
-    <w:panose1 w:val="05050102010706020507"/>
-    <w:charset w:val="02"/>
-    <w:family w:val="roman"/>
-    <w:pitch w:val="variable"/>
-    <w:sig w:usb0="00000000" w:usb1="10000000" w:usb2="00000000" w:usb3="00000000" w:csb0="80000000" w:csb1="00000000"/>
+  <w:font w:name="Courier New">
+    <w:panose1 w:val="02070309020205020404"/>
+    <w:charset w:val="00"/>
+    <w:family w:val="modern"/>
+    <w:pitch w:val="fixed"/>
+    <w:sig w:usb0="E0002EFF" w:usb1="C0007843" w:usb2="00000009" w:usb3="00000000" w:csb0="000001FF" w:csb1="00000000"/>
   </w:font>
   <w:font w:name="Times New Roman">
     <w:panose1 w:val="02020603050405020304"/>
@@ -1974,17 +3382,17 @@
     <w:pitch w:val="variable"/>
     <w:sig w:usb0="E0002AFF" w:usb1="C0007843" w:usb2="00000009" w:usb3="00000000" w:csb0="000001FF" w:csb1="00000000"/>
   </w:font>
-  <w:font w:name="Courier New">
-    <w:panose1 w:val="02070309020205020404"/>
-    <w:charset w:val="00"/>
-    <w:family w:val="modern"/>
-    <w:pitch w:val="fixed"/>
-    <w:sig w:usb0="E0002EFF" w:usb1="C0007843" w:usb2="00000009" w:usb3="00000000" w:csb0="000001FF" w:csb1="00000000"/>
-  </w:font>
   <w:font w:name="Wingdings">
     <w:panose1 w:val="05000000000000000000"/>
     <w:charset w:val="02"/>
     <w:family w:val="auto"/>
+    <w:pitch w:val="variable"/>
+    <w:sig w:usb0="00000000" w:usb1="10000000" w:usb2="00000000" w:usb3="00000000" w:csb0="80000000" w:csb1="00000000"/>
+  </w:font>
+  <w:font w:name="Symbol">
+    <w:panose1 w:val="05050102010706020507"/>
+    <w:charset w:val="02"/>
+    <w:family w:val="roman"/>
     <w:pitch w:val="variable"/>
     <w:sig w:usb0="00000000" w:usb1="10000000" w:usb2="00000000" w:usb3="00000000" w:csb0="80000000" w:csb1="00000000"/>
   </w:font>
@@ -2022,7 +3430,7 @@
   <w:rsids>
     <w:rsidRoot w:val="00425F21"/>
     <w:rsid w:val="00425F21"/>
-    <w:rsid w:val="008D36FA"/>
+    <w:rsid w:val="00C36A2F"/>
   </w:rsids>
   <m:mathPr>
     <m:mathFont m:val="Cambria Math"/>
@@ -2784,7 +4192,7 @@
 </file>
 
 <file path=customXml/itemProps1.xml><?xml version="1.0" encoding="utf-8"?>
-<ds:datastoreItem xmlns:ds="http://schemas.openxmlformats.org/officeDocument/2006/customXml" ds:itemID="{39E0E6F5-C2C2-480A-BFA7-EDA446EF6274}">
+<ds:datastoreItem xmlns:ds="http://schemas.openxmlformats.org/officeDocument/2006/customXml" ds:itemID="{27CBB76F-2075-40D2-99B4-0AA73699B9AE}">
   <ds:schemaRefs>
     <ds:schemaRef ds:uri="http://schemas.openxmlformats.org/officeDocument/2006/bibliography"/>
   </ds:schemaRefs>

</xml_diff>

<commit_message>
Fixed TOC small caps
</commit_message>
<xml_diff>
--- a/documentation/technical-reference.docx
+++ b/documentation/technical-reference.docx
@@ -731,8 +731,6 @@
         </w:rPr>
         <w:t>. Motorized fader</w:t>
       </w:r>
-      <w:bookmarkStart w:id="0" w:name="_GoBack"/>
-      <w:bookmarkEnd w:id="0"/>
     </w:p>
     <w:p>
       <w:pPr>
@@ -1238,6 +1236,8 @@
         <w:lastRenderedPageBreak/>
         <w:t>Contents</w:t>
       </w:r>
+      <w:bookmarkStart w:id="0" w:name="_GoBack"/>
+      <w:bookmarkEnd w:id="0"/>
     </w:p>
     <w:p>
       <w:pPr>
@@ -1250,7 +1250,6 @@
           <w:rFonts w:cstheme="minorBidi"/>
           <w:b w:val="0"/>
           <w:bCs w:val="0"/>
-          <w:caps w:val="0"/>
           <w:noProof/>
           <w:sz w:val="22"/>
           <w:szCs w:val="22"/>
@@ -1267,7 +1266,7 @@
       <w:r>
         <w:rPr>
           <w:sz w:val="24"/>
-          <w:lang w:val="en-GB"/>
+          <w:lang w:val="fr-FR"/>
         </w:rPr>
         <w:instrText xml:space="preserve"> TOC \t "Heading 2,1,Heading 3,2,Heading 4,3,mStyle,2" </w:instrText>
       </w:r>
@@ -1289,7 +1288,6 @@
           <w:rFonts w:cstheme="minorBidi"/>
           <w:b w:val="0"/>
           <w:bCs w:val="0"/>
-          <w:caps w:val="0"/>
           <w:noProof/>
           <w:sz w:val="22"/>
           <w:szCs w:val="22"/>
@@ -1319,7 +1317,88 @@
         <w:rPr>
           <w:noProof/>
         </w:rPr>
-        <w:instrText xml:space="preserve"> PAGEREF _Toc528632718 \h </w:instrText>
+        <w:instrText xml:space="preserve"> PAGEREF _Toc528633444 \h </w:instrText>
+      </w:r>
+      <w:r>
+        <w:rPr>
+          <w:noProof/>
+        </w:rPr>
+      </w:r>
+      <w:r>
+        <w:rPr>
+          <w:noProof/>
+        </w:rPr>
+        <w:fldChar w:fldCharType="separate"/>
+      </w:r>
+      <w:r>
+        <w:rPr>
+          <w:noProof/>
+        </w:rPr>
+        <w:t>3</w:t>
+      </w:r>
+      <w:r>
+        <w:rPr>
+          <w:noProof/>
+        </w:rPr>
+        <w:fldChar w:fldCharType="end"/>
+      </w:r>
+    </w:p>
+    <w:p>
+      <w:pPr>
+        <w:pStyle w:val="TOC2"/>
+        <w:tabs>
+          <w:tab w:val="left" w:pos="1440"/>
+          <w:tab w:val="right" w:leader="dot" w:pos="9736"/>
+        </w:tabs>
+        <w:rPr>
+          <w:rFonts w:cstheme="minorBidi"/>
+          <w:noProof/>
+          <w:sz w:val="22"/>
+          <w:szCs w:val="22"/>
+          <w:lang w:val="en-GB" w:eastAsia="en-GB"/>
+        </w:rPr>
+      </w:pPr>
+      <w:r>
+        <w:rPr>
+          <w:noProof/>
+          <w:lang w:val="en-GB"/>
+        </w:rPr>
+        <w:t>1.1</w:t>
+      </w:r>
+      <w:r>
+        <w:rPr>
+          <w:rFonts w:cstheme="minorBidi"/>
+          <w:noProof/>
+          <w:sz w:val="22"/>
+          <w:szCs w:val="22"/>
+          <w:lang w:val="en-GB" w:eastAsia="en-GB"/>
+        </w:rPr>
+        <w:tab/>
+      </w:r>
+      <w:r>
+        <w:rPr>
+          <w:noProof/>
+          <w:lang w:val="en-GB"/>
+        </w:rPr>
+        <w:t>Functional overview</w:t>
+      </w:r>
+      <w:r>
+        <w:rPr>
+          <w:noProof/>
+        </w:rPr>
+        <w:tab/>
+      </w:r>
+      <w:r>
+        <w:rPr>
+          <w:noProof/>
+        </w:rPr>
+        <w:fldChar w:fldCharType="begin"/>
+      </w:r>
+      <w:r>
+        <w:rPr>
+          <w:noProof/>
+        </w:rPr>
+        <w:instrText xml:space="preserve"> PAGEREF _Toc528633445 \h </w:instrText>
       </w:r>
       <w:r>
         <w:rPr>
@@ -1356,7 +1435,6 @@
           <w:rFonts w:cstheme="minorBidi"/>
           <w:b w:val="0"/>
           <w:bCs w:val="0"/>
-          <w:caps w:val="0"/>
           <w:noProof/>
           <w:sz w:val="22"/>
           <w:szCs w:val="22"/>
@@ -1374,7 +1452,6 @@
           <w:rFonts w:cstheme="minorBidi"/>
           <w:b w:val="0"/>
           <w:bCs w:val="0"/>
-          <w:caps w:val="0"/>
           <w:noProof/>
           <w:sz w:val="22"/>
           <w:szCs w:val="22"/>
@@ -1404,7 +1481,7 @@
         <w:rPr>
           <w:noProof/>
         </w:rPr>
-        <w:instrText xml:space="preserve"> PAGEREF _Toc528632719 \h </w:instrText>
+        <w:instrText xml:space="preserve"> PAGEREF _Toc528633446 \h </w:instrText>
       </w:r>
       <w:r>
         <w:rPr>
@@ -1440,7 +1517,9 @@
       </w:pPr>
       <w:r>
         <w:rPr>
-          <w:sz w:val="24"/>
+          <w:rFonts w:cstheme="minorHAnsi"/>
+          <w:sz w:val="24"/>
+          <w:szCs w:val="20"/>
           <w:lang w:val="fr-FR"/>
         </w:rPr>
         <w:fldChar w:fldCharType="end"/>
@@ -1457,7 +1536,7 @@
       <w:pPr>
         <w:pStyle w:val="Heading2"/>
       </w:pPr>
-      <w:bookmarkStart w:id="1" w:name="_Toc528632718"/>
+      <w:bookmarkStart w:id="1" w:name="_Toc528633444"/>
       <w:r>
         <w:lastRenderedPageBreak/>
         <w:t>Introduction</w:t>
@@ -1467,7 +1546,62 @@
     <w:p>
       <w:pPr>
         <w:rPr>
-          <w:lang w:val="fr-FR"/>
+          <w:lang w:val="en-GB"/>
+        </w:rPr>
+      </w:pPr>
+      <w:r>
+        <w:rPr>
+          <w:lang w:val="en-GB"/>
+        </w:rPr>
+        <w:t>I love big fat d</w:t>
+      </w:r>
+      <w:r>
+        <w:rPr>
+          <w:lang w:val="en-GB"/>
+        </w:rPr>
+        <w:t>icks.</w:t>
+      </w:r>
+    </w:p>
+    <w:p>
+      <w:pPr>
+        <w:pStyle w:val="Heading3"/>
+        <w:rPr>
+          <w:lang w:val="en-GB"/>
+        </w:rPr>
+      </w:pPr>
+      <w:bookmarkStart w:id="2" w:name="_Toc528633445"/>
+      <w:r>
+        <w:rPr>
+          <w:lang w:val="en-GB"/>
+        </w:rPr>
+        <w:t>Functional overview</w:t>
+      </w:r>
+      <w:bookmarkEnd w:id="2"/>
+    </w:p>
+    <w:p>
+      <w:pPr>
+        <w:rPr>
+          <w:lang w:val="en-GB"/>
+        </w:rPr>
+      </w:pPr>
+      <w:r>
+        <w:rPr>
+          <w:lang w:val="en-GB"/>
+        </w:rPr>
+        <w:t>Test here.</w:t>
+      </w:r>
+    </w:p>
+    <w:p>
+      <w:pPr>
+        <w:rPr>
+          <w:lang w:val="en-GB"/>
+        </w:rPr>
+      </w:pPr>
+    </w:p>
+    <w:p>
+      <w:pPr>
+        <w:rPr>
+          <w:lang w:val="en-GB"/>
         </w:rPr>
       </w:pPr>
     </w:p>
@@ -1475,11 +1609,11 @@
       <w:pPr>
         <w:pStyle w:val="Heading2"/>
       </w:pPr>
-      <w:bookmarkStart w:id="2" w:name="_Toc528632719"/>
+      <w:bookmarkStart w:id="3" w:name="_Toc528633446"/>
       <w:r>
         <w:t>Description</w:t>
       </w:r>
-      <w:bookmarkEnd w:id="2"/>
+      <w:bookmarkEnd w:id="3"/>
     </w:p>
     <w:p>
       <w:pPr>
@@ -2216,7 +2350,7 @@
   <w:abstractNum w:abstractNumId="4" w15:restartNumberingAfterBreak="0">
     <w:nsid w:val="63AA4ED6"/>
     <w:multiLevelType w:val="multilevel"/>
-    <w:tmpl w:val="B50064E6"/>
+    <w:tmpl w:val="BF22047A"/>
     <w:lvl w:ilvl="0">
       <w:start w:val="1"/>
       <w:numFmt w:val="decimal"/>
@@ -2237,7 +2371,7 @@
       <w:lvlText w:val="%1.%2"/>
       <w:lvlJc w:val="left"/>
       <w:pPr>
-        <w:ind w:left="1080" w:hanging="720"/>
+        <w:ind w:left="2160" w:hanging="2160"/>
       </w:pPr>
       <w:rPr>
         <w:rFonts w:hint="default"/>
@@ -4100,7 +4234,7 @@
     <w:autoRedefine/>
     <w:uiPriority w:val="39"/>
     <w:unhideWhenUsed/>
-    <w:rsid w:val="00515550"/>
+    <w:rsid w:val="00F552E3"/>
     <w:pPr>
       <w:spacing w:before="120" w:after="120"/>
     </w:pPr>
@@ -4108,7 +4242,6 @@
       <w:rFonts w:cstheme="minorHAnsi"/>
       <w:b/>
       <w:bCs/>
-      <w:caps/>
       <w:sz w:val="28"/>
       <w:szCs w:val="20"/>
     </w:rPr>
@@ -4120,14 +4253,13 @@
     <w:autoRedefine/>
     <w:uiPriority w:val="39"/>
     <w:unhideWhenUsed/>
-    <w:rsid w:val="00515550"/>
+    <w:rsid w:val="00F552E3"/>
     <w:pPr>
       <w:spacing w:after="0"/>
       <w:ind w:left="720"/>
     </w:pPr>
     <w:rPr>
       <w:rFonts w:cstheme="minorHAnsi"/>
-      <w:smallCaps/>
       <w:sz w:val="24"/>
       <w:szCs w:val="20"/>
     </w:rPr>
@@ -4139,7 +4271,7 @@
     <w:autoRedefine/>
     <w:uiPriority w:val="39"/>
     <w:unhideWhenUsed/>
-    <w:rsid w:val="00515550"/>
+    <w:rsid w:val="00F552E3"/>
     <w:pPr>
       <w:spacing w:after="0"/>
       <w:ind w:left="1440"/>
@@ -4388,7 +4520,7 @@
   <w:rsids>
     <w:rsidRoot w:val="00425F21"/>
     <w:rsid w:val="00425F21"/>
-    <w:rsid w:val="009C515A"/>
+    <w:rsid w:val="00677EFB"/>
   </w:rsids>
   <m:mathPr>
     <m:mathFont m:val="Cambria Math"/>
@@ -5150,7 +5282,7 @@
 </file>
 
 <file path=customXml/itemProps1.xml><?xml version="1.0" encoding="utf-8"?>
-<ds:datastoreItem xmlns:ds="http://schemas.openxmlformats.org/officeDocument/2006/customXml" ds:itemID="{200C773B-9B73-489D-9E59-512F1CDCDC5A}">
+<ds:datastoreItem xmlns:ds="http://schemas.openxmlformats.org/officeDocument/2006/customXml" ds:itemID="{E51D6242-5D05-48BB-ABEB-16A90626BBDB}">
   <ds:schemaRefs>
     <ds:schemaRef ds:uri="http://schemas.openxmlformats.org/officeDocument/2006/bibliography"/>
   </ds:schemaRefs>

</xml_diff>

<commit_message>
Update headers & footers
</commit_message>
<xml_diff>
--- a/documentation/technical-reference.docx
+++ b/documentation/technical-reference.docx
@@ -6,12 +6,12 @@
       <w:pPr>
         <w:pStyle w:val="Title"/>
         <w:rPr>
-          <w:lang w:val="fr-FR"/>
-        </w:rPr>
-      </w:pPr>
-      <w:r>
-        <w:rPr>
-          <w:lang w:val="fr-FR"/>
+          <w:lang w:val="en-GB"/>
+        </w:rPr>
+      </w:pPr>
+      <w:r>
+        <w:rPr>
+          <w:lang w:val="en-GB"/>
         </w:rPr>
         <w:t>SliderBAR</w:t>
       </w:r>
@@ -20,617 +20,25 @@
       <w:pPr>
         <w:pStyle w:val="Title"/>
         <w:rPr>
-          <w:lang w:val="fr-FR"/>
-        </w:rPr>
-      </w:pPr>
-      <w:r>
-        <w:rPr>
-          <w:lang w:val="fr-FR"/>
-        </w:rPr>
-        <w:t>Technical REFERENCE</w:t>
-      </w:r>
-    </w:p>
-    <w:p>
-      <w:pPr>
-        <w:pStyle w:val="Heading1"/>
-      </w:pPr>
-      <w:r>
-        <w:t>Motorized fader-based keyboard slider</w:t>
-      </w:r>
-      <w:r>
-        <w:t xml:space="preserve"> with </w:t>
-      </w:r>
-      <w:r>
-        <w:t xml:space="preserve">an </w:t>
-      </w:r>
-      <w:r>
-        <w:t xml:space="preserve">advanced </w:t>
-      </w:r>
-      <w:r>
-        <w:t>controller</w:t>
-      </w:r>
-    </w:p>
-    <w:p>
-      <w:pPr>
-        <w:rPr>
           <w:lang w:val="en-GB"/>
         </w:rPr>
       </w:pPr>
-    </w:p>
-    <w:p>
-      <w:pPr>
-        <w:rPr>
-          <w:lang w:val="en-GB"/>
-        </w:rPr>
-        <w:sectPr>
-          <w:footerReference w:type="default" r:id="rId8"/>
-          <w:pgSz w:w="11906" w:h="16838" w:code="9"/>
-          <w:pgMar w:top="288" w:right="720" w:bottom="720" w:left="288" w:header="720" w:footer="720" w:gutter="0"/>
-          <w:cols w:space="720"/>
-          <w:docGrid w:linePitch="360"/>
-        </w:sectPr>
-      </w:pPr>
-    </w:p>
-    <w:p>
-      <w:pPr>
-        <w:rPr>
-          <w:rStyle w:val="Strong"/>
-          <w:sz w:val="28"/>
-        </w:rPr>
-      </w:pPr>
-      <w:r>
-        <w:rPr>
-          <w:rStyle w:val="Strong"/>
-          <w:sz w:val="28"/>
-        </w:rPr>
-        <w:t>Features</w:t>
-      </w:r>
-    </w:p>
-    <w:p>
-      <w:pPr>
-        <w:pStyle w:val="NoSpacing"/>
-        <w:numPr>
-          <w:ilvl w:val="0"/>
-          <w:numId w:val="3"/>
-        </w:numPr>
-        <w:rPr>
-          <w:rStyle w:val="Strong"/>
-          <w:b w:val="0"/>
-          <w:sz w:val="24"/>
-        </w:rPr>
-      </w:pPr>
-      <w:r>
-        <w:rPr>
-          <w:rStyle w:val="Strong"/>
-          <w:b w:val="0"/>
-          <w:sz w:val="24"/>
-        </w:rPr>
-        <w:t>Motorized fader composed of a linear potentiometer and a</w:t>
-      </w:r>
-      <w:r>
-        <w:rPr>
-          <w:rStyle w:val="Strong"/>
-          <w:b w:val="0"/>
-          <w:sz w:val="24"/>
-        </w:rPr>
-        <w:t xml:space="preserve"> belt and pulley system to move the fader</w:t>
-      </w:r>
-    </w:p>
-    <w:p>
-      <w:pPr>
-        <w:pStyle w:val="NoSpacing"/>
-        <w:numPr>
-          <w:ilvl w:val="0"/>
-          <w:numId w:val="3"/>
-        </w:numPr>
-        <w:rPr>
-          <w:rStyle w:val="Strong"/>
-          <w:b w:val="0"/>
-          <w:sz w:val="24"/>
-        </w:rPr>
-      </w:pPr>
-      <w:r>
-        <w:rPr>
-          <w:rStyle w:val="Strong"/>
-          <w:b w:val="0"/>
-          <w:sz w:val="24"/>
-        </w:rPr>
-        <w:t>Open hardware and source</w:t>
-      </w:r>
-    </w:p>
-    <w:p>
-      <w:pPr>
-        <w:pStyle w:val="NoSpacing"/>
-        <w:numPr>
-          <w:ilvl w:val="0"/>
-          <w:numId w:val="3"/>
-        </w:numPr>
-        <w:rPr>
-          <w:rStyle w:val="Strong"/>
-          <w:b w:val="0"/>
-          <w:sz w:val="24"/>
-        </w:rPr>
-      </w:pPr>
-      <w:r>
-        <w:rPr>
-          <w:rStyle w:val="Strong"/>
-          <w:b w:val="0"/>
-          <w:sz w:val="24"/>
-        </w:rPr>
-        <w:t>USB Powered (USB Mini B connector)</w:t>
-      </w:r>
-    </w:p>
-    <w:p>
-      <w:pPr>
-        <w:pStyle w:val="NoSpacing"/>
-        <w:numPr>
-          <w:ilvl w:val="0"/>
-          <w:numId w:val="3"/>
-        </w:numPr>
-        <w:rPr>
-          <w:rStyle w:val="Strong"/>
-          <w:b w:val="0"/>
-          <w:sz w:val="24"/>
-        </w:rPr>
-      </w:pPr>
-      <w:r>
-        <w:rPr>
-          <w:rStyle w:val="Strong"/>
-          <w:b w:val="0"/>
-          <w:sz w:val="24"/>
-        </w:rPr>
-        <w:t>Desktop configuration GUI</w:t>
-      </w:r>
-    </w:p>
-    <w:p>
-      <w:pPr>
-        <w:pStyle w:val="NoSpacing"/>
-        <w:numPr>
-          <w:ilvl w:val="0"/>
-          <w:numId w:val="3"/>
-        </w:numPr>
-        <w:rPr>
-          <w:rStyle w:val="Strong"/>
-          <w:b w:val="0"/>
-          <w:sz w:val="24"/>
-        </w:rPr>
-      </w:pPr>
-      <w:r>
-        <w:rPr>
-          <w:rStyle w:val="Strong"/>
-          <w:b w:val="0"/>
-          <w:sz w:val="24"/>
-        </w:rPr>
-        <w:t>Programmable plugins</w:t>
-      </w:r>
-    </w:p>
-    <w:p>
-      <w:pPr>
-        <w:pStyle w:val="NoSpacing"/>
-        <w:numPr>
-          <w:ilvl w:val="0"/>
-          <w:numId w:val="3"/>
-        </w:numPr>
-        <w:rPr>
-          <w:rStyle w:val="Strong"/>
-          <w:b w:val="0"/>
-          <w:sz w:val="24"/>
-        </w:rPr>
-      </w:pPr>
-      <w:r>
-        <w:rPr>
-          <w:rStyle w:val="Strong"/>
-          <w:b w:val="0"/>
-          <w:sz w:val="24"/>
-        </w:rPr>
-        <w:t>USB CDC Virtual Serial Port</w:t>
-      </w:r>
-      <w:r>
-        <w:rPr>
-          <w:rStyle w:val="Strong"/>
-          <w:b w:val="0"/>
-          <w:sz w:val="24"/>
-        </w:rPr>
-        <w:t xml:space="preserve"> for </w:t>
-      </w:r>
-      <w:r>
-        <w:rPr>
-          <w:rStyle w:val="Strong"/>
-          <w:b w:val="0"/>
-          <w:sz w:val="24"/>
-        </w:rPr>
-        <w:t>plug-n-play on any PC</w:t>
-      </w:r>
-    </w:p>
-    <w:p>
-      <w:pPr>
-        <w:pStyle w:val="NoSpacing"/>
-        <w:spacing w:before="240" w:after="240"/>
-        <w:rPr>
-          <w:rStyle w:val="Strong"/>
-          <w:sz w:val="28"/>
-        </w:rPr>
-      </w:pPr>
-      <w:r>
-        <w:rPr>
-          <w:rStyle w:val="Strong"/>
-          <w:sz w:val="28"/>
-        </w:rPr>
-        <w:t>Hardware specifications</w:t>
-      </w:r>
-    </w:p>
-    <w:p>
-      <w:pPr>
-        <w:pStyle w:val="NoSpacing"/>
-        <w:numPr>
-          <w:ilvl w:val="0"/>
-          <w:numId w:val="4"/>
-        </w:numPr>
-        <w:rPr>
-          <w:rStyle w:val="Strong"/>
-          <w:b w:val="0"/>
-          <w:bCs w:val="0"/>
-          <w:sz w:val="24"/>
-        </w:rPr>
-      </w:pPr>
-      <w:r>
-        <w:rPr>
-          <w:rStyle w:val="Strong"/>
-          <w:b w:val="0"/>
-          <w:bCs w:val="0"/>
-          <w:sz w:val="24"/>
-        </w:rPr>
-        <w:t>USB Mini B connector</w:t>
-      </w:r>
-    </w:p>
-    <w:p>
-      <w:pPr>
-        <w:pStyle w:val="NoSpacing"/>
-        <w:numPr>
-          <w:ilvl w:val="0"/>
-          <w:numId w:val="4"/>
-        </w:numPr>
-        <w:rPr>
-          <w:rStyle w:val="Strong"/>
-          <w:b w:val="0"/>
-          <w:bCs w:val="0"/>
-          <w:sz w:val="24"/>
-        </w:rPr>
-      </w:pPr>
-      <w:r>
-        <w:rPr>
-          <w:rStyle w:val="Strong"/>
-          <w:b w:val="0"/>
-          <w:bCs w:val="0"/>
-          <w:sz w:val="24"/>
-        </w:rPr>
-        <w:t>STM32F072C8Tx MCU</w:t>
-      </w:r>
-    </w:p>
-    <w:p>
-      <w:pPr>
-        <w:pStyle w:val="NoSpacing"/>
-        <w:numPr>
-          <w:ilvl w:val="0"/>
-          <w:numId w:val="4"/>
-        </w:numPr>
-        <w:rPr>
-          <w:rStyle w:val="Strong"/>
-          <w:b w:val="0"/>
-          <w:bCs w:val="0"/>
-          <w:sz w:val="24"/>
-        </w:rPr>
-      </w:pPr>
-      <w:r>
-        <w:rPr>
-          <w:rStyle w:val="Strong"/>
-          <w:b w:val="0"/>
-          <w:bCs w:val="0"/>
-          <w:sz w:val="24"/>
-        </w:rPr>
-        <w:t>5-pin ST-Link V2 programming interface</w:t>
-      </w:r>
-    </w:p>
-    <w:p>
-      <w:pPr>
-        <w:pStyle w:val="NoSpacing"/>
-        <w:numPr>
-          <w:ilvl w:val="0"/>
-          <w:numId w:val="4"/>
-        </w:numPr>
-        <w:rPr>
-          <w:rStyle w:val="Strong"/>
-          <w:b w:val="0"/>
-          <w:bCs w:val="0"/>
-          <w:sz w:val="24"/>
-        </w:rPr>
-      </w:pPr>
-      <w:r>
-        <w:rPr>
-          <w:rStyle w:val="Strong"/>
-          <w:b w:val="0"/>
-          <w:bCs w:val="0"/>
-          <w:sz w:val="24"/>
-        </w:rPr>
-        <w:t>5</w:t>
-      </w:r>
-      <w:r>
-        <w:rPr>
-          <w:rStyle w:val="Strong"/>
-          <w:b w:val="0"/>
-          <w:bCs w:val="0"/>
-          <w:sz w:val="24"/>
-        </w:rPr>
-        <w:t>V to 3.3V regulator</w:t>
-      </w:r>
-      <w:r>
-        <w:rPr>
-          <w:rStyle w:val="Strong"/>
-          <w:b w:val="0"/>
-          <w:bCs w:val="0"/>
-          <w:sz w:val="24"/>
-        </w:rPr>
-        <w:t xml:space="preserve"> (</w:t>
-      </w:r>
-      <w:r>
-        <w:rPr>
-          <w:rStyle w:val="Strong"/>
-          <w:b w:val="0"/>
-          <w:bCs w:val="0"/>
-          <w:sz w:val="24"/>
-        </w:rPr>
-        <w:t>MIC5205-33</w:t>
-      </w:r>
-      <w:r>
-        <w:rPr>
-          <w:rStyle w:val="Strong"/>
-          <w:b w:val="0"/>
-          <w:bCs w:val="0"/>
-          <w:sz w:val="24"/>
-        </w:rPr>
-        <w:t>)</w:t>
-      </w:r>
-    </w:p>
-    <w:p>
-      <w:pPr>
-        <w:pStyle w:val="NoSpacing"/>
-        <w:numPr>
-          <w:ilvl w:val="0"/>
-          <w:numId w:val="4"/>
-        </w:numPr>
-        <w:rPr>
-          <w:rStyle w:val="Strong"/>
-          <w:b w:val="0"/>
-          <w:bCs w:val="0"/>
-          <w:sz w:val="24"/>
-        </w:rPr>
-      </w:pPr>
-      <w:r>
-        <w:rPr>
-          <w:rStyle w:val="Strong"/>
-          <w:b w:val="0"/>
-          <w:bCs w:val="0"/>
-          <w:sz w:val="24"/>
-        </w:rPr>
-        <w:t>5V to 10V boost convert</w:t>
-      </w:r>
-      <w:r>
-        <w:rPr>
-          <w:rStyle w:val="Strong"/>
-          <w:b w:val="0"/>
-          <w:bCs w:val="0"/>
-          <w:sz w:val="24"/>
-        </w:rPr>
-        <w:t>e</w:t>
-      </w:r>
-      <w:r>
-        <w:rPr>
-          <w:rStyle w:val="Strong"/>
-          <w:b w:val="0"/>
-          <w:bCs w:val="0"/>
-          <w:sz w:val="24"/>
-        </w:rPr>
-        <w:t xml:space="preserve">r </w:t>
-      </w:r>
-      <w:r>
-        <w:rPr>
-          <w:rStyle w:val="Strong"/>
-          <w:b w:val="0"/>
-          <w:bCs w:val="0"/>
-          <w:sz w:val="24"/>
-        </w:rPr>
-        <w:t xml:space="preserve">(MT3608) </w:t>
-      </w:r>
-      <w:r>
-        <w:rPr>
-          <w:rStyle w:val="Strong"/>
-          <w:b w:val="0"/>
-          <w:bCs w:val="0"/>
-          <w:sz w:val="24"/>
-        </w:rPr>
-        <w:t xml:space="preserve">with </w:t>
-      </w:r>
-      <w:r>
-        <w:rPr>
-          <w:rStyle w:val="Strong"/>
-          <w:b w:val="0"/>
-          <w:bCs w:val="0"/>
-          <w:sz w:val="24"/>
-        </w:rPr>
-        <w:t>trimmable potentiometer</w:t>
-      </w:r>
-    </w:p>
-    <w:p>
-      <w:pPr>
-        <w:pStyle w:val="NoSpacing"/>
-        <w:numPr>
-          <w:ilvl w:val="0"/>
-          <w:numId w:val="4"/>
-        </w:numPr>
-        <w:rPr>
-          <w:rStyle w:val="Strong"/>
-          <w:b w:val="0"/>
-          <w:bCs w:val="0"/>
-          <w:sz w:val="24"/>
-        </w:rPr>
-      </w:pPr>
-      <w:r>
-        <w:rPr>
-          <w:rStyle w:val="Strong"/>
-          <w:b w:val="0"/>
-          <w:bCs w:val="0"/>
-          <w:sz w:val="24"/>
-        </w:rPr>
-        <w:t>TB6612FNG motor driver (max 1.2 A)</w:t>
-      </w:r>
-    </w:p>
-    <w:p>
-      <w:pPr>
-        <w:pStyle w:val="NoSpacing"/>
-        <w:numPr>
-          <w:ilvl w:val="0"/>
-          <w:numId w:val="4"/>
-        </w:numPr>
-        <w:rPr>
-          <w:rStyle w:val="Strong"/>
-          <w:b w:val="0"/>
-          <w:bCs w:val="0"/>
-          <w:sz w:val="24"/>
-        </w:rPr>
-      </w:pPr>
-      <w:r>
-        <w:rPr>
-          <w:rStyle w:val="Strong"/>
-          <w:b w:val="0"/>
-          <w:bCs w:val="0"/>
-          <w:sz w:val="24"/>
-        </w:rPr>
-        <w:t>Pin headers for debug, motor out, and potentiometer in</w:t>
-      </w:r>
-    </w:p>
-    <w:p>
-      <w:pPr>
-        <w:pStyle w:val="NoSpacing"/>
-        <w:rPr>
-          <w:rStyle w:val="Strong"/>
-          <w:b w:val="0"/>
-          <w:bCs w:val="0"/>
-          <w:sz w:val="24"/>
-        </w:rPr>
-      </w:pPr>
-    </w:p>
-    <w:p>
-      <w:pPr>
-        <w:pStyle w:val="Caption"/>
-        <w:keepNext/>
-        <w:jc w:val="center"/>
-      </w:pPr>
       <w:r>
         <w:rPr>
           <w:noProof/>
         </w:rPr>
         <w:drawing>
-          <wp:inline distT="0" distB="0" distL="0" distR="0" wp14:anchorId="2BACA63D" wp14:editId="7DD0B447">
-            <wp:extent cx="3200400" cy="2122805"/>
-            <wp:effectExtent l="0" t="0" r="0" b="0"/>
-            <wp:docPr id="2" name="Picture 2"/>
-            <wp:cNvGraphicFramePr>
-              <a:graphicFrameLocks xmlns:a="http://schemas.openxmlformats.org/drawingml/2006/main" noChangeAspect="1"/>
-            </wp:cNvGraphicFramePr>
-            <a:graphic xmlns:a="http://schemas.openxmlformats.org/drawingml/2006/main">
-              <a:graphicData uri="http://schemas.openxmlformats.org/drawingml/2006/picture">
-                <pic:pic xmlns:pic="http://schemas.openxmlformats.org/drawingml/2006/picture">
-                  <pic:nvPicPr>
-                    <pic:cNvPr id="1" name=""/>
-                    <pic:cNvPicPr/>
-                  </pic:nvPicPr>
-                  <pic:blipFill>
-                    <a:blip r:embed="rId9"/>
-                    <a:stretch>
-                      <a:fillRect/>
-                    </a:stretch>
-                  </pic:blipFill>
-                  <pic:spPr>
-                    <a:xfrm>
-                      <a:off x="0" y="0"/>
-                      <a:ext cx="3200400" cy="2122805"/>
-                    </a:xfrm>
-                    <a:prstGeom prst="rect">
-                      <a:avLst/>
-                    </a:prstGeom>
-                  </pic:spPr>
-                </pic:pic>
-              </a:graphicData>
-            </a:graphic>
-          </wp:inline>
-        </w:drawing>
-      </w:r>
-    </w:p>
-    <w:p>
-      <w:pPr>
-        <w:pStyle w:val="Caption"/>
-        <w:jc w:val="center"/>
-        <w:rPr>
-          <w:sz w:val="20"/>
-        </w:rPr>
-      </w:pPr>
-      <w:r>
-        <w:rPr>
-          <w:sz w:val="20"/>
-        </w:rPr>
-        <w:t xml:space="preserve">Figure </w:t>
-      </w:r>
-      <w:r>
-        <w:rPr>
-          <w:sz w:val="20"/>
-        </w:rPr>
-        <w:fldChar w:fldCharType="begin"/>
-      </w:r>
-      <w:r>
-        <w:rPr>
-          <w:sz w:val="20"/>
-        </w:rPr>
-        <w:instrText xml:space="preserve"> SEQ Figure \* ARABIC </w:instrText>
-      </w:r>
-      <w:r>
-        <w:rPr>
-          <w:sz w:val="20"/>
-        </w:rPr>
-        <w:fldChar w:fldCharType="separate"/>
-      </w:r>
-      <w:r>
-        <w:rPr>
-          <w:noProof/>
-          <w:sz w:val="20"/>
-        </w:rPr>
-        <w:t>1</w:t>
-      </w:r>
-      <w:r>
-        <w:rPr>
-          <w:sz w:val="20"/>
-        </w:rPr>
-        <w:fldChar w:fldCharType="end"/>
-      </w:r>
-      <w:r>
-        <w:rPr>
-          <w:sz w:val="20"/>
-        </w:rPr>
-        <w:t>. Configuration window</w:t>
-      </w:r>
-    </w:p>
-    <w:p>
-      <w:pPr>
-        <w:pStyle w:val="Caption"/>
-        <w:keepNext/>
-      </w:pPr>
-      <w:r>
-        <w:rPr>
-          <w:noProof/>
-        </w:rPr>
-        <w:drawing>
-          <wp:inline distT="0" distB="0" distL="0" distR="0" wp14:anchorId="266EB561" wp14:editId="003115BC">
-            <wp:extent cx="930853" cy="2947670"/>
+          <wp:anchor distT="0" distB="0" distL="114300" distR="114300" simplePos="0" relativeHeight="251661312" behindDoc="0" locked="0" layoutInCell="1" allowOverlap="1" wp14:anchorId="266EB561" wp14:editId="6A60EFFF">
+            <wp:simplePos x="0" y="0"/>
+            <wp:positionH relativeFrom="margin">
+              <wp:posOffset>4462145</wp:posOffset>
+            </wp:positionH>
+            <wp:positionV relativeFrom="paragraph">
+              <wp:posOffset>433705</wp:posOffset>
+            </wp:positionV>
+            <wp:extent cx="930275" cy="2947670"/>
             <wp:effectExtent l="953" t="0" r="4127" b="4128"/>
+            <wp:wrapSquare wrapText="bothSides"/>
             <wp:docPr id="1" name="Picture 1" descr="https://cdn.sparkfun.com/assets/parts/6/2/0/0/10976-02.jpg"/>
             <wp:cNvGraphicFramePr>
               <a:graphicFrameLocks xmlns:a="http://schemas.openxmlformats.org/drawingml/2006/main" noChangeAspect="1"/>
@@ -645,7 +53,7 @@
                     </pic:cNvPicPr>
                   </pic:nvPicPr>
                   <pic:blipFill rotWithShape="1">
-                    <a:blip r:embed="rId10">
+                    <a:blip r:embed="rId8">
                       <a:extLst>
                         <a:ext uri="{28A0092B-C50C-407E-A947-70E740481C1C}">
                           <a14:useLocalDpi xmlns:a14="http://schemas.microsoft.com/office/drawing/2010/main" val="0"/>
@@ -658,7 +66,7 @@
                   <pic:spPr bwMode="auto">
                     <a:xfrm rot="5400000">
                       <a:off x="0" y="0"/>
-                      <a:ext cx="930953" cy="2947988"/>
+                      <a:ext cx="930275" cy="2947670"/>
                     </a:xfrm>
                     <a:prstGeom prst="rect">
                       <a:avLst/>
@@ -676,60 +84,890 @@
                 </pic:pic>
               </a:graphicData>
             </a:graphic>
-          </wp:inline>
+          </wp:anchor>
         </w:drawing>
+      </w:r>
+      <w:r>
+        <w:rPr>
+          <w:lang w:val="en-GB"/>
+        </w:rPr>
+        <w:t>Technical REFERENCE</w:t>
       </w:r>
     </w:p>
     <w:p>
       <w:pPr>
-        <w:pStyle w:val="Caption"/>
-        <w:jc w:val="center"/>
-        <w:rPr>
-          <w:sz w:val="22"/>
-        </w:rPr>
-      </w:pPr>
-      <w:r>
-        <w:rPr>
-          <w:sz w:val="20"/>
-        </w:rPr>
-        <w:t xml:space="preserve">Figure </w:t>
-      </w:r>
-      <w:r>
-        <w:rPr>
-          <w:sz w:val="20"/>
-        </w:rPr>
-        <w:fldChar w:fldCharType="begin"/>
-      </w:r>
-      <w:r>
-        <w:rPr>
-          <w:sz w:val="20"/>
-        </w:rPr>
-        <w:instrText xml:space="preserve"> SEQ Figure \* ARABIC </w:instrText>
-      </w:r>
-      <w:r>
-        <w:rPr>
-          <w:sz w:val="20"/>
-        </w:rPr>
-        <w:fldChar w:fldCharType="separate"/>
-      </w:r>
-      <w:r>
-        <w:rPr>
-          <w:noProof/>
-          <w:sz w:val="20"/>
-        </w:rPr>
-        <w:t>2</w:t>
-      </w:r>
-      <w:r>
-        <w:rPr>
-          <w:sz w:val="20"/>
-        </w:rPr>
-        <w:fldChar w:fldCharType="end"/>
-      </w:r>
-      <w:r>
-        <w:rPr>
-          <w:sz w:val="20"/>
-        </w:rPr>
-        <w:t>. Motorized fader</w:t>
+        <w:pStyle w:val="Heading1"/>
+      </w:pPr>
+      <w:bookmarkStart w:id="0" w:name="_Ref528679843"/>
+      <w:r>
+        <w:t>Motorized fader-based keyboard slider</w:t>
+      </w:r>
+      <w:r>
+        <w:t xml:space="preserve"> with </w:t>
+      </w:r>
+      <w:r>
+        <w:t xml:space="preserve">an </w:t>
+      </w:r>
+      <w:r>
+        <w:t xml:space="preserve">advanced </w:t>
+      </w:r>
+      <w:r>
+        <w:t>c</w:t>
+      </w:r>
+      <w:r>
+        <w:t>ontroller</w:t>
+      </w:r>
+      <w:bookmarkEnd w:id="0"/>
+    </w:p>
+    <w:p>
+      <w:pPr>
+        <w:rPr>
+          <w:lang w:val="en-GB"/>
+        </w:rPr>
+      </w:pPr>
+    </w:p>
+    <w:p>
+      <w:pPr>
+        <w:rPr>
+          <w:lang w:val="en-GB"/>
+        </w:rPr>
+        <w:sectPr>
+          <w:headerReference w:type="even" r:id="rId9"/>
+          <w:headerReference w:type="default" r:id="rId10"/>
+          <w:footerReference w:type="even" r:id="rId11"/>
+          <w:footerReference w:type="default" r:id="rId12"/>
+          <w:pgSz w:w="11906" w:h="16838" w:code="9"/>
+          <w:pgMar w:top="576" w:right="864" w:bottom="576" w:left="864" w:header="432" w:footer="432" w:gutter="0"/>
+          <w:cols w:space="720"/>
+          <w:docGrid w:linePitch="360"/>
+        </w:sectPr>
+      </w:pPr>
+    </w:p>
+    <w:p>
+      <w:pPr>
+        <w:rPr>
+          <w:rStyle w:val="Strong"/>
+          <w:sz w:val="28"/>
+        </w:rPr>
+      </w:pPr>
+      <w:r>
+        <w:rPr>
+          <w:rStyle w:val="Strong"/>
+          <w:sz w:val="28"/>
+        </w:rPr>
+        <w:t>Features</w:t>
+      </w:r>
+    </w:p>
+    <w:p>
+      <w:pPr>
+        <w:pStyle w:val="NoSpacing"/>
+        <w:numPr>
+          <w:ilvl w:val="0"/>
+          <w:numId w:val="3"/>
+        </w:numPr>
+        <w:rPr>
+          <w:rStyle w:val="Strong"/>
+          <w:b w:val="0"/>
+          <w:sz w:val="24"/>
+        </w:rPr>
+      </w:pPr>
+      <w:r>
+        <w:rPr>
+          <w:noProof/>
+        </w:rPr>
+        <mc:AlternateContent>
+          <mc:Choice Requires="wps">
+            <w:drawing>
+              <wp:anchor distT="0" distB="0" distL="114300" distR="114300" simplePos="0" relativeHeight="251663360" behindDoc="0" locked="0" layoutInCell="1" allowOverlap="1" wp14:anchorId="4EBD58D7" wp14:editId="13732C58">
+                <wp:simplePos x="0" y="0"/>
+                <wp:positionH relativeFrom="column">
+                  <wp:posOffset>3324225</wp:posOffset>
+                </wp:positionH>
+                <wp:positionV relativeFrom="paragraph">
+                  <wp:posOffset>473710</wp:posOffset>
+                </wp:positionV>
+                <wp:extent cx="2947670" cy="635"/>
+                <wp:effectExtent l="0" t="0" r="5080" b="0"/>
+                <wp:wrapSquare wrapText="bothSides"/>
+                <wp:docPr id="4" name="Text Box 4"/>
+                <wp:cNvGraphicFramePr/>
+                <a:graphic xmlns:a="http://schemas.openxmlformats.org/drawingml/2006/main">
+                  <a:graphicData uri="http://schemas.microsoft.com/office/word/2010/wordprocessingShape">
+                    <wps:wsp>
+                      <wps:cNvSpPr txBox="1"/>
+                      <wps:spPr>
+                        <a:xfrm>
+                          <a:off x="0" y="0"/>
+                          <a:ext cx="2947670" cy="635"/>
+                        </a:xfrm>
+                        <a:prstGeom prst="rect">
+                          <a:avLst/>
+                        </a:prstGeom>
+                        <a:solidFill>
+                          <a:prstClr val="white"/>
+                        </a:solidFill>
+                        <a:ln>
+                          <a:noFill/>
+                        </a:ln>
+                      </wps:spPr>
+                      <wps:txbx>
+                        <w:txbxContent>
+                          <w:p>
+                            <w:pPr>
+                              <w:pStyle w:val="Caption"/>
+                              <w:jc w:val="center"/>
+                              <w:rPr>
+                                <w:noProof/>
+                                <w:sz w:val="24"/>
+                              </w:rPr>
+                            </w:pPr>
+                            <w:r>
+                              <w:rPr>
+                                <w:sz w:val="20"/>
+                              </w:rPr>
+                              <w:t xml:space="preserve">Figure </w:t>
+                            </w:r>
+                            <w:r>
+                              <w:rPr>
+                                <w:sz w:val="20"/>
+                              </w:rPr>
+                              <w:fldChar w:fldCharType="begin"/>
+                            </w:r>
+                            <w:r>
+                              <w:rPr>
+                                <w:sz w:val="20"/>
+                              </w:rPr>
+                              <w:instrText xml:space="preserve"> SEQ Figure \* ARABIC </w:instrText>
+                            </w:r>
+                            <w:r>
+                              <w:rPr>
+                                <w:sz w:val="20"/>
+                              </w:rPr>
+                              <w:fldChar w:fldCharType="separate"/>
+                            </w:r>
+                            <w:r>
+                              <w:rPr>
+                                <w:noProof/>
+                                <w:sz w:val="20"/>
+                              </w:rPr>
+                              <w:t>2</w:t>
+                            </w:r>
+                            <w:r>
+                              <w:rPr>
+                                <w:sz w:val="20"/>
+                              </w:rPr>
+                              <w:fldChar w:fldCharType="end"/>
+                            </w:r>
+                            <w:r>
+                              <w:rPr>
+                                <w:sz w:val="20"/>
+                              </w:rPr>
+                              <w:t>. Motorized fader</w:t>
+                            </w:r>
+                          </w:p>
+                        </w:txbxContent>
+                      </wps:txbx>
+                      <wps:bodyPr rot="0" spcFirstLastPara="0" vertOverflow="overflow" horzOverflow="overflow" vert="horz" wrap="square" lIns="0" tIns="0" rIns="0" bIns="0" numCol="1" spcCol="0" rtlCol="0" fromWordArt="0" anchor="t" anchorCtr="0" forceAA="0" compatLnSpc="1">
+                        <a:prstTxWarp prst="textNoShape">
+                          <a:avLst/>
+                        </a:prstTxWarp>
+                        <a:spAutoFit/>
+                      </wps:bodyPr>
+                    </wps:wsp>
+                  </a:graphicData>
+                </a:graphic>
+              </wp:anchor>
+            </w:drawing>
+          </mc:Choice>
+          <mc:Fallback>
+            <w:pict>
+              <v:shapetype w14:anchorId="4EBD58D7" id="_x0000_t202" coordsize="21600,21600" o:spt="202" path="m,l,21600r21600,l21600,xe">
+                <v:stroke joinstyle="miter"/>
+                <v:path gradientshapeok="t" o:connecttype="rect"/>
+              </v:shapetype>
+              <v:shape id="Text Box 4" o:spid="_x0000_s1026" type="#_x0000_t202" style="position:absolute;left:0;text-align:left;margin-left:261.75pt;margin-top:37.3pt;width:232.1pt;height:.05pt;z-index:251663360;visibility:visible;mso-wrap-style:square;mso-wrap-distance-left:9pt;mso-wrap-distance-top:0;mso-wrap-distance-right:9pt;mso-wrap-distance-bottom:0;mso-position-horizontal:absolute;mso-position-horizontal-relative:text;mso-position-vertical:absolute;mso-position-vertical-relative:text;v-text-anchor:top" o:gfxdata="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" stroked="f">
+                <v:textbox style="mso-fit-shape-to-text:t" inset="0,0,0,0">
+                  <w:txbxContent>
+                    <w:p>
+                      <w:pPr>
+                        <w:pStyle w:val="Caption"/>
+                        <w:jc w:val="center"/>
+                        <w:rPr>
+                          <w:noProof/>
+                          <w:sz w:val="24"/>
+                        </w:rPr>
+                      </w:pPr>
+                      <w:r>
+                        <w:rPr>
+                          <w:sz w:val="20"/>
+                        </w:rPr>
+                        <w:t xml:space="preserve">Figure </w:t>
+                      </w:r>
+                      <w:r>
+                        <w:rPr>
+                          <w:sz w:val="20"/>
+                        </w:rPr>
+                        <w:fldChar w:fldCharType="begin"/>
+                      </w:r>
+                      <w:r>
+                        <w:rPr>
+                          <w:sz w:val="20"/>
+                        </w:rPr>
+                        <w:instrText xml:space="preserve"> SEQ Figure \* ARABIC </w:instrText>
+                      </w:r>
+                      <w:r>
+                        <w:rPr>
+                          <w:sz w:val="20"/>
+                        </w:rPr>
+                        <w:fldChar w:fldCharType="separate"/>
+                      </w:r>
+                      <w:r>
+                        <w:rPr>
+                          <w:noProof/>
+                          <w:sz w:val="20"/>
+                        </w:rPr>
+                        <w:t>2</w:t>
+                      </w:r>
+                      <w:r>
+                        <w:rPr>
+                          <w:sz w:val="20"/>
+                        </w:rPr>
+                        <w:fldChar w:fldCharType="end"/>
+                      </w:r>
+                      <w:r>
+                        <w:rPr>
+                          <w:sz w:val="20"/>
+                        </w:rPr>
+                        <w:t>. Motorized fader</w:t>
+                      </w:r>
+                    </w:p>
+                  </w:txbxContent>
+                </v:textbox>
+                <w10:wrap type="square"/>
+              </v:shape>
+            </w:pict>
+          </mc:Fallback>
+        </mc:AlternateContent>
+      </w:r>
+      <w:r>
+        <w:rPr>
+          <w:rStyle w:val="Strong"/>
+          <w:b w:val="0"/>
+          <w:sz w:val="24"/>
+        </w:rPr>
+        <w:t>Motorized fader composed of a linear potentiometer and a</w:t>
+      </w:r>
+      <w:r>
+        <w:rPr>
+          <w:rStyle w:val="Strong"/>
+          <w:b w:val="0"/>
+          <w:sz w:val="24"/>
+        </w:rPr>
+        <w:t xml:space="preserve"> belt and pulley system to move the fader</w:t>
+      </w:r>
+    </w:p>
+    <w:p>
+      <w:pPr>
+        <w:pStyle w:val="NoSpacing"/>
+        <w:numPr>
+          <w:ilvl w:val="0"/>
+          <w:numId w:val="3"/>
+        </w:numPr>
+        <w:rPr>
+          <w:rStyle w:val="Strong"/>
+          <w:b w:val="0"/>
+          <w:sz w:val="24"/>
+        </w:rPr>
+      </w:pPr>
+      <w:r>
+        <w:rPr>
+          <w:rStyle w:val="Strong"/>
+          <w:b w:val="0"/>
+          <w:sz w:val="24"/>
+        </w:rPr>
+        <w:t>Open hardware and source</w:t>
+      </w:r>
+    </w:p>
+    <w:p>
+      <w:pPr>
+        <w:pStyle w:val="NoSpacing"/>
+        <w:numPr>
+          <w:ilvl w:val="0"/>
+          <w:numId w:val="3"/>
+        </w:numPr>
+        <w:rPr>
+          <w:rStyle w:val="Strong"/>
+          <w:b w:val="0"/>
+          <w:sz w:val="24"/>
+        </w:rPr>
+      </w:pPr>
+      <w:r>
+        <w:rPr>
+          <w:rStyle w:val="Strong"/>
+          <w:b w:val="0"/>
+          <w:sz w:val="24"/>
+        </w:rPr>
+        <w:t>USB Powered (USB Mini B connector)</w:t>
+      </w:r>
+    </w:p>
+    <w:p>
+      <w:pPr>
+        <w:pStyle w:val="NoSpacing"/>
+        <w:numPr>
+          <w:ilvl w:val="0"/>
+          <w:numId w:val="3"/>
+        </w:numPr>
+        <w:rPr>
+          <w:rStyle w:val="Strong"/>
+          <w:b w:val="0"/>
+          <w:sz w:val="24"/>
+        </w:rPr>
+      </w:pPr>
+      <w:r>
+        <w:rPr>
+          <w:rStyle w:val="Strong"/>
+          <w:b w:val="0"/>
+          <w:sz w:val="24"/>
+        </w:rPr>
+        <w:t>Desktop configuration GUI</w:t>
+      </w:r>
+    </w:p>
+    <w:p>
+      <w:pPr>
+        <w:pStyle w:val="NoSpacing"/>
+        <w:numPr>
+          <w:ilvl w:val="0"/>
+          <w:numId w:val="3"/>
+        </w:numPr>
+        <w:rPr>
+          <w:rStyle w:val="Strong"/>
+          <w:b w:val="0"/>
+          <w:sz w:val="24"/>
+        </w:rPr>
+      </w:pPr>
+      <w:r>
+        <w:rPr>
+          <w:rStyle w:val="Strong"/>
+          <w:b w:val="0"/>
+          <w:sz w:val="24"/>
+        </w:rPr>
+        <w:t>Programmable plugins</w:t>
+      </w:r>
+    </w:p>
+    <w:p>
+      <w:pPr>
+        <w:pStyle w:val="NoSpacing"/>
+        <w:numPr>
+          <w:ilvl w:val="0"/>
+          <w:numId w:val="3"/>
+        </w:numPr>
+        <w:rPr>
+          <w:rStyle w:val="Strong"/>
+          <w:b w:val="0"/>
+          <w:sz w:val="24"/>
+        </w:rPr>
+      </w:pPr>
+      <w:r>
+        <w:rPr>
+          <w:rStyle w:val="Strong"/>
+          <w:b w:val="0"/>
+          <w:sz w:val="24"/>
+        </w:rPr>
+        <w:t>USB CDC Virtual Serial Port</w:t>
+      </w:r>
+      <w:r>
+        <w:rPr>
+          <w:rStyle w:val="Strong"/>
+          <w:b w:val="0"/>
+          <w:sz w:val="24"/>
+        </w:rPr>
+        <w:t xml:space="preserve"> for </w:t>
+      </w:r>
+      <w:r>
+        <w:rPr>
+          <w:rStyle w:val="Strong"/>
+          <w:b w:val="0"/>
+          <w:sz w:val="24"/>
+        </w:rPr>
+        <w:t>plug-n-play on any PC</w:t>
+      </w:r>
+    </w:p>
+    <w:p>
+      <w:pPr>
+        <w:pStyle w:val="NoSpacing"/>
+        <w:spacing w:before="240" w:after="240"/>
+        <w:rPr>
+          <w:rStyle w:val="Strong"/>
+          <w:sz w:val="28"/>
+        </w:rPr>
+      </w:pPr>
+      <w:r>
+        <w:rPr>
+          <w:rStyle w:val="Strong"/>
+          <w:sz w:val="28"/>
+        </w:rPr>
+        <w:t>Hardware specifications</w:t>
+      </w:r>
+    </w:p>
+    <w:p>
+      <w:pPr>
+        <w:pStyle w:val="NoSpacing"/>
+        <w:numPr>
+          <w:ilvl w:val="0"/>
+          <w:numId w:val="4"/>
+        </w:numPr>
+        <w:rPr>
+          <w:rStyle w:val="Strong"/>
+          <w:b w:val="0"/>
+          <w:bCs w:val="0"/>
+          <w:sz w:val="24"/>
+        </w:rPr>
+      </w:pPr>
+      <w:r>
+        <w:rPr>
+          <w:rStyle w:val="Strong"/>
+          <w:b w:val="0"/>
+          <w:bCs w:val="0"/>
+          <w:sz w:val="24"/>
+        </w:rPr>
+        <w:t>USB Mini B connector</w:t>
+      </w:r>
+    </w:p>
+    <w:p>
+      <w:pPr>
+        <w:pStyle w:val="NoSpacing"/>
+        <w:numPr>
+          <w:ilvl w:val="0"/>
+          <w:numId w:val="4"/>
+        </w:numPr>
+        <w:rPr>
+          <w:rStyle w:val="Strong"/>
+          <w:b w:val="0"/>
+          <w:bCs w:val="0"/>
+          <w:sz w:val="24"/>
+        </w:rPr>
+      </w:pPr>
+      <w:r>
+        <w:rPr>
+          <w:rStyle w:val="Strong"/>
+          <w:b w:val="0"/>
+          <w:bCs w:val="0"/>
+          <w:sz w:val="24"/>
+        </w:rPr>
+        <w:t>STM32F072C8Tx MCU</w:t>
+      </w:r>
+    </w:p>
+    <w:p>
+      <w:pPr>
+        <w:pStyle w:val="NoSpacing"/>
+        <w:numPr>
+          <w:ilvl w:val="0"/>
+          <w:numId w:val="4"/>
+        </w:numPr>
+        <w:rPr>
+          <w:rStyle w:val="Strong"/>
+          <w:b w:val="0"/>
+          <w:bCs w:val="0"/>
+          <w:sz w:val="24"/>
+        </w:rPr>
+      </w:pPr>
+      <w:r>
+        <w:rPr>
+          <w:rStyle w:val="Strong"/>
+          <w:b w:val="0"/>
+          <w:bCs w:val="0"/>
+          <w:sz w:val="24"/>
+        </w:rPr>
+        <w:t>5-pin ST-Link V2 programming interface</w:t>
+      </w:r>
+    </w:p>
+    <w:p>
+      <w:pPr>
+        <w:pStyle w:val="NoSpacing"/>
+        <w:numPr>
+          <w:ilvl w:val="0"/>
+          <w:numId w:val="4"/>
+        </w:numPr>
+        <w:rPr>
+          <w:rStyle w:val="Strong"/>
+          <w:b w:val="0"/>
+          <w:bCs w:val="0"/>
+          <w:sz w:val="24"/>
+        </w:rPr>
+      </w:pPr>
+      <w:r>
+        <w:rPr>
+          <w:rStyle w:val="Strong"/>
+          <w:b w:val="0"/>
+          <w:bCs w:val="0"/>
+          <w:sz w:val="24"/>
+        </w:rPr>
+        <w:t>5</w:t>
+      </w:r>
+      <w:r>
+        <w:rPr>
+          <w:rStyle w:val="Strong"/>
+          <w:b w:val="0"/>
+          <w:bCs w:val="0"/>
+          <w:sz w:val="24"/>
+        </w:rPr>
+        <w:t>V to 3.3V regulator</w:t>
+      </w:r>
+      <w:r>
+        <w:rPr>
+          <w:rStyle w:val="Strong"/>
+          <w:b w:val="0"/>
+          <w:bCs w:val="0"/>
+          <w:sz w:val="24"/>
+        </w:rPr>
+        <w:t xml:space="preserve"> (MIC5205-33)</w:t>
+      </w:r>
+    </w:p>
+    <w:p>
+      <w:pPr>
+        <w:pStyle w:val="NoSpacing"/>
+        <w:numPr>
+          <w:ilvl w:val="0"/>
+          <w:numId w:val="4"/>
+        </w:numPr>
+        <w:rPr>
+          <w:rStyle w:val="Strong"/>
+          <w:b w:val="0"/>
+          <w:bCs w:val="0"/>
+          <w:sz w:val="24"/>
+        </w:rPr>
+      </w:pPr>
+      <w:r>
+        <w:rPr>
+          <w:rStyle w:val="Strong"/>
+          <w:b w:val="0"/>
+          <w:bCs w:val="0"/>
+          <w:sz w:val="24"/>
+        </w:rPr>
+        <w:t>5V to 10V boost convert</w:t>
+      </w:r>
+      <w:r>
+        <w:rPr>
+          <w:rStyle w:val="Strong"/>
+          <w:b w:val="0"/>
+          <w:bCs w:val="0"/>
+          <w:sz w:val="24"/>
+        </w:rPr>
+        <w:t>e</w:t>
+      </w:r>
+      <w:r>
+        <w:rPr>
+          <w:rStyle w:val="Strong"/>
+          <w:b w:val="0"/>
+          <w:bCs w:val="0"/>
+          <w:sz w:val="24"/>
+        </w:rPr>
+        <w:t xml:space="preserve">r </w:t>
+      </w:r>
+      <w:r>
+        <w:rPr>
+          <w:rStyle w:val="Strong"/>
+          <w:b w:val="0"/>
+          <w:bCs w:val="0"/>
+          <w:sz w:val="24"/>
+        </w:rPr>
+        <w:t xml:space="preserve">(MT3608) </w:t>
+      </w:r>
+      <w:r>
+        <w:rPr>
+          <w:rStyle w:val="Strong"/>
+          <w:b w:val="0"/>
+          <w:bCs w:val="0"/>
+          <w:sz w:val="24"/>
+        </w:rPr>
+        <w:t xml:space="preserve">with </w:t>
+      </w:r>
+      <w:r>
+        <w:rPr>
+          <w:rStyle w:val="Strong"/>
+          <w:b w:val="0"/>
+          <w:bCs w:val="0"/>
+          <w:sz w:val="24"/>
+        </w:rPr>
+        <w:t>trimmable potentiometer</w:t>
+      </w:r>
+    </w:p>
+    <w:p>
+      <w:pPr>
+        <w:pStyle w:val="NoSpacing"/>
+        <w:numPr>
+          <w:ilvl w:val="0"/>
+          <w:numId w:val="4"/>
+        </w:numPr>
+        <w:rPr>
+          <w:rStyle w:val="Strong"/>
+          <w:b w:val="0"/>
+          <w:bCs w:val="0"/>
+          <w:sz w:val="24"/>
+        </w:rPr>
+      </w:pPr>
+      <w:r>
+        <w:rPr>
+          <w:rStyle w:val="Strong"/>
+          <w:b w:val="0"/>
+          <w:bCs w:val="0"/>
+          <w:sz w:val="24"/>
+        </w:rPr>
+        <w:t>TB6612FNG motor driver (max 1.2 A)</w:t>
+      </w:r>
+    </w:p>
+    <w:p>
+      <w:pPr>
+        <w:pStyle w:val="NoSpacing"/>
+        <w:numPr>
+          <w:ilvl w:val="0"/>
+          <w:numId w:val="4"/>
+        </w:numPr>
+        <w:rPr>
+          <w:rStyle w:val="Strong"/>
+          <w:b w:val="0"/>
+          <w:bCs w:val="0"/>
+          <w:sz w:val="24"/>
+        </w:rPr>
+      </w:pPr>
+      <w:r>
+        <w:rPr>
+          <w:noProof/>
+        </w:rPr>
+        <w:drawing>
+          <wp:anchor distT="0" distB="0" distL="114300" distR="114300" simplePos="0" relativeHeight="251658240" behindDoc="0" locked="0" layoutInCell="1" allowOverlap="1" wp14:anchorId="2BACA63D" wp14:editId="7DC56257">
+            <wp:simplePos x="0" y="0"/>
+            <wp:positionH relativeFrom="column">
+              <wp:posOffset>-144145</wp:posOffset>
+            </wp:positionH>
+            <wp:positionV relativeFrom="paragraph">
+              <wp:posOffset>633730</wp:posOffset>
+            </wp:positionV>
+            <wp:extent cx="3200400" cy="2122805"/>
+            <wp:effectExtent l="0" t="0" r="0" b="0"/>
+            <wp:wrapSquare wrapText="bothSides"/>
+            <wp:docPr id="2" name="Picture 2"/>
+            <wp:cNvGraphicFramePr>
+              <a:graphicFrameLocks xmlns:a="http://schemas.openxmlformats.org/drawingml/2006/main" noChangeAspect="1"/>
+            </wp:cNvGraphicFramePr>
+            <a:graphic xmlns:a="http://schemas.openxmlformats.org/drawingml/2006/main">
+              <a:graphicData uri="http://schemas.openxmlformats.org/drawingml/2006/picture">
+                <pic:pic xmlns:pic="http://schemas.openxmlformats.org/drawingml/2006/picture">
+                  <pic:nvPicPr>
+                    <pic:cNvPr id="1" name=""/>
+                    <pic:cNvPicPr/>
+                  </pic:nvPicPr>
+                  <pic:blipFill>
+                    <a:blip r:embed="rId13" cstate="print">
+                      <a:extLst>
+                        <a:ext uri="{28A0092B-C50C-407E-A947-70E740481C1C}">
+                          <a14:useLocalDpi xmlns:a14="http://schemas.microsoft.com/office/drawing/2010/main" val="0"/>
+                        </a:ext>
+                      </a:extLst>
+                    </a:blip>
+                    <a:stretch>
+                      <a:fillRect/>
+                    </a:stretch>
+                  </pic:blipFill>
+                  <pic:spPr>
+                    <a:xfrm>
+                      <a:off x="0" y="0"/>
+                      <a:ext cx="3200400" cy="2122805"/>
+                    </a:xfrm>
+                    <a:prstGeom prst="rect">
+                      <a:avLst/>
+                    </a:prstGeom>
+                  </pic:spPr>
+                </pic:pic>
+              </a:graphicData>
+            </a:graphic>
+          </wp:anchor>
+        </w:drawing>
+      </w:r>
+      <w:r>
+        <w:rPr>
+          <w:noProof/>
+        </w:rPr>
+        <mc:AlternateContent>
+          <mc:Choice Requires="wps">
+            <w:drawing>
+              <wp:anchor distT="0" distB="0" distL="114300" distR="114300" simplePos="0" relativeHeight="251660288" behindDoc="0" locked="0" layoutInCell="1" allowOverlap="1" wp14:anchorId="1620A575" wp14:editId="566FE4C7">
+                <wp:simplePos x="0" y="0"/>
+                <wp:positionH relativeFrom="column">
+                  <wp:posOffset>-144145</wp:posOffset>
+                </wp:positionH>
+                <wp:positionV relativeFrom="paragraph">
+                  <wp:posOffset>2823210</wp:posOffset>
+                </wp:positionV>
+                <wp:extent cx="3200400" cy="635"/>
+                <wp:effectExtent l="0" t="0" r="0" b="0"/>
+                <wp:wrapSquare wrapText="bothSides"/>
+                <wp:docPr id="3" name="Text Box 3"/>
+                <wp:cNvGraphicFramePr/>
+                <a:graphic xmlns:a="http://schemas.openxmlformats.org/drawingml/2006/main">
+                  <a:graphicData uri="http://schemas.microsoft.com/office/word/2010/wordprocessingShape">
+                    <wps:wsp>
+                      <wps:cNvSpPr txBox="1"/>
+                      <wps:spPr>
+                        <a:xfrm>
+                          <a:off x="0" y="0"/>
+                          <a:ext cx="3200400" cy="635"/>
+                        </a:xfrm>
+                        <a:prstGeom prst="rect">
+                          <a:avLst/>
+                        </a:prstGeom>
+                        <a:solidFill>
+                          <a:prstClr val="white"/>
+                        </a:solidFill>
+                        <a:ln>
+                          <a:noFill/>
+                        </a:ln>
+                      </wps:spPr>
+                      <wps:txbx>
+                        <w:txbxContent>
+                          <w:p>
+                            <w:pPr>
+                              <w:pStyle w:val="Caption"/>
+                              <w:jc w:val="center"/>
+                              <w:rPr>
+                                <w:noProof/>
+                                <w:sz w:val="24"/>
+                                <w:szCs w:val="21"/>
+                              </w:rPr>
+                            </w:pPr>
+                            <w:r>
+                              <w:rPr>
+                                <w:sz w:val="20"/>
+                              </w:rPr>
+                              <w:t xml:space="preserve">Figure </w:t>
+                            </w:r>
+                            <w:r>
+                              <w:rPr>
+                                <w:sz w:val="20"/>
+                              </w:rPr>
+                              <w:fldChar w:fldCharType="begin"/>
+                            </w:r>
+                            <w:r>
+                              <w:rPr>
+                                <w:sz w:val="20"/>
+                              </w:rPr>
+                              <w:instrText xml:space="preserve"> SEQ Figure \* ARABIC </w:instrText>
+                            </w:r>
+                            <w:r>
+                              <w:rPr>
+                                <w:sz w:val="20"/>
+                              </w:rPr>
+                              <w:fldChar w:fldCharType="separate"/>
+                            </w:r>
+                            <w:r>
+                              <w:rPr>
+                                <w:noProof/>
+                                <w:sz w:val="20"/>
+                              </w:rPr>
+                              <w:t>1</w:t>
+                            </w:r>
+                            <w:r>
+                              <w:rPr>
+                                <w:sz w:val="20"/>
+                              </w:rPr>
+                              <w:fldChar w:fldCharType="end"/>
+                            </w:r>
+                            <w:r>
+                              <w:rPr>
+                                <w:sz w:val="20"/>
+                              </w:rPr>
+                              <w:t>. Configuration window</w:t>
+                            </w:r>
+                          </w:p>
+                        </w:txbxContent>
+                      </wps:txbx>
+                      <wps:bodyPr rot="0" spcFirstLastPara="0" vertOverflow="overflow" horzOverflow="overflow" vert="horz" wrap="square" lIns="0" tIns="0" rIns="0" bIns="0" numCol="1" spcCol="0" rtlCol="0" fromWordArt="0" anchor="t" anchorCtr="0" forceAA="0" compatLnSpc="1">
+                        <a:prstTxWarp prst="textNoShape">
+                          <a:avLst/>
+                        </a:prstTxWarp>
+                        <a:spAutoFit/>
+                      </wps:bodyPr>
+                    </wps:wsp>
+                  </a:graphicData>
+                </a:graphic>
+              </wp:anchor>
+            </w:drawing>
+          </mc:Choice>
+          <mc:Fallback>
+            <w:pict>
+              <v:shape w14:anchorId="1620A575" id="Text Box 3" o:spid="_x0000_s1027" type="#_x0000_t202" style="position:absolute;left:0;text-align:left;margin-left:-11.35pt;margin-top:222.3pt;width:252pt;height:.05pt;z-index:251660288;visibility:visible;mso-wrap-style:square;mso-wrap-distance-left:9pt;mso-wrap-distance-top:0;mso-wrap-distance-right:9pt;mso-wrap-distance-bottom:0;mso-position-horizontal:absolute;mso-position-horizontal-relative:text;mso-position-vertical:absolute;mso-position-vertical-relative:text;v-text-anchor:top" o:gfxdata="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" stroked="f">
+                <v:textbox style="mso-fit-shape-to-text:t" inset="0,0,0,0">
+                  <w:txbxContent>
+                    <w:p>
+                      <w:pPr>
+                        <w:pStyle w:val="Caption"/>
+                        <w:jc w:val="center"/>
+                        <w:rPr>
+                          <w:noProof/>
+                          <w:sz w:val="24"/>
+                          <w:szCs w:val="21"/>
+                        </w:rPr>
+                      </w:pPr>
+                      <w:r>
+                        <w:rPr>
+                          <w:sz w:val="20"/>
+                        </w:rPr>
+                        <w:t xml:space="preserve">Figure </w:t>
+                      </w:r>
+                      <w:r>
+                        <w:rPr>
+                          <w:sz w:val="20"/>
+                        </w:rPr>
+                        <w:fldChar w:fldCharType="begin"/>
+                      </w:r>
+                      <w:r>
+                        <w:rPr>
+                          <w:sz w:val="20"/>
+                        </w:rPr>
+                        <w:instrText xml:space="preserve"> SEQ Figure \* ARABIC </w:instrText>
+                      </w:r>
+                      <w:r>
+                        <w:rPr>
+                          <w:sz w:val="20"/>
+                        </w:rPr>
+                        <w:fldChar w:fldCharType="separate"/>
+                      </w:r>
+                      <w:r>
+                        <w:rPr>
+                          <w:noProof/>
+                          <w:sz w:val="20"/>
+                        </w:rPr>
+                        <w:t>1</w:t>
+                      </w:r>
+                      <w:r>
+                        <w:rPr>
+                          <w:sz w:val="20"/>
+                        </w:rPr>
+                        <w:fldChar w:fldCharType="end"/>
+                      </w:r>
+                      <w:r>
+                        <w:rPr>
+                          <w:sz w:val="20"/>
+                        </w:rPr>
+                        <w:t>. Configuration window</w:t>
+                      </w:r>
+                    </w:p>
+                  </w:txbxContent>
+                </v:textbox>
+                <w10:wrap type="square"/>
+              </v:shape>
+            </w:pict>
+          </mc:Fallback>
+        </mc:AlternateContent>
+      </w:r>
+      <w:r>
+        <w:rPr>
+          <w:rStyle w:val="Strong"/>
+          <w:b w:val="0"/>
+          <w:bCs w:val="0"/>
+          <w:sz w:val="24"/>
+        </w:rPr>
+        <w:t>Pin headers for debug, motor out, and potentiometer in</w:t>
       </w:r>
     </w:p>
     <w:p>
@@ -1193,27 +1431,10 @@
           <w:sz w:val="24"/>
           <w:szCs w:val="20"/>
         </w:rPr>
-      </w:pPr>
-      <w:r>
-        <w:rPr>
-          <w:sz w:val="24"/>
-        </w:rPr>
-        <w:br w:type="page"/>
-      </w:r>
-    </w:p>
-    <w:p>
-      <w:pPr>
-        <w:pStyle w:val="TOC1"/>
-        <w:tabs>
-          <w:tab w:val="right" w:leader="dot" w:pos="4670"/>
-        </w:tabs>
-        <w:rPr>
-          <w:sz w:val="24"/>
-        </w:rPr>
         <w:sectPr>
           <w:type w:val="continuous"/>
           <w:pgSz w:w="11906" w:h="16838" w:code="9"/>
-          <w:pgMar w:top="1440" w:right="1080" w:bottom="1440" w:left="1080" w:header="720" w:footer="720" w:gutter="0"/>
+          <w:pgMar w:top="576" w:right="864" w:bottom="576" w:left="864" w:header="720" w:footer="720" w:gutter="0"/>
           <w:cols w:num="2" w:space="720"/>
           <w:docGrid w:linePitch="360"/>
         </w:sectPr>
@@ -1221,30 +1442,118 @@
     </w:p>
     <w:p>
       <w:pPr>
-        <w:rPr>
-          <w:b/>
-          <w:sz w:val="36"/>
+        <w:pStyle w:val="Heading2"/>
+        <w:numPr>
+          <w:ilvl w:val="0"/>
+          <w:numId w:val="0"/>
+        </w:numPr>
+        <w:ind w:left="1080" w:hanging="1080"/>
+        <w:rPr>
           <w:lang w:val="en-GB"/>
         </w:rPr>
       </w:pPr>
-      <w:r>
-        <w:rPr>
-          <w:b/>
-          <w:sz w:val="36"/>
+      <w:bookmarkStart w:id="1" w:name="_Toc528680457"/>
+      <w:r>
+        <w:rPr>
           <w:lang w:val="en-GB"/>
         </w:rPr>
         <w:lastRenderedPageBreak/>
         <w:t>Contents</w:t>
       </w:r>
-      <w:bookmarkStart w:id="0" w:name="_GoBack"/>
-      <w:bookmarkEnd w:id="0"/>
+      <w:bookmarkEnd w:id="1"/>
+    </w:p>
+    <w:p>
+      <w:pPr>
+        <w:pStyle w:val="TOC1"/>
+        <w:tabs>
+          <w:tab w:val="right" w:leader="dot" w:pos="10168"/>
+        </w:tabs>
+        <w:rPr>
+          <w:rFonts w:cstheme="minorBidi"/>
+          <w:b w:val="0"/>
+          <w:bCs w:val="0"/>
+          <w:noProof/>
+          <w:sz w:val="22"/>
+          <w:szCs w:val="22"/>
+          <w:lang w:val="en-GB" w:eastAsia="en-GB"/>
+        </w:rPr>
+      </w:pPr>
+      <w:r>
+        <w:rPr>
+          <w:sz w:val="24"/>
+          <w:lang w:val="fr-FR"/>
+        </w:rPr>
+        <w:fldChar w:fldCharType="begin"/>
+      </w:r>
+      <w:r>
+        <w:rPr>
+          <w:sz w:val="24"/>
+          <w:lang w:val="en-GB"/>
+        </w:rPr>
+        <w:instrText xml:space="preserve"> TOC \t "Heading 2,1,Heading 3,2,Heading 4,3,mStyle,2" </w:instrText>
+      </w:r>
+      <w:r>
+        <w:rPr>
+          <w:sz w:val="24"/>
+          <w:lang w:val="fr-FR"/>
+        </w:rPr>
+        <w:fldChar w:fldCharType="separate"/>
+      </w:r>
+      <w:r>
+        <w:rPr>
+          <w:noProof/>
+          <w:lang w:val="en-GB"/>
+        </w:rPr>
+        <w:t>Contents</w:t>
+      </w:r>
+      <w:r>
+        <w:rPr>
+          <w:noProof/>
+        </w:rPr>
+        <w:tab/>
+      </w:r>
+      <w:r>
+        <w:rPr>
+          <w:noProof/>
+        </w:rPr>
+        <w:fldChar w:fldCharType="begin"/>
+      </w:r>
+      <w:r>
+        <w:rPr>
+          <w:noProof/>
+        </w:rPr>
+        <w:instrText xml:space="preserve"> PAGEREF _Toc528680457 \h </w:instrText>
+      </w:r>
+      <w:r>
+        <w:rPr>
+          <w:noProof/>
+        </w:rPr>
+      </w:r>
+      <w:r>
+        <w:rPr>
+          <w:noProof/>
+        </w:rPr>
+        <w:fldChar w:fldCharType="separate"/>
+      </w:r>
+      <w:r>
+        <w:rPr>
+          <w:noProof/>
+        </w:rPr>
+        <w:t>2</w:t>
+      </w:r>
+      <w:r>
+        <w:rPr>
+          <w:noProof/>
+        </w:rPr>
+        <w:fldChar w:fldCharType="end"/>
+      </w:r>
     </w:p>
     <w:p>
       <w:pPr>
         <w:pStyle w:val="TOC1"/>
         <w:tabs>
           <w:tab w:val="left" w:pos="720"/>
-          <w:tab w:val="right" w:leader="dot" w:pos="9736"/>
+          <w:tab w:val="right" w:leader="dot" w:pos="10168"/>
         </w:tabs>
         <w:rPr>
           <w:rFonts w:cstheme="minorBidi"/>
@@ -1258,27 +1567,6 @@
       </w:pPr>
       <w:r>
         <w:rPr>
-          <w:sz w:val="24"/>
-          <w:lang w:val="fr-FR"/>
-        </w:rPr>
-        <w:fldChar w:fldCharType="begin"/>
-      </w:r>
-      <w:r>
-        <w:rPr>
-          <w:sz w:val="24"/>
-          <w:lang w:val="fr-FR"/>
-        </w:rPr>
-        <w:instrText xml:space="preserve"> TOC \t "Heading 2,1,Heading 3,2,Heading 4,3,mStyle,2" </w:instrText>
-      </w:r>
-      <w:r>
-        <w:rPr>
-          <w:sz w:val="24"/>
-          <w:lang w:val="fr-FR"/>
-        </w:rPr>
-        <w:fldChar w:fldCharType="separate"/>
-      </w:r>
-      <w:r>
-        <w:rPr>
           <w:noProof/>
         </w:rPr>
         <w:t>1</w:t>
@@ -1317,7 +1605,7 @@
         <w:rPr>
           <w:noProof/>
         </w:rPr>
-        <w:instrText xml:space="preserve"> PAGEREF _Toc528633444 \h </w:instrText>
+        <w:instrText xml:space="preserve"> PAGEREF _Toc528680458 \h </w:instrText>
       </w:r>
       <w:r>
         <w:rPr>
@@ -1348,7 +1636,7 @@
         <w:pStyle w:val="TOC2"/>
         <w:tabs>
           <w:tab w:val="left" w:pos="1440"/>
-          <w:tab w:val="right" w:leader="dot" w:pos="9736"/>
+          <w:tab w:val="right" w:leader="dot" w:pos="10168"/>
         </w:tabs>
         <w:rPr>
           <w:rFonts w:cstheme="minorBidi"/>
@@ -1361,7 +1649,6 @@
       <w:r>
         <w:rPr>
           <w:noProof/>
-          <w:lang w:val="en-GB"/>
         </w:rPr>
         <w:t>1.1</w:t>
       </w:r>
@@ -1378,9 +1665,8 @@
       <w:r>
         <w:rPr>
           <w:noProof/>
-          <w:lang w:val="en-GB"/>
-        </w:rPr>
-        <w:t>Functional overview</w:t>
+        </w:rPr>
+        <w:t>Description</w:t>
       </w:r>
       <w:r>
         <w:rPr>
@@ -1398,7 +1684,7 @@
         <w:rPr>
           <w:noProof/>
         </w:rPr>
-        <w:instrText xml:space="preserve"> PAGEREF _Toc528633445 \h </w:instrText>
+        <w:instrText xml:space="preserve"> PAGEREF _Toc528680459 \h </w:instrText>
       </w:r>
       <w:r>
         <w:rPr>
@@ -1429,7 +1715,7 @@
         <w:pStyle w:val="TOC1"/>
         <w:tabs>
           <w:tab w:val="left" w:pos="720"/>
-          <w:tab w:val="right" w:leader="dot" w:pos="9736"/>
+          <w:tab w:val="right" w:leader="dot" w:pos="10168"/>
         </w:tabs>
         <w:rPr>
           <w:rFonts w:cstheme="minorBidi"/>
@@ -1463,7 +1749,7 @@
         <w:rPr>
           <w:noProof/>
         </w:rPr>
-        <w:t>Description</w:t>
+        <w:t>Hardware</w:t>
       </w:r>
       <w:r>
         <w:rPr>
@@ -1481,7 +1767,7 @@
         <w:rPr>
           <w:noProof/>
         </w:rPr>
-        <w:instrText xml:space="preserve"> PAGEREF _Toc528633446 \h </w:instrText>
+        <w:instrText xml:space="preserve"> PAGEREF _Toc528680460 \h </w:instrText>
       </w:r>
       <w:r>
         <w:rPr>
@@ -1498,7 +1784,7 @@
         <w:rPr>
           <w:noProof/>
         </w:rPr>
-        <w:t>3</w:t>
+        <w:t>4</w:t>
       </w:r>
       <w:r>
         <w:rPr>
@@ -1509,122 +1795,373 @@
     </w:p>
     <w:p>
       <w:pPr>
-        <w:outlineLvl w:val="0"/>
-        <w:rPr>
-          <w:sz w:val="24"/>
-          <w:lang w:val="fr-FR"/>
-        </w:rPr>
-      </w:pPr>
-      <w:r>
-        <w:rPr>
-          <w:rFonts w:cstheme="minorHAnsi"/>
-          <w:sz w:val="24"/>
-          <w:szCs w:val="20"/>
-          <w:lang w:val="fr-FR"/>
+        <w:pStyle w:val="TOC1"/>
+        <w:tabs>
+          <w:tab w:val="left" w:pos="720"/>
+          <w:tab w:val="right" w:leader="dot" w:pos="10168"/>
+        </w:tabs>
+        <w:rPr>
+          <w:rFonts w:cstheme="minorBidi"/>
+          <w:b w:val="0"/>
+          <w:bCs w:val="0"/>
+          <w:noProof/>
+          <w:sz w:val="22"/>
+          <w:szCs w:val="22"/>
+          <w:lang w:val="en-GB" w:eastAsia="en-GB"/>
+        </w:rPr>
+      </w:pPr>
+      <w:r>
+        <w:rPr>
+          <w:noProof/>
+        </w:rPr>
+        <w:t>3</w:t>
+      </w:r>
+      <w:r>
+        <w:rPr>
+          <w:rFonts w:cstheme="minorBidi"/>
+          <w:b w:val="0"/>
+          <w:bCs w:val="0"/>
+          <w:noProof/>
+          <w:sz w:val="22"/>
+          <w:szCs w:val="22"/>
+          <w:lang w:val="en-GB" w:eastAsia="en-GB"/>
+        </w:rPr>
+        <w:tab/>
+      </w:r>
+      <w:r>
+        <w:rPr>
+          <w:noProof/>
+        </w:rPr>
+        <w:t>Software</w:t>
+      </w:r>
+      <w:r>
+        <w:rPr>
+          <w:noProof/>
+        </w:rPr>
+        <w:tab/>
+      </w:r>
+      <w:r>
+        <w:rPr>
+          <w:noProof/>
+        </w:rPr>
+        <w:fldChar w:fldCharType="begin"/>
+      </w:r>
+      <w:r>
+        <w:rPr>
+          <w:noProof/>
+        </w:rPr>
+        <w:instrText xml:space="preserve"> PAGEREF _Toc528680461 \h </w:instrText>
+      </w:r>
+      <w:r>
+        <w:rPr>
+          <w:noProof/>
+        </w:rPr>
+      </w:r>
+      <w:r>
+        <w:rPr>
+          <w:noProof/>
+        </w:rPr>
+        <w:fldChar w:fldCharType="separate"/>
+      </w:r>
+      <w:r>
+        <w:rPr>
+          <w:noProof/>
+        </w:rPr>
+        <w:t>5</w:t>
+      </w:r>
+      <w:r>
+        <w:rPr>
+          <w:noProof/>
         </w:rPr>
         <w:fldChar w:fldCharType="end"/>
-      </w:r>
-      <w:r>
-        <w:rPr>
-          <w:sz w:val="24"/>
-          <w:lang w:val="fr-FR"/>
-        </w:rPr>
-        <w:br w:type="page"/>
       </w:r>
     </w:p>
     <w:p>
       <w:pPr>
+        <w:pStyle w:val="TOC1"/>
+        <w:tabs>
+          <w:tab w:val="left" w:pos="720"/>
+          <w:tab w:val="right" w:leader="dot" w:pos="10168"/>
+        </w:tabs>
+        <w:rPr>
+          <w:rFonts w:cstheme="minorBidi"/>
+          <w:b w:val="0"/>
+          <w:bCs w:val="0"/>
+          <w:noProof/>
+          <w:sz w:val="22"/>
+          <w:szCs w:val="22"/>
+          <w:lang w:val="en-GB" w:eastAsia="en-GB"/>
+        </w:rPr>
+      </w:pPr>
+      <w:r>
+        <w:rPr>
+          <w:noProof/>
+        </w:rPr>
+        <w:t>4</w:t>
+      </w:r>
+      <w:r>
+        <w:rPr>
+          <w:rFonts w:cstheme="minorBidi"/>
+          <w:b w:val="0"/>
+          <w:bCs w:val="0"/>
+          <w:noProof/>
+          <w:sz w:val="22"/>
+          <w:szCs w:val="22"/>
+          <w:lang w:val="en-GB" w:eastAsia="en-GB"/>
+        </w:rPr>
+        <w:tab/>
+      </w:r>
+      <w:r>
+        <w:rPr>
+          <w:noProof/>
+        </w:rPr>
+        <w:t>Electrical characteristics</w:t>
+      </w:r>
+      <w:r>
+        <w:rPr>
+          <w:noProof/>
+        </w:rPr>
+        <w:tab/>
+      </w:r>
+      <w:r>
+        <w:rPr>
+          <w:noProof/>
+        </w:rPr>
+        <w:fldChar w:fldCharType="begin"/>
+      </w:r>
+      <w:r>
+        <w:rPr>
+          <w:noProof/>
+        </w:rPr>
+        <w:instrText xml:space="preserve"> PAGEREF _Toc528680462 \h </w:instrText>
+      </w:r>
+      <w:r>
+        <w:rPr>
+          <w:noProof/>
+        </w:rPr>
+      </w:r>
+      <w:r>
+        <w:rPr>
+          <w:noProof/>
+        </w:rPr>
+        <w:fldChar w:fldCharType="separate"/>
+      </w:r>
+      <w:r>
+        <w:rPr>
+          <w:noProof/>
+        </w:rPr>
+        <w:t>6</w:t>
+      </w:r>
+      <w:r>
+        <w:rPr>
+          <w:noProof/>
+        </w:rPr>
+        <w:fldChar w:fldCharType="end"/>
+      </w:r>
+    </w:p>
+    <w:p>
+      <w:pPr>
+        <w:pStyle w:val="TOC1"/>
+        <w:tabs>
+          <w:tab w:val="left" w:pos="720"/>
+          <w:tab w:val="right" w:leader="dot" w:pos="10168"/>
+        </w:tabs>
+        <w:rPr>
+          <w:rFonts w:cstheme="minorBidi"/>
+          <w:b w:val="0"/>
+          <w:bCs w:val="0"/>
+          <w:noProof/>
+          <w:sz w:val="22"/>
+          <w:szCs w:val="22"/>
+          <w:lang w:val="en-GB" w:eastAsia="en-GB"/>
+        </w:rPr>
+      </w:pPr>
+      <w:r>
+        <w:rPr>
+          <w:noProof/>
+        </w:rPr>
+        <w:t>5</w:t>
+      </w:r>
+      <w:r>
+        <w:rPr>
+          <w:rFonts w:cstheme="minorBidi"/>
+          <w:b w:val="0"/>
+          <w:bCs w:val="0"/>
+          <w:noProof/>
+          <w:sz w:val="22"/>
+          <w:szCs w:val="22"/>
+          <w:lang w:val="en-GB" w:eastAsia="en-GB"/>
+        </w:rPr>
+        <w:tab/>
+      </w:r>
+      <w:r>
+        <w:rPr>
+          <w:noProof/>
+        </w:rPr>
+        <w:t>Revision history</w:t>
+      </w:r>
+      <w:r>
+        <w:rPr>
+          <w:noProof/>
+        </w:rPr>
+        <w:tab/>
+      </w:r>
+      <w:r>
+        <w:rPr>
+          <w:noProof/>
+        </w:rPr>
+        <w:fldChar w:fldCharType="begin"/>
+      </w:r>
+      <w:r>
+        <w:rPr>
+          <w:noProof/>
+        </w:rPr>
+        <w:instrText xml:space="preserve"> PAGEREF _Toc528680463 \h </w:instrText>
+      </w:r>
+      <w:r>
+        <w:rPr>
+          <w:noProof/>
+        </w:rPr>
+      </w:r>
+      <w:r>
+        <w:rPr>
+          <w:noProof/>
+        </w:rPr>
+        <w:fldChar w:fldCharType="separate"/>
+      </w:r>
+      <w:r>
+        <w:rPr>
+          <w:noProof/>
+        </w:rPr>
+        <w:t>7</w:t>
+      </w:r>
+      <w:r>
+        <w:rPr>
+          <w:noProof/>
+        </w:rPr>
+        <w:fldChar w:fldCharType="end"/>
+      </w:r>
+    </w:p>
+    <w:p>
+      <w:pPr>
+        <w:rPr>
+          <w:lang w:val="fr-FR"/>
+        </w:rPr>
+      </w:pPr>
+      <w:r>
+        <w:rPr>
+          <w:lang w:val="fr-FR"/>
+        </w:rPr>
+        <w:fldChar w:fldCharType="end"/>
+      </w:r>
+    </w:p>
+    <w:p>
+      <w:pPr>
+        <w:rPr>
+          <w:lang w:val="en-GB"/>
+        </w:rPr>
+      </w:pPr>
+      <w:r>
+        <w:rPr>
+          <w:lang w:val="en-GB"/>
+        </w:rPr>
+        <w:br w:type="page"/>
+      </w:r>
+    </w:p>
+    <w:p>
+      <w:pPr>
         <w:pStyle w:val="Heading2"/>
       </w:pPr>
-      <w:bookmarkStart w:id="1" w:name="_Toc528633444"/>
+      <w:bookmarkStart w:id="2" w:name="_Toc528680458"/>
       <w:r>
         <w:lastRenderedPageBreak/>
         <w:t>Introduction</w:t>
-      </w:r>
-      <w:bookmarkEnd w:id="1"/>
-    </w:p>
-    <w:p>
-      <w:pPr>
-        <w:rPr>
-          <w:lang w:val="en-GB"/>
-        </w:rPr>
-      </w:pPr>
-      <w:r>
-        <w:rPr>
-          <w:lang w:val="en-GB"/>
-        </w:rPr>
-        <w:t>I love big fat d</w:t>
-      </w:r>
-      <w:r>
-        <w:rPr>
-          <w:lang w:val="en-GB"/>
-        </w:rPr>
-        <w:t>icks.</w:t>
-      </w:r>
-    </w:p>
-    <w:p>
-      <w:pPr>
-        <w:pStyle w:val="Heading3"/>
-        <w:rPr>
-          <w:lang w:val="en-GB"/>
-        </w:rPr>
-      </w:pPr>
-      <w:bookmarkStart w:id="2" w:name="_Toc528633445"/>
-      <w:r>
-        <w:rPr>
-          <w:lang w:val="en-GB"/>
-        </w:rPr>
-        <w:t>Functional overview</w:t>
       </w:r>
       <w:bookmarkEnd w:id="2"/>
     </w:p>
     <w:p>
       <w:pPr>
-        <w:rPr>
-          <w:lang w:val="en-GB"/>
-        </w:rPr>
-      </w:pPr>
-      <w:r>
-        <w:rPr>
-          <w:lang w:val="en-GB"/>
-        </w:rPr>
-        <w:t>Test here.</w:t>
-      </w:r>
-    </w:p>
-    <w:p>
-      <w:pPr>
-        <w:rPr>
-          <w:lang w:val="en-GB"/>
-        </w:rPr>
-      </w:pPr>
-    </w:p>
-    <w:p>
-      <w:pPr>
-        <w:rPr>
-          <w:lang w:val="en-GB"/>
-        </w:rPr>
-      </w:pPr>
-    </w:p>
-    <w:p>
-      <w:pPr>
-        <w:pStyle w:val="Heading2"/>
-      </w:pPr>
-      <w:bookmarkStart w:id="3" w:name="_Toc528633446"/>
+        <w:pStyle w:val="Heading3"/>
+      </w:pPr>
+      <w:bookmarkStart w:id="3" w:name="_Toc528680459"/>
       <w:r>
         <w:t>Description</w:t>
       </w:r>
       <w:bookmarkEnd w:id="3"/>
     </w:p>
     <w:p>
-      <w:pPr>
-        <w:rPr>
-          <w:lang w:val="fr-FR"/>
-        </w:rPr>
-      </w:pPr>
+      <w:bookmarkStart w:id="4" w:name="_GoBack"/>
+      <w:bookmarkEnd w:id="4"/>
+      <w:r>
+        <w:br w:type="page"/>
+      </w:r>
+    </w:p>
+    <w:p>
+      <w:pPr>
+        <w:pStyle w:val="Heading2"/>
+      </w:pPr>
+      <w:bookmarkStart w:id="5" w:name="_Toc528680460"/>
+      <w:r>
+        <w:lastRenderedPageBreak/>
+        <w:t>Hardware</w:t>
+      </w:r>
+      <w:bookmarkEnd w:id="5"/>
+    </w:p>
+    <w:p>
+      <w:r>
+        <w:br w:type="page"/>
+      </w:r>
+    </w:p>
+    <w:p>
+      <w:pPr>
+        <w:pStyle w:val="Heading2"/>
+      </w:pPr>
+      <w:bookmarkStart w:id="6" w:name="_Ref528679846"/>
+      <w:bookmarkStart w:id="7" w:name="_Toc528680461"/>
+      <w:r>
+        <w:lastRenderedPageBreak/>
+        <w:t>Software</w:t>
+      </w:r>
+      <w:bookmarkEnd w:id="6"/>
+      <w:bookmarkEnd w:id="7"/>
+    </w:p>
+    <w:p>
+      <w:r>
+        <w:br w:type="page"/>
+      </w:r>
+    </w:p>
+    <w:p>
+      <w:pPr>
+        <w:pStyle w:val="Heading2"/>
+      </w:pPr>
+      <w:bookmarkStart w:id="8" w:name="_Ref528679855"/>
+      <w:bookmarkStart w:id="9" w:name="_Toc528680462"/>
+      <w:r>
+        <w:lastRenderedPageBreak/>
+        <w:t>Electrical characteristics</w:t>
+      </w:r>
+      <w:bookmarkEnd w:id="8"/>
+      <w:bookmarkEnd w:id="9"/>
+    </w:p>
+    <w:p>
+      <w:r>
+        <w:br w:type="page"/>
+      </w:r>
+    </w:p>
+    <w:p>
+      <w:pPr>
+        <w:pStyle w:val="Heading2"/>
+      </w:pPr>
+      <w:bookmarkStart w:id="10" w:name="_Toc528680463"/>
+      <w:r>
+        <w:lastRenderedPageBreak/>
+        <w:t>Revision history</w:t>
+      </w:r>
+      <w:bookmarkEnd w:id="10"/>
     </w:p>
     <w:sectPr>
       <w:pgSz w:w="11906" w:h="16838" w:code="9"/>
-      <w:pgMar w:top="1440" w:right="1080" w:bottom="1440" w:left="1080" w:header="720" w:footer="720" w:gutter="0"/>
+      <w:pgMar w:top="576" w:right="864" w:bottom="576" w:left="864" w:header="720" w:footer="720" w:gutter="0"/>
       <w:cols w:space="720"/>
       <w:docGrid w:linePitch="360"/>
     </w:sectPr>
@@ -1659,6 +2196,400 @@
 
 <file path=word/footer1.xml><?xml version="1.0" encoding="utf-8"?>
 <w:ftr xmlns:wpc="http://schemas.microsoft.com/office/word/2010/wordprocessingCanvas" xmlns:cx="http://schemas.microsoft.com/office/drawing/2014/chartex" xmlns:cx1="http://schemas.microsoft.com/office/drawing/2015/9/8/chartex" xmlns:cx2="http://schemas.microsoft.com/office/drawing/2015/10/21/chartex" xmlns:cx3="http://schemas.microsoft.com/office/drawing/2016/5/9/chartex" xmlns:cx4="http://schemas.microsoft.com/office/drawing/2016/5/10/chartex" xmlns:cx5="http://schemas.microsoft.com/office/drawing/2016/5/11/chartex" xmlns:cx6="http://schemas.microsoft.com/office/drawing/2016/5/12/chartex" xmlns:cx7="http://schemas.microsoft.com/office/drawing/2016/5/13/chartex" xmlns:cx8="http://schemas.microsoft.com/office/drawing/2016/5/14/chartex" xmlns:mc="http://schemas.openxmlformats.org/markup-compatibility/2006" xmlns:aink="http://schemas.microsoft.com/office/drawing/2016/ink" xmlns:am3d="http://schemas.microsoft.com/office/drawing/2017/model3d" xmlns:o="urn:schemas-microsoft-com:office:office" xmlns:r="http://schemas.openxmlformats.org/officeDocument/2006/relationships" xmlns:m="http://schemas.openxmlformats.org/officeDocument/2006/math" xmlns:v="urn:schemas-microsoft-com:vml" xmlns:wp14="http://schemas.microsoft.com/office/word/2010/wordprocessingDrawing" xmlns:wp="http://schemas.openxmlformats.org/drawingml/2006/wordprocessingDrawing" xmlns:w10="urn:schemas-microsoft-com:office:word" xmlns:w="http://schemas.openxmlformats.org/wordprocessingml/2006/main" xmlns:w14="http://schemas.microsoft.com/office/word/2010/wordml" xmlns:w15="http://schemas.microsoft.com/office/word/2012/wordml" xmlns:w16cid="http://schemas.microsoft.com/office/word/2016/wordml/cid" xmlns:w16se="http://schemas.microsoft.com/office/word/2015/wordml/symex" xmlns:wpg="http://schemas.microsoft.com/office/word/2010/wordprocessingGroup" xmlns:wpi="http://schemas.microsoft.com/office/word/2010/wordprocessingInk" xmlns:wne="http://schemas.microsoft.com/office/word/2006/wordml" xmlns:wps="http://schemas.microsoft.com/office/word/2010/wordprocessingShape" mc:Ignorable="w14 w15 w16se w16cid wp14">
+  <w:tbl>
+    <w:tblPr>
+      <w:tblStyle w:val="TableGrid"/>
+      <w:tblW w:w="0" w:type="auto"/>
+      <w:tblBorders>
+        <w:left w:val="none" w:sz="0" w:space="0" w:color="auto"/>
+        <w:bottom w:val="none" w:sz="0" w:space="0" w:color="auto"/>
+        <w:right w:val="none" w:sz="0" w:space="0" w:color="auto"/>
+        <w:insideH w:val="none" w:sz="0" w:space="0" w:color="auto"/>
+        <w:insideV w:val="none" w:sz="0" w:space="0" w:color="auto"/>
+      </w:tblBorders>
+      <w:tblCellMar>
+        <w:left w:w="0" w:type="dxa"/>
+        <w:right w:w="0" w:type="dxa"/>
+      </w:tblCellMar>
+      <w:tblLook w:val="04A0" w:firstRow="1" w:lastRow="0" w:firstColumn="1" w:lastColumn="0" w:noHBand="0" w:noVBand="1"/>
+    </w:tblPr>
+    <w:tblGrid>
+      <w:gridCol w:w="10178"/>
+    </w:tblGrid>
+    <w:tr>
+      <w:tc>
+        <w:tcPr>
+          <w:tcW w:w="10888" w:type="dxa"/>
+          <w:vAlign w:val="center"/>
+        </w:tcPr>
+        <w:p>
+          <w:pPr>
+            <w:pStyle w:val="Footer"/>
+            <w:rPr>
+              <w:bCs/>
+              <w:noProof/>
+              <w:sz w:val="24"/>
+              <w:lang w:val="fr-FR"/>
+            </w:rPr>
+          </w:pPr>
+          <w:r>
+            <w:rPr>
+              <w:bCs/>
+              <w:noProof/>
+              <w:sz w:val="24"/>
+              <w:lang w:val="fr-FR"/>
+            </w:rPr>
+            <w:fldChar w:fldCharType="begin"/>
+          </w:r>
+          <w:r>
+            <w:rPr>
+              <w:bCs/>
+              <w:noProof/>
+              <w:sz w:val="24"/>
+              <w:lang w:val="fr-FR"/>
+            </w:rPr>
+            <w:instrText xml:space="preserve"> PAGE  \* Arabic  \* MERGEFORMAT </w:instrText>
+          </w:r>
+          <w:r>
+            <w:rPr>
+              <w:bCs/>
+              <w:noProof/>
+              <w:sz w:val="24"/>
+              <w:lang w:val="fr-FR"/>
+            </w:rPr>
+            <w:fldChar w:fldCharType="separate"/>
+          </w:r>
+          <w:r>
+            <w:rPr>
+              <w:bCs/>
+              <w:noProof/>
+              <w:sz w:val="24"/>
+              <w:lang w:val="fr-FR"/>
+            </w:rPr>
+            <w:t>2</w:t>
+          </w:r>
+          <w:r>
+            <w:rPr>
+              <w:bCs/>
+              <w:noProof/>
+              <w:sz w:val="24"/>
+              <w:lang w:val="fr-FR"/>
+            </w:rPr>
+            <w:fldChar w:fldCharType="end"/>
+          </w:r>
+          <w:r>
+            <w:rPr>
+              <w:noProof/>
+              <w:sz w:val="24"/>
+              <w:lang w:val="fr-FR"/>
+            </w:rPr>
+            <w:t>/</w:t>
+          </w:r>
+          <w:r>
+            <w:rPr>
+              <w:bCs/>
+              <w:noProof/>
+              <w:sz w:val="24"/>
+              <w:lang w:val="fr-FR"/>
+            </w:rPr>
+            <w:fldChar w:fldCharType="begin"/>
+          </w:r>
+          <w:r>
+            <w:rPr>
+              <w:bCs/>
+              <w:noProof/>
+              <w:sz w:val="24"/>
+              <w:lang w:val="fr-FR"/>
+            </w:rPr>
+            <w:instrText xml:space="preserve"> NUMPAGES  \* Arabic  \* MERGEFORMAT </w:instrText>
+          </w:r>
+          <w:r>
+            <w:rPr>
+              <w:bCs/>
+              <w:noProof/>
+              <w:sz w:val="24"/>
+              <w:lang w:val="fr-FR"/>
+            </w:rPr>
+            <w:fldChar w:fldCharType="separate"/>
+          </w:r>
+          <w:r>
+            <w:rPr>
+              <w:bCs/>
+              <w:noProof/>
+              <w:sz w:val="24"/>
+              <w:lang w:val="fr-FR"/>
+            </w:rPr>
+            <w:t>7</w:t>
+          </w:r>
+          <w:r>
+            <w:rPr>
+              <w:bCs/>
+              <w:noProof/>
+              <w:sz w:val="24"/>
+              <w:lang w:val="fr-FR"/>
+            </w:rPr>
+            <w:fldChar w:fldCharType="end"/>
+          </w:r>
+          <w:r>
+            <w:rPr>
+              <w:noProof/>
+              <w:sz w:val="24"/>
+              <w:lang w:val="fr-FR"/>
+            </w:rPr>
+            <w:ptab w:relativeTo="margin" w:alignment="center" w:leader="none"/>
+          </w:r>
+          <w:r>
+            <w:rPr>
+              <w:noProof/>
+              <w:sz w:val="24"/>
+              <w:lang w:val="fr-FR"/>
+            </w:rPr>
+            <w:ptab w:relativeTo="margin" w:alignment="right" w:leader="none"/>
+          </w:r>
+          <w:r>
+            <w:rPr>
+              <w:noProof/>
+              <w:sz w:val="24"/>
+              <w:lang w:val="fr-FR"/>
+            </w:rPr>
+            <w:fldChar w:fldCharType="begin"/>
+          </w:r>
+          <w:r>
+            <w:rPr>
+              <w:noProof/>
+              <w:sz w:val="24"/>
+            </w:rPr>
+            <w:instrText xml:space="preserve"> DATE  \@ "MMMM yyyy" </w:instrText>
+          </w:r>
+          <w:r>
+            <w:rPr>
+              <w:noProof/>
+              <w:sz w:val="24"/>
+              <w:lang w:val="fr-FR"/>
+            </w:rPr>
+            <w:fldChar w:fldCharType="separate"/>
+          </w:r>
+          <w:r>
+            <w:rPr>
+              <w:noProof/>
+              <w:sz w:val="24"/>
+            </w:rPr>
+            <w:t>October 2018</w:t>
+          </w:r>
+          <w:r>
+            <w:rPr>
+              <w:noProof/>
+              <w:sz w:val="24"/>
+              <w:lang w:val="fr-FR"/>
+            </w:rPr>
+            <w:fldChar w:fldCharType="end"/>
+          </w:r>
+        </w:p>
+      </w:tc>
+    </w:tr>
+  </w:tbl>
+  <w:p>
+    <w:pPr>
+      <w:pStyle w:val="Footer"/>
+    </w:pPr>
+  </w:p>
+</w:ftr>
+</file>
+
+<file path=word/footer2.xml><?xml version="1.0" encoding="utf-8"?>
+<w:ftr xmlns:wpc="http://schemas.microsoft.com/office/word/2010/wordprocessingCanvas" xmlns:cx="http://schemas.microsoft.com/office/drawing/2014/chartex" xmlns:cx1="http://schemas.microsoft.com/office/drawing/2015/9/8/chartex" xmlns:cx2="http://schemas.microsoft.com/office/drawing/2015/10/21/chartex" xmlns:cx3="http://schemas.microsoft.com/office/drawing/2016/5/9/chartex" xmlns:cx4="http://schemas.microsoft.com/office/drawing/2016/5/10/chartex" xmlns:cx5="http://schemas.microsoft.com/office/drawing/2016/5/11/chartex" xmlns:cx6="http://schemas.microsoft.com/office/drawing/2016/5/12/chartex" xmlns:cx7="http://schemas.microsoft.com/office/drawing/2016/5/13/chartex" xmlns:cx8="http://schemas.microsoft.com/office/drawing/2016/5/14/chartex" xmlns:mc="http://schemas.openxmlformats.org/markup-compatibility/2006" xmlns:aink="http://schemas.microsoft.com/office/drawing/2016/ink" xmlns:am3d="http://schemas.microsoft.com/office/drawing/2017/model3d" xmlns:o="urn:schemas-microsoft-com:office:office" xmlns:r="http://schemas.openxmlformats.org/officeDocument/2006/relationships" xmlns:m="http://schemas.openxmlformats.org/officeDocument/2006/math" xmlns:v="urn:schemas-microsoft-com:vml" xmlns:wp14="http://schemas.microsoft.com/office/word/2010/wordprocessingDrawing" xmlns:wp="http://schemas.openxmlformats.org/drawingml/2006/wordprocessingDrawing" xmlns:w10="urn:schemas-microsoft-com:office:word" xmlns:w="http://schemas.openxmlformats.org/wordprocessingml/2006/main" xmlns:w14="http://schemas.microsoft.com/office/word/2010/wordml" xmlns:w15="http://schemas.microsoft.com/office/word/2012/wordml" xmlns:w16cid="http://schemas.microsoft.com/office/word/2016/wordml/cid" xmlns:w16se="http://schemas.microsoft.com/office/word/2015/wordml/symex" xmlns:wpg="http://schemas.microsoft.com/office/word/2010/wordprocessingGroup" xmlns:wpi="http://schemas.microsoft.com/office/word/2010/wordprocessingInk" xmlns:wne="http://schemas.microsoft.com/office/word/2006/wordml" xmlns:wps="http://schemas.microsoft.com/office/word/2010/wordprocessingShape" mc:Ignorable="w14 w15 w16se w16cid wp14">
+  <w:tbl>
+    <w:tblPr>
+      <w:tblStyle w:val="TableGrid"/>
+      <w:tblW w:w="0" w:type="auto"/>
+      <w:tblBorders>
+        <w:left w:val="none" w:sz="0" w:space="0" w:color="auto"/>
+        <w:bottom w:val="none" w:sz="0" w:space="0" w:color="auto"/>
+        <w:right w:val="none" w:sz="0" w:space="0" w:color="auto"/>
+        <w:insideH w:val="none" w:sz="0" w:space="0" w:color="auto"/>
+        <w:insideV w:val="none" w:sz="0" w:space="0" w:color="auto"/>
+      </w:tblBorders>
+      <w:tblCellMar>
+        <w:left w:w="0" w:type="dxa"/>
+        <w:right w:w="0" w:type="dxa"/>
+      </w:tblCellMar>
+      <w:tblLook w:val="04A0" w:firstRow="1" w:lastRow="0" w:firstColumn="1" w:lastColumn="0" w:noHBand="0" w:noVBand="1"/>
+    </w:tblPr>
+    <w:tblGrid>
+      <w:gridCol w:w="10178"/>
+    </w:tblGrid>
+    <w:tr>
+      <w:tc>
+        <w:tcPr>
+          <w:tcW w:w="10888" w:type="dxa"/>
+          <w:vAlign w:val="center"/>
+        </w:tcPr>
+        <w:p>
+          <w:pPr>
+            <w:pStyle w:val="Footer"/>
+            <w:rPr>
+              <w:bCs/>
+              <w:noProof/>
+              <w:sz w:val="24"/>
+              <w:lang w:val="fr-FR"/>
+            </w:rPr>
+          </w:pPr>
+          <w:r>
+            <w:rPr>
+              <w:noProof/>
+              <w:sz w:val="24"/>
+              <w:lang w:val="fr-FR"/>
+            </w:rPr>
+            <w:fldChar w:fldCharType="begin"/>
+          </w:r>
+          <w:r>
+            <w:rPr>
+              <w:noProof/>
+              <w:sz w:val="24"/>
+            </w:rPr>
+            <w:instrText xml:space="preserve"> DATE  \@ "MMMM yyyy" </w:instrText>
+          </w:r>
+          <w:r>
+            <w:rPr>
+              <w:noProof/>
+              <w:sz w:val="24"/>
+              <w:lang w:val="fr-FR"/>
+            </w:rPr>
+            <w:fldChar w:fldCharType="separate"/>
+          </w:r>
+          <w:r>
+            <w:rPr>
+              <w:noProof/>
+              <w:sz w:val="24"/>
+            </w:rPr>
+            <w:t>October 2018</w:t>
+          </w:r>
+          <w:r>
+            <w:rPr>
+              <w:noProof/>
+              <w:sz w:val="24"/>
+              <w:lang w:val="fr-FR"/>
+            </w:rPr>
+            <w:fldChar w:fldCharType="end"/>
+          </w:r>
+          <w:r>
+            <w:rPr>
+              <w:noProof/>
+              <w:sz w:val="24"/>
+              <w:lang w:val="fr-FR"/>
+            </w:rPr>
+            <w:ptab w:relativeTo="margin" w:alignment="center" w:leader="none"/>
+          </w:r>
+          <w:r>
+            <w:rPr>
+              <w:noProof/>
+              <w:sz w:val="24"/>
+              <w:lang w:val="fr-FR"/>
+            </w:rPr>
+            <w:ptab w:relativeTo="margin" w:alignment="right" w:leader="none"/>
+          </w:r>
+          <w:r>
+            <w:rPr>
+              <w:bCs/>
+              <w:noProof/>
+              <w:sz w:val="24"/>
+              <w:lang w:val="fr-FR"/>
+            </w:rPr>
+            <w:fldChar w:fldCharType="begin"/>
+          </w:r>
+          <w:r>
+            <w:rPr>
+              <w:bCs/>
+              <w:noProof/>
+              <w:sz w:val="24"/>
+              <w:lang w:val="fr-FR"/>
+            </w:rPr>
+            <w:instrText xml:space="preserve"> PAGE  \* Arabic  \* MERGEFORMAT </w:instrText>
+          </w:r>
+          <w:r>
+            <w:rPr>
+              <w:bCs/>
+              <w:noProof/>
+              <w:sz w:val="24"/>
+              <w:lang w:val="fr-FR"/>
+            </w:rPr>
+            <w:fldChar w:fldCharType="separate"/>
+          </w:r>
+          <w:r>
+            <w:rPr>
+              <w:bCs/>
+              <w:noProof/>
+              <w:sz w:val="24"/>
+              <w:lang w:val="fr-FR"/>
+            </w:rPr>
+            <w:t>1</w:t>
+          </w:r>
+          <w:r>
+            <w:rPr>
+              <w:bCs/>
+              <w:noProof/>
+              <w:sz w:val="24"/>
+              <w:lang w:val="fr-FR"/>
+            </w:rPr>
+            <w:fldChar w:fldCharType="end"/>
+          </w:r>
+          <w:r>
+            <w:rPr>
+              <w:noProof/>
+              <w:sz w:val="24"/>
+              <w:lang w:val="fr-FR"/>
+            </w:rPr>
+            <w:t>/</w:t>
+          </w:r>
+          <w:r>
+            <w:rPr>
+              <w:bCs/>
+              <w:noProof/>
+              <w:sz w:val="24"/>
+              <w:lang w:val="fr-FR"/>
+            </w:rPr>
+            <w:fldChar w:fldCharType="begin"/>
+          </w:r>
+          <w:r>
+            <w:rPr>
+              <w:bCs/>
+              <w:noProof/>
+              <w:sz w:val="24"/>
+              <w:lang w:val="fr-FR"/>
+            </w:rPr>
+            <w:instrText xml:space="preserve"> NUMPAGES  \* Arabic  \* MERGEFORMAT </w:instrText>
+          </w:r>
+          <w:r>
+            <w:rPr>
+              <w:bCs/>
+              <w:noProof/>
+              <w:sz w:val="24"/>
+              <w:lang w:val="fr-FR"/>
+            </w:rPr>
+            <w:fldChar w:fldCharType="separate"/>
+          </w:r>
+          <w:r>
+            <w:rPr>
+              <w:bCs/>
+              <w:noProof/>
+              <w:sz w:val="24"/>
+              <w:lang w:val="fr-FR"/>
+            </w:rPr>
+            <w:t>2</w:t>
+          </w:r>
+          <w:r>
+            <w:rPr>
+              <w:bCs/>
+              <w:noProof/>
+              <w:sz w:val="24"/>
+              <w:lang w:val="fr-FR"/>
+            </w:rPr>
+            <w:fldChar w:fldCharType="end"/>
+          </w:r>
+        </w:p>
+      </w:tc>
+    </w:tr>
+  </w:tbl>
   <w:p>
     <w:pPr>
       <w:pStyle w:val="Footer"/>
@@ -1669,200 +2600,6 @@
         <w:lang w:val="fr-FR"/>
       </w:rPr>
     </w:pPr>
-    <w:r>
-      <w:rPr>
-        <w:noProof/>
-        <w:sz w:val="24"/>
-        <w:lang w:val="fr-FR"/>
-      </w:rPr>
-      <w:fldChar w:fldCharType="begin"/>
-    </w:r>
-    <w:r>
-      <w:rPr>
-        <w:noProof/>
-        <w:sz w:val="24"/>
-      </w:rPr>
-      <w:instrText xml:space="preserve"> DATE \@ "MMMM yy" </w:instrText>
-    </w:r>
-    <w:r>
-      <w:rPr>
-        <w:noProof/>
-        <w:sz w:val="24"/>
-        <w:lang w:val="fr-FR"/>
-      </w:rPr>
-      <w:fldChar w:fldCharType="separate"/>
-    </w:r>
-    <w:r>
-      <w:rPr>
-        <w:noProof/>
-        <w:sz w:val="24"/>
-      </w:rPr>
-      <w:t>October 18</w:t>
-    </w:r>
-    <w:r>
-      <w:rPr>
-        <w:noProof/>
-        <w:sz w:val="24"/>
-        <w:lang w:val="fr-FR"/>
-      </w:rPr>
-      <w:fldChar w:fldCharType="end"/>
-    </w:r>
-    <w:r>
-      <w:rPr>
-        <w:noProof/>
-        <w:sz w:val="24"/>
-        <w:lang w:val="fr-FR"/>
-      </w:rPr>
-      <w:ptab w:relativeTo="margin" w:alignment="center" w:leader="none"/>
-    </w:r>
-    <w:sdt>
-      <w:sdtPr>
-        <w:rPr>
-          <w:noProof/>
-          <w:sz w:val="24"/>
-          <w:lang w:val="fr-FR"/>
-        </w:rPr>
-        <w:id w:val="2140999723"/>
-        <w:placeholder>
-          <w:docPart w:val="5DE0D28E527F4EE1B1C6916993361A87"/>
-        </w:placeholder>
-        <w:temporary/>
-        <w:showingPlcHdr/>
-        <w15:appearance w15:val="hidden"/>
-      </w:sdtPr>
-      <w:sdtContent>
-        <w:r>
-          <w:rPr>
-            <w:noProof/>
-            <w:sz w:val="24"/>
-            <w:lang w:val="en-GB"/>
-          </w:rPr>
-          <w:t>[Type here]</w:t>
-        </w:r>
-      </w:sdtContent>
-    </w:sdt>
-    <w:r>
-      <w:rPr>
-        <w:noProof/>
-        <w:sz w:val="24"/>
-        <w:lang w:val="fr-FR"/>
-      </w:rPr>
-      <w:ptab w:relativeTo="margin" w:alignment="right" w:leader="none"/>
-    </w:r>
-    <w:r>
-      <w:rPr>
-        <w:bCs/>
-        <w:noProof/>
-        <w:sz w:val="24"/>
-        <w:lang w:val="fr-FR"/>
-      </w:rPr>
-      <w:fldChar w:fldCharType="begin"/>
-    </w:r>
-    <w:r>
-      <w:rPr>
-        <w:bCs/>
-        <w:noProof/>
-        <w:sz w:val="24"/>
-        <w:lang w:val="fr-FR"/>
-      </w:rPr>
-      <w:instrText xml:space="preserve"> PAGE  \* Arabic  \* MERGEFORMAT </w:instrText>
-    </w:r>
-    <w:r>
-      <w:rPr>
-        <w:bCs/>
-        <w:noProof/>
-        <w:sz w:val="24"/>
-        <w:lang w:val="fr-FR"/>
-      </w:rPr>
-      <w:fldChar w:fldCharType="separate"/>
-    </w:r>
-    <w:r>
-      <w:rPr>
-        <w:bCs/>
-        <w:noProof/>
-        <w:sz w:val="24"/>
-        <w:lang w:val="fr-FR"/>
-      </w:rPr>
-      <w:t>1</w:t>
-    </w:r>
-    <w:r>
-      <w:rPr>
-        <w:bCs/>
-        <w:noProof/>
-        <w:sz w:val="24"/>
-        <w:lang w:val="fr-FR"/>
-      </w:rPr>
-      <w:fldChar w:fldCharType="end"/>
-    </w:r>
-    <w:r>
-      <w:rPr>
-        <w:noProof/>
-        <w:sz w:val="24"/>
-        <w:lang w:val="fr-FR"/>
-      </w:rPr>
-      <w:t>/</w:t>
-    </w:r>
-    <w:r>
-      <w:rPr>
-        <w:bCs/>
-        <w:noProof/>
-        <w:sz w:val="24"/>
-        <w:lang w:val="fr-FR"/>
-      </w:rPr>
-      <w:fldChar w:fldCharType="begin"/>
-    </w:r>
-    <w:r>
-      <w:rPr>
-        <w:bCs/>
-        <w:noProof/>
-        <w:sz w:val="24"/>
-        <w:lang w:val="fr-FR"/>
-      </w:rPr>
-      <w:instrText xml:space="preserve"> NUMPAGES  \* Arabic  \* MERGEFORMAT </w:instrText>
-    </w:r>
-    <w:r>
-      <w:rPr>
-        <w:bCs/>
-        <w:noProof/>
-        <w:sz w:val="24"/>
-        <w:lang w:val="fr-FR"/>
-      </w:rPr>
-      <w:fldChar w:fldCharType="separate"/>
-    </w:r>
-    <w:r>
-      <w:rPr>
-        <w:bCs/>
-        <w:noProof/>
-        <w:sz w:val="24"/>
-        <w:lang w:val="fr-FR"/>
-      </w:rPr>
-      <w:t>2</w:t>
-    </w:r>
-    <w:r>
-      <w:rPr>
-        <w:bCs/>
-        <w:noProof/>
-        <w:sz w:val="24"/>
-        <w:lang w:val="fr-FR"/>
-      </w:rPr>
-      <w:fldChar w:fldCharType="end"/>
-    </w:r>
-  </w:p>
-  <w:p>
-    <w:pPr>
-      <w:pStyle w:val="Footer"/>
-      <w:rPr>
-        <w:sz w:val="24"/>
-        <w:lang w:val="en-GB"/>
-      </w:rPr>
-    </w:pPr>
-    <w:r>
-      <w:rPr>
-        <w:sz w:val="24"/>
-        <w:lang w:val="en-GB"/>
-      </w:rPr>
-      <w:t>test</w:t>
-    </w:r>
   </w:p>
 </w:ftr>
 </file>
@@ -1890,6 +2627,129 @@
     </w:p>
   </w:footnote>
 </w:footnotes>
+</file>
+
+<file path=word/header1.xml><?xml version="1.0" encoding="utf-8"?>
+<w:hdr xmlns:wpc="http://schemas.microsoft.com/office/word/2010/wordprocessingCanvas" xmlns:cx="http://schemas.microsoft.com/office/drawing/2014/chartex" xmlns:cx1="http://schemas.microsoft.com/office/drawing/2015/9/8/chartex" xmlns:cx2="http://schemas.microsoft.com/office/drawing/2015/10/21/chartex" xmlns:cx3="http://schemas.microsoft.com/office/drawing/2016/5/9/chartex" xmlns:cx4="http://schemas.microsoft.com/office/drawing/2016/5/10/chartex" xmlns:cx5="http://schemas.microsoft.com/office/drawing/2016/5/11/chartex" xmlns:cx6="http://schemas.microsoft.com/office/drawing/2016/5/12/chartex" xmlns:cx7="http://schemas.microsoft.com/office/drawing/2016/5/13/chartex" xmlns:cx8="http://schemas.microsoft.com/office/drawing/2016/5/14/chartex" xmlns:mc="http://schemas.openxmlformats.org/markup-compatibility/2006" xmlns:aink="http://schemas.microsoft.com/office/drawing/2016/ink" xmlns:am3d="http://schemas.microsoft.com/office/drawing/2017/model3d" xmlns:o="urn:schemas-microsoft-com:office:office" xmlns:r="http://schemas.openxmlformats.org/officeDocument/2006/relationships" xmlns:m="http://schemas.openxmlformats.org/officeDocument/2006/math" xmlns:v="urn:schemas-microsoft-com:vml" xmlns:wp14="http://schemas.microsoft.com/office/word/2010/wordprocessingDrawing" xmlns:wp="http://schemas.openxmlformats.org/drawingml/2006/wordprocessingDrawing" xmlns:w10="urn:schemas-microsoft-com:office:word" xmlns:w="http://schemas.openxmlformats.org/wordprocessingml/2006/main" xmlns:w14="http://schemas.microsoft.com/office/word/2010/wordml" xmlns:w15="http://schemas.microsoft.com/office/word/2012/wordml" xmlns:w16cid="http://schemas.microsoft.com/office/word/2016/wordml/cid" xmlns:w16se="http://schemas.microsoft.com/office/word/2015/wordml/symex" xmlns:wpg="http://schemas.microsoft.com/office/word/2010/wordprocessingGroup" xmlns:wpi="http://schemas.microsoft.com/office/word/2010/wordprocessingInk" xmlns:wne="http://schemas.microsoft.com/office/word/2006/wordml" xmlns:wps="http://schemas.microsoft.com/office/word/2010/wordprocessingShape" mc:Ignorable="w14 w15 w16se w16cid wp14">
+  <w:tbl>
+    <w:tblPr>
+      <w:tblStyle w:val="TableGrid"/>
+      <w:tblW w:w="0" w:type="auto"/>
+      <w:tblBorders>
+        <w:top w:val="none" w:sz="0" w:space="0" w:color="auto"/>
+        <w:left w:val="none" w:sz="0" w:space="0" w:color="auto"/>
+        <w:right w:val="none" w:sz="0" w:space="0" w:color="auto"/>
+        <w:insideH w:val="none" w:sz="0" w:space="0" w:color="auto"/>
+        <w:insideV w:val="none" w:sz="0" w:space="0" w:color="auto"/>
+      </w:tblBorders>
+      <w:tblCellMar>
+        <w:left w:w="0" w:type="dxa"/>
+        <w:right w:w="0" w:type="dxa"/>
+      </w:tblCellMar>
+      <w:tblLook w:val="04A0" w:firstRow="1" w:lastRow="0" w:firstColumn="1" w:lastColumn="0" w:noHBand="0" w:noVBand="1"/>
+    </w:tblPr>
+    <w:tblGrid>
+      <w:gridCol w:w="10168"/>
+    </w:tblGrid>
+    <w:tr>
+      <w:tc>
+        <w:tcPr>
+          <w:tcW w:w="10168" w:type="dxa"/>
+        </w:tcPr>
+        <w:p>
+          <w:pPr>
+            <w:pStyle w:val="Header"/>
+          </w:pPr>
+          <w:r>
+            <w:fldChar w:fldCharType="begin"/>
+          </w:r>
+          <w:r>
+            <w:instrText xml:space="preserve"> STYLEREF  "Heading 2,mHeading1"  \* MERGEFORMAT </w:instrText>
+          </w:r>
+          <w:r>
+            <w:fldChar w:fldCharType="separate"/>
+          </w:r>
+          <w:r>
+            <w:rPr>
+              <w:noProof/>
+            </w:rPr>
+            <w:t>Hardware</w:t>
+          </w:r>
+          <w:r>
+            <w:fldChar w:fldCharType="end"/>
+          </w:r>
+        </w:p>
+      </w:tc>
+    </w:tr>
+  </w:tbl>
+  <w:p>
+    <w:pPr>
+      <w:pStyle w:val="Header"/>
+    </w:pPr>
+  </w:p>
+</w:hdr>
+</file>
+
+<file path=word/header2.xml><?xml version="1.0" encoding="utf-8"?>
+<w:hdr xmlns:wpc="http://schemas.microsoft.com/office/word/2010/wordprocessingCanvas" xmlns:cx="http://schemas.microsoft.com/office/drawing/2014/chartex" xmlns:cx1="http://schemas.microsoft.com/office/drawing/2015/9/8/chartex" xmlns:cx2="http://schemas.microsoft.com/office/drawing/2015/10/21/chartex" xmlns:cx3="http://schemas.microsoft.com/office/drawing/2016/5/9/chartex" xmlns:cx4="http://schemas.microsoft.com/office/drawing/2016/5/10/chartex" xmlns:cx5="http://schemas.microsoft.com/office/drawing/2016/5/11/chartex" xmlns:cx6="http://schemas.microsoft.com/office/drawing/2016/5/12/chartex" xmlns:cx7="http://schemas.microsoft.com/office/drawing/2016/5/13/chartex" xmlns:cx8="http://schemas.microsoft.com/office/drawing/2016/5/14/chartex" xmlns:mc="http://schemas.openxmlformats.org/markup-compatibility/2006" xmlns:aink="http://schemas.microsoft.com/office/drawing/2016/ink" xmlns:am3d="http://schemas.microsoft.com/office/drawing/2017/model3d" xmlns:o="urn:schemas-microsoft-com:office:office" xmlns:r="http://schemas.openxmlformats.org/officeDocument/2006/relationships" xmlns:m="http://schemas.openxmlformats.org/officeDocument/2006/math" xmlns:v="urn:schemas-microsoft-com:vml" xmlns:wp14="http://schemas.microsoft.com/office/word/2010/wordprocessingDrawing" xmlns:wp="http://schemas.openxmlformats.org/drawingml/2006/wordprocessingDrawing" xmlns:w10="urn:schemas-microsoft-com:office:word" xmlns:w="http://schemas.openxmlformats.org/wordprocessingml/2006/main" xmlns:w14="http://schemas.microsoft.com/office/word/2010/wordml" xmlns:w15="http://schemas.microsoft.com/office/word/2012/wordml" xmlns:w16cid="http://schemas.microsoft.com/office/word/2016/wordml/cid" xmlns:w16se="http://schemas.microsoft.com/office/word/2015/wordml/symex" xmlns:wpg="http://schemas.microsoft.com/office/word/2010/wordprocessingGroup" xmlns:wpi="http://schemas.microsoft.com/office/word/2010/wordprocessingInk" xmlns:wne="http://schemas.microsoft.com/office/word/2006/wordml" xmlns:wps="http://schemas.microsoft.com/office/word/2010/wordprocessingShape" mc:Ignorable="w14 w15 w16se w16cid wp14">
+  <w:tbl>
+    <w:tblPr>
+      <w:tblStyle w:val="TableGrid"/>
+      <w:tblW w:w="5000" w:type="pct"/>
+      <w:tblBorders>
+        <w:top w:val="none" w:sz="0" w:space="0" w:color="auto"/>
+        <w:left w:val="none" w:sz="0" w:space="0" w:color="auto"/>
+        <w:right w:val="none" w:sz="0" w:space="0" w:color="auto"/>
+        <w:insideH w:val="none" w:sz="0" w:space="0" w:color="auto"/>
+        <w:insideV w:val="none" w:sz="0" w:space="0" w:color="auto"/>
+      </w:tblBorders>
+      <w:tblCellMar>
+        <w:left w:w="0" w:type="dxa"/>
+        <w:right w:w="0" w:type="dxa"/>
+      </w:tblCellMar>
+      <w:tblLook w:val="04A0" w:firstRow="1" w:lastRow="0" w:firstColumn="1" w:lastColumn="0" w:noHBand="0" w:noVBand="1"/>
+    </w:tblPr>
+    <w:tblGrid>
+      <w:gridCol w:w="10178"/>
+    </w:tblGrid>
+    <w:tr>
+      <w:tc>
+        <w:tcPr>
+          <w:tcW w:w="5000" w:type="pct"/>
+        </w:tcPr>
+        <w:p>
+          <w:pPr>
+            <w:pStyle w:val="Header"/>
+            <w:jc w:val="right"/>
+          </w:pPr>
+          <w:r>
+            <w:fldChar w:fldCharType="begin"/>
+          </w:r>
+          <w:r>
+            <w:instrText xml:space="preserve"> STYLEREF  "Heading 2,mHeading1"  \* MERGEFORMAT </w:instrText>
+          </w:r>
+          <w:r>
+            <w:fldChar w:fldCharType="separate"/>
+          </w:r>
+          <w:r>
+            <w:rPr>
+              <w:noProof/>
+            </w:rPr>
+            <w:t>Introduction</w:t>
+          </w:r>
+          <w:r>
+            <w:fldChar w:fldCharType="end"/>
+          </w:r>
+        </w:p>
+      </w:tc>
+    </w:tr>
+  </w:tbl>
+  <w:p>
+    <w:pPr>
+      <w:pStyle w:val="Header"/>
+    </w:pPr>
+  </w:p>
+</w:hdr>
 </file>
 
 <file path=word/numbering.xml><?xml version="1.0" encoding="utf-8"?>
@@ -2350,7 +3210,7 @@
   <w:abstractNum w:abstractNumId="4" w15:restartNumberingAfterBreak="0">
     <w:nsid w:val="63AA4ED6"/>
     <w:multiLevelType w:val="multilevel"/>
-    <w:tmpl w:val="BF22047A"/>
+    <w:tmpl w:val="C23C14AC"/>
     <w:lvl w:ilvl="0">
       <w:start w:val="1"/>
       <w:numFmt w:val="decimal"/>
@@ -2358,7 +3218,7 @@
       <w:lvlText w:val="%1"/>
       <w:lvlJc w:val="left"/>
       <w:pPr>
-        <w:ind w:left="1440" w:hanging="1440"/>
+        <w:ind w:left="1080" w:hanging="1080"/>
       </w:pPr>
       <w:rPr>
         <w:rFonts w:hint="default"/>
@@ -2371,7 +3231,7 @@
       <w:lvlText w:val="%1.%2"/>
       <w:lvlJc w:val="left"/>
       <w:pPr>
-        <w:ind w:left="2160" w:hanging="2160"/>
+        <w:ind w:left="1080" w:hanging="1080"/>
       </w:pPr>
       <w:rPr>
         <w:rFonts w:hint="default"/>
@@ -2384,7 +3244,7 @@
       <w:lvlText w:val="%1.%2.%3"/>
       <w:lvlJc w:val="left"/>
       <w:pPr>
-        <w:ind w:left="2232" w:hanging="1152"/>
+        <w:ind w:left="1080" w:hanging="1080"/>
       </w:pPr>
       <w:rPr>
         <w:rFonts w:hint="default"/>
@@ -3543,6 +4403,7 @@
   </w:style>
   <w:style w:type="paragraph" w:styleId="Heading3">
     <w:name w:val="heading 3"/>
+    <w:aliases w:val="mHeading2"/>
     <w:basedOn w:val="Normal"/>
     <w:next w:val="Normal"/>
     <w:link w:val="Heading3Char"/>
@@ -3568,6 +4429,7 @@
   </w:style>
   <w:style w:type="paragraph" w:styleId="Heading4">
     <w:name w:val="heading 4"/>
+    <w:aliases w:val="mHeading3"/>
     <w:basedOn w:val="Normal"/>
     <w:next w:val="Normal"/>
     <w:link w:val="Heading4Char"/>
@@ -3816,6 +4678,7 @@
   </w:style>
   <w:style w:type="character" w:customStyle="1" w:styleId="Heading3Char">
     <w:name w:val="Heading 3 Char"/>
+    <w:aliases w:val="mHeading2 Char"/>
     <w:basedOn w:val="DefaultParagraphFont"/>
     <w:link w:val="Heading3"/>
     <w:uiPriority w:val="9"/>
@@ -3828,6 +4691,7 @@
   </w:style>
   <w:style w:type="character" w:customStyle="1" w:styleId="Heading4Char">
     <w:name w:val="Heading 4 Char"/>
+    <w:aliases w:val="mHeading3 Char"/>
     <w:basedOn w:val="DefaultParagraphFont"/>
     <w:link w:val="Heading4"/>
     <w:uiPriority w:val="9"/>
@@ -4420,566 +5284,29 @@
       <w:szCs w:val="32"/>
     </w:rPr>
   </w:style>
-</w:styles>
-</file>
-
-<file path=word/glossary/document.xml><?xml version="1.0" encoding="utf-8"?>
-<w:glossaryDocument xmlns:wpc="http://schemas.microsoft.com/office/word/2010/wordprocessingCanvas" xmlns:cx="http://schemas.microsoft.com/office/drawing/2014/chartex" xmlns:cx1="http://schemas.microsoft.com/office/drawing/2015/9/8/chartex" xmlns:cx2="http://schemas.microsoft.com/office/drawing/2015/10/21/chartex" xmlns:cx3="http://schemas.microsoft.com/office/drawing/2016/5/9/chartex" xmlns:cx4="http://schemas.microsoft.com/office/drawing/2016/5/10/chartex" xmlns:cx5="http://schemas.microsoft.com/office/drawing/2016/5/11/chartex" xmlns:cx6="http://schemas.microsoft.com/office/drawing/2016/5/12/chartex" xmlns:cx7="http://schemas.microsoft.com/office/drawing/2016/5/13/chartex" xmlns:cx8="http://schemas.microsoft.com/office/drawing/2016/5/14/chartex" xmlns:mc="http://schemas.openxmlformats.org/markup-compatibility/2006" xmlns:aink="http://schemas.microsoft.com/office/drawing/2016/ink" xmlns:am3d="http://schemas.microsoft.com/office/drawing/2017/model3d" xmlns:o="urn:schemas-microsoft-com:office:office" xmlns:r="http://schemas.openxmlformats.org/officeDocument/2006/relationships" xmlns:m="http://schemas.openxmlformats.org/officeDocument/2006/math" xmlns:v="urn:schemas-microsoft-com:vml" xmlns:wp14="http://schemas.microsoft.com/office/word/2010/wordprocessingDrawing" xmlns:wp="http://schemas.openxmlformats.org/drawingml/2006/wordprocessingDrawing" xmlns:w10="urn:schemas-microsoft-com:office:word" xmlns:w="http://schemas.openxmlformats.org/wordprocessingml/2006/main" xmlns:w14="http://schemas.microsoft.com/office/word/2010/wordml" xmlns:w15="http://schemas.microsoft.com/office/word/2012/wordml" xmlns:w16cid="http://schemas.microsoft.com/office/word/2016/wordml/cid" xmlns:w16se="http://schemas.microsoft.com/office/word/2015/wordml/symex" xmlns:wpg="http://schemas.microsoft.com/office/word/2010/wordprocessingGroup" xmlns:wpi="http://schemas.microsoft.com/office/word/2010/wordprocessingInk" xmlns:wne="http://schemas.microsoft.com/office/word/2006/wordml" xmlns:wps="http://schemas.microsoft.com/office/word/2010/wordprocessingShape" mc:Ignorable="w14 w15 w16se w16cid wp14">
-  <w:docParts>
-    <w:docPart>
-      <w:docPartPr>
-        <w:name w:val="5DE0D28E527F4EE1B1C6916993361A87"/>
-        <w:category>
-          <w:name w:val="General"/>
-          <w:gallery w:val="placeholder"/>
-        </w:category>
-        <w:types>
-          <w:type w:val="bbPlcHdr"/>
-        </w:types>
-        <w:behaviors>
-          <w:behavior w:val="content"/>
-        </w:behaviors>
-        <w:guid w:val="{EA1F160A-8885-42F9-A0DA-2B1E8D92F3E5}"/>
-      </w:docPartPr>
-      <w:docPartBody>
-        <w:p>
-          <w:pPr>
-            <w:pStyle w:val="5DE0D28E527F4EE1B1C6916993361A87"/>
-          </w:pPr>
-          <w:r>
-            <w:t>[Type here]</w:t>
-          </w:r>
-        </w:p>
-      </w:docPartBody>
-    </w:docPart>
-  </w:docParts>
-</w:glossaryDocument>
-</file>
-
-<file path=word/glossary/fontTable.xml><?xml version="1.0" encoding="utf-8"?>
-<w:fonts xmlns:mc="http://schemas.openxmlformats.org/markup-compatibility/2006" xmlns:r="http://schemas.openxmlformats.org/officeDocument/2006/relationships" xmlns:w="http://schemas.openxmlformats.org/wordprocessingml/2006/main" xmlns:w14="http://schemas.microsoft.com/office/word/2010/wordml" xmlns:w15="http://schemas.microsoft.com/office/word/2012/wordml" xmlns:w16cid="http://schemas.microsoft.com/office/word/2016/wordml/cid" xmlns:w16se="http://schemas.microsoft.com/office/word/2015/wordml/symex" mc:Ignorable="w14 w15 w16se w16cid">
-  <w:font w:name="Courier New">
-    <w:panose1 w:val="02070309020205020404"/>
-    <w:charset w:val="00"/>
-    <w:family w:val="modern"/>
-    <w:pitch w:val="fixed"/>
-    <w:sig w:usb0="E0002EFF" w:usb1="C0007843" w:usb2="00000009" w:usb3="00000000" w:csb0="000001FF" w:csb1="00000000"/>
-  </w:font>
-  <w:font w:name="Times New Roman">
-    <w:panose1 w:val="02020603050405020304"/>
-    <w:charset w:val="00"/>
-    <w:family w:val="roman"/>
-    <w:pitch w:val="variable"/>
-    <w:sig w:usb0="E0002AFF" w:usb1="C0007843" w:usb2="00000009" w:usb3="00000000" w:csb0="000001FF" w:csb1="00000000"/>
-  </w:font>
-  <w:font w:name="Wingdings">
-    <w:panose1 w:val="05000000000000000000"/>
-    <w:charset w:val="02"/>
-    <w:family w:val="auto"/>
-    <w:pitch w:val="variable"/>
-    <w:sig w:usb0="00000000" w:usb1="10000000" w:usb2="00000000" w:usb3="00000000" w:csb0="80000000" w:csb1="00000000"/>
-  </w:font>
-  <w:font w:name="Symbol">
-    <w:panose1 w:val="05050102010706020507"/>
-    <w:charset w:val="02"/>
-    <w:family w:val="roman"/>
-    <w:pitch w:val="variable"/>
-    <w:sig w:usb0="00000000" w:usb1="10000000" w:usb2="00000000" w:usb3="00000000" w:csb0="80000000" w:csb1="00000000"/>
-  </w:font>
-  <w:font w:name="Calibri">
-    <w:panose1 w:val="020F0502020204030204"/>
-    <w:charset w:val="00"/>
-    <w:family w:val="swiss"/>
-    <w:pitch w:val="variable"/>
-    <w:sig w:usb0="E0002AFF" w:usb1="4000ACFF" w:usb2="00000001" w:usb3="00000000" w:csb0="000001FF" w:csb1="00000000"/>
-  </w:font>
-  <w:font w:name="Calibri Light">
-    <w:panose1 w:val="020F0302020204030204"/>
-    <w:charset w:val="00"/>
-    <w:family w:val="swiss"/>
-    <w:pitch w:val="variable"/>
-    <w:sig w:usb0="A0002AEF" w:usb1="4000207B" w:usb2="00000000" w:usb3="00000000" w:csb0="000001FF" w:csb1="00000000"/>
-  </w:font>
-</w:fonts>
-</file>
-
-<file path=word/glossary/settings.xml><?xml version="1.0" encoding="utf-8"?>
-<w:settings xmlns:mc="http://schemas.openxmlformats.org/markup-compatibility/2006" xmlns:o="urn:schemas-microsoft-com:office:office" xmlns:r="http://schemas.openxmlformats.org/officeDocument/2006/relationships" xmlns:m="http://schemas.openxmlformats.org/officeDocument/2006/math" xmlns:v="urn:schemas-microsoft-com:vml" xmlns:w10="urn:schemas-microsoft-com:office:word" xmlns:w="http://schemas.openxmlformats.org/wordprocessingml/2006/main" xmlns:w14="http://schemas.microsoft.com/office/word/2010/wordml" xmlns:w15="http://schemas.microsoft.com/office/word/2012/wordml" xmlns:w16cid="http://schemas.microsoft.com/office/word/2016/wordml/cid" xmlns:w16se="http://schemas.microsoft.com/office/word/2015/wordml/symex" xmlns:sl="http://schemas.openxmlformats.org/schemaLibrary/2006/main" mc:Ignorable="w14 w15 w16se w16cid">
-  <w:view w:val="normal"/>
-  <w:defaultTabStop w:val="720"/>
-  <w:characterSpacingControl w:val="doNotCompress"/>
-  <w:compat>
-    <w:useFELayout/>
-    <w:compatSetting w:name="compatibilityMode" w:uri="http://schemas.microsoft.com/office/word" w:val="15"/>
-    <w:compatSetting w:name="overrideTableStyleFontSizeAndJustification" w:uri="http://schemas.microsoft.com/office/word" w:val="1"/>
-    <w:compatSetting w:name="enableOpenTypeFeatures" w:uri="http://schemas.microsoft.com/office/word" w:val="1"/>
-    <w:compatSetting w:name="doNotFlipMirrorIndents" w:uri="http://schemas.microsoft.com/office/word" w:val="1"/>
-    <w:compatSetting w:name="differentiateMultirowTableHeaders" w:uri="http://schemas.microsoft.com/office/word" w:val="1"/>
-    <w:compatSetting w:name="useWord2013TrackBottomHyphenation" w:uri="http://schemas.microsoft.com/office/word" w:val="0"/>
-  </w:compat>
-  <w:rsids>
-    <w:rsidRoot w:val="00425F21"/>
-    <w:rsid w:val="00425F21"/>
-    <w:rsid w:val="00677EFB"/>
-  </w:rsids>
-  <m:mathPr>
-    <m:mathFont m:val="Cambria Math"/>
-    <m:brkBin m:val="before"/>
-    <m:brkBinSub m:val="--"/>
-    <m:smallFrac m:val="0"/>
-    <m:dispDef/>
-    <m:lMargin m:val="0"/>
-    <m:rMargin m:val="0"/>
-    <m:defJc m:val="centerGroup"/>
-    <m:wrapIndent m:val="1440"/>
-    <m:intLim m:val="subSup"/>
-    <m:naryLim m:val="undOvr"/>
-  </m:mathPr>
-  <w:themeFontLang w:val="en-GB"/>
-  <w:clrSchemeMapping w:bg1="light1" w:t1="dark1" w:bg2="light2" w:t2="dark2" w:accent1="accent1" w:accent2="accent2" w:accent3="accent3" w:accent4="accent4" w:accent5="accent5" w:accent6="accent6" w:hyperlink="hyperlink" w:followedHyperlink="followedHyperlink"/>
-  <w:decimalSymbol w:val="."/>
-  <w:listSeparator w:val=","/>
-  <w15:chartTrackingRefBased/>
-</w:settings>
-</file>
-
-<file path=word/glossary/styles.xml><?xml version="1.0" encoding="utf-8"?>
-<w:styles xmlns:mc="http://schemas.openxmlformats.org/markup-compatibility/2006" xmlns:r="http://schemas.openxmlformats.org/officeDocument/2006/relationships" xmlns:w="http://schemas.openxmlformats.org/wordprocessingml/2006/main" xmlns:w14="http://schemas.microsoft.com/office/word/2010/wordml" xmlns:w15="http://schemas.microsoft.com/office/word/2012/wordml" xmlns:w16cid="http://schemas.microsoft.com/office/word/2016/wordml/cid" xmlns:w16se="http://schemas.microsoft.com/office/word/2015/wordml/symex" mc:Ignorable="w14 w15 w16se w16cid">
-  <w:docDefaults>
-    <w:rPrDefault>
-      <w:rPr>
-        <w:rFonts w:asciiTheme="minorHAnsi" w:eastAsiaTheme="minorEastAsia" w:hAnsiTheme="minorHAnsi" w:cstheme="minorBidi"/>
-        <w:sz w:val="22"/>
-        <w:szCs w:val="22"/>
-        <w:lang w:val="en-GB" w:eastAsia="en-GB" w:bidi="ar-SA"/>
-      </w:rPr>
-    </w:rPrDefault>
-    <w:pPrDefault>
-      <w:pPr>
-        <w:spacing w:after="160" w:line="259" w:lineRule="auto"/>
-      </w:pPr>
-    </w:pPrDefault>
-  </w:docDefaults>
-  <w:latentStyles w:defLockedState="0" w:defUIPriority="99" w:defSemiHidden="0" w:defUnhideWhenUsed="0" w:defQFormat="0" w:count="375">
-    <w:lsdException w:name="Normal" w:uiPriority="0" w:qFormat="1"/>
-    <w:lsdException w:name="heading 1" w:uiPriority="9" w:qFormat="1"/>
-    <w:lsdException w:name="heading 2" w:semiHidden="1" w:uiPriority="9" w:unhideWhenUsed="1" w:qFormat="1"/>
-    <w:lsdException w:name="heading 3" w:semiHidden="1" w:uiPriority="9" w:unhideWhenUsed="1" w:qFormat="1"/>
-    <w:lsdException w:name="heading 4" w:semiHidden="1" w:uiPriority="9" w:unhideWhenUsed="1" w:qFormat="1"/>
-    <w:lsdException w:name="heading 5" w:semiHidden="1" w:uiPriority="9" w:unhideWhenUsed="1" w:qFormat="1"/>
-    <w:lsdException w:name="heading 6" w:semiHidden="1" w:uiPriority="9" w:unhideWhenUsed="1" w:qFormat="1"/>
-    <w:lsdException w:name="heading 7" w:semiHidden="1" w:uiPriority="9" w:unhideWhenUsed="1" w:qFormat="1"/>
-    <w:lsdException w:name="heading 8" w:semiHidden="1" w:uiPriority="9" w:unhideWhenUsed="1" w:qFormat="1"/>
-    <w:lsdException w:name="heading 9" w:semiHidden="1" w:uiPriority="9" w:unhideWhenUsed="1" w:qFormat="1"/>
-    <w:lsdException w:name="index 1" w:semiHidden="1" w:unhideWhenUsed="1"/>
-    <w:lsdException w:name="index 2" w:semiHidden="1" w:unhideWhenUsed="1"/>
-    <w:lsdException w:name="index 3" w:semiHidden="1" w:unhideWhenUsed="1"/>
-    <w:lsdException w:name="index 4" w:semiHidden="1" w:unhideWhenUsed="1"/>
-    <w:lsdException w:name="index 5" w:semiHidden="1" w:unhideWhenUsed="1"/>
-    <w:lsdException w:name="index 6" w:semiHidden="1" w:unhideWhenUsed="1"/>
-    <w:lsdException w:name="index 7" w:semiHidden="1" w:unhideWhenUsed="1"/>
-    <w:lsdException w:name="index 8" w:semiHidden="1" w:unhideWhenUsed="1"/>
-    <w:lsdException w:name="index 9" w:semiHidden="1" w:unhideWhenUsed="1"/>
-    <w:lsdException w:name="toc 1" w:semiHidden="1" w:uiPriority="39" w:unhideWhenUsed="1"/>
-    <w:lsdException w:name="toc 2" w:semiHidden="1" w:uiPriority="39" w:unhideWhenUsed="1"/>
-    <w:lsdException w:name="toc 3" w:semiHidden="1" w:uiPriority="39" w:unhideWhenUsed="1"/>
-    <w:lsdException w:name="toc 4" w:semiHidden="1" w:uiPriority="39" w:unhideWhenUsed="1"/>
-    <w:lsdException w:name="toc 5" w:semiHidden="1" w:uiPriority="39" w:unhideWhenUsed="1"/>
-    <w:lsdException w:name="toc 6" w:semiHidden="1" w:uiPriority="39" w:unhideWhenUsed="1"/>
-    <w:lsdException w:name="toc 7" w:semiHidden="1" w:uiPriority="39" w:unhideWhenUsed="1"/>
-    <w:lsdException w:name="toc 8" w:semiHidden="1" w:uiPriority="39" w:unhideWhenUsed="1"/>
-    <w:lsdException w:name="toc 9" w:semiHidden="1" w:uiPriority="39" w:unhideWhenUsed="1"/>
-    <w:lsdException w:name="Normal Indent" w:semiHidden="1" w:unhideWhenUsed="1"/>
-    <w:lsdException w:name="footnote text" w:semiHidden="1" w:unhideWhenUsed="1"/>
-    <w:lsdException w:name="annotation text" w:semiHidden="1" w:unhideWhenUsed="1"/>
-    <w:lsdException w:name="header" w:semiHidden="1" w:unhideWhenUsed="1"/>
-    <w:lsdException w:name="footer" w:semiHidden="1" w:unhideWhenUsed="1"/>
-    <w:lsdException w:name="index heading" w:semiHidden="1" w:unhideWhenUsed="1"/>
-    <w:lsdException w:name="caption" w:semiHidden="1" w:uiPriority="35" w:unhideWhenUsed="1" w:qFormat="1"/>
-    <w:lsdException w:name="table of figures" w:semiHidden="1" w:unhideWhenUsed="1"/>
-    <w:lsdException w:name="envelope address" w:semiHidden="1" w:unhideWhenUsed="1"/>
-    <w:lsdException w:name="envelope return" w:semiHidden="1" w:unhideWhenUsed="1"/>
-    <w:lsdException w:name="footnote reference" w:semiHidden="1" w:unhideWhenUsed="1"/>
-    <w:lsdException w:name="annotation reference" w:semiHidden="1" w:unhideWhenUsed="1"/>
-    <w:lsdException w:name="line number" w:semiHidden="1" w:unhideWhenUsed="1"/>
-    <w:lsdException w:name="page number" w:semiHidden="1" w:unhideWhenUsed="1"/>
-    <w:lsdException w:name="endnote reference" w:semiHidden="1" w:unhideWhenUsed="1"/>
-    <w:lsdException w:name="endnote text" w:semiHidden="1" w:unhideWhenUsed="1"/>
-    <w:lsdException w:name="table of authorities" w:semiHidden="1" w:unhideWhenUsed="1"/>
-    <w:lsdException w:name="macro" w:semiHidden="1" w:unhideWhenUsed="1"/>
-    <w:lsdException w:name="toa heading" w:semiHidden="1" w:unhideWhenUsed="1"/>
-    <w:lsdException w:name="List" w:semiHidden="1" w:unhideWhenUsed="1"/>
-    <w:lsdException w:name="List Bullet" w:semiHidden="1" w:unhideWhenUsed="1"/>
-    <w:lsdException w:name="List Number" w:semiHidden="1" w:unhideWhenUsed="1"/>
-    <w:lsdException w:name="List 2" w:semiHidden="1" w:unhideWhenUsed="1"/>
-    <w:lsdException w:name="List 3" w:semiHidden="1" w:unhideWhenUsed="1"/>
-    <w:lsdException w:name="List 4" w:semiHidden="1" w:unhideWhenUsed="1"/>
-    <w:lsdException w:name="List 5" w:semiHidden="1" w:unhideWhenUsed="1"/>
-    <w:lsdException w:name="List Bullet 2" w:semiHidden="1" w:unhideWhenUsed="1"/>
-    <w:lsdException w:name="List Bullet 3" w:semiHidden="1" w:unhideWhenUsed="1"/>
-    <w:lsdException w:name="List Bullet 4" w:semiHidden="1" w:unhideWhenUsed="1"/>
-    <w:lsdException w:name="List Bullet 5" w:semiHidden="1" w:unhideWhenUsed="1"/>
-    <w:lsdException w:name="List Number 2" w:semiHidden="1" w:unhideWhenUsed="1"/>
-    <w:lsdException w:name="List Number 3" w:semiHidden="1" w:unhideWhenUsed="1"/>
-    <w:lsdException w:name="List Number 4" w:semiHidden="1" w:unhideWhenUsed="1"/>
-    <w:lsdException w:name="List Number 5" w:semiHidden="1" w:unhideWhenUsed="1"/>
-    <w:lsdException w:name="Title" w:uiPriority="10" w:qFormat="1"/>
-    <w:lsdException w:name="Closing" w:semiHidden="1" w:unhideWhenUsed="1"/>
-    <w:lsdException w:name="Signature" w:semiHidden="1" w:unhideWhenUsed="1"/>
-    <w:lsdException w:name="Default Paragraph Font" w:semiHidden="1" w:uiPriority="1" w:unhideWhenUsed="1"/>
-    <w:lsdException w:name="Body Text" w:semiHidden="1" w:unhideWhenUsed="1"/>
-    <w:lsdException w:name="Body Text Indent" w:semiHidden="1" w:unhideWhenUsed="1"/>
-    <w:lsdException w:name="List Continue" w:semiHidden="1" w:unhideWhenUsed="1"/>
-    <w:lsdException w:name="List Continue 2" w:semiHidden="1" w:unhideWhenUsed="1"/>
-    <w:lsdException w:name="List Continue 3" w:semiHidden="1" w:unhideWhenUsed="1"/>
-    <w:lsdException w:name="List Continue 4" w:semiHidden="1" w:unhideWhenUsed="1"/>
-    <w:lsdException w:name="List Continue 5" w:semiHidden="1" w:unhideWhenUsed="1"/>
-    <w:lsdException w:name="Message Header" w:semiHidden="1" w:unhideWhenUsed="1"/>
-    <w:lsdException w:name="Subtitle" w:uiPriority="11" w:qFormat="1"/>
-    <w:lsdException w:name="Salutation" w:semiHidden="1" w:unhideWhenUsed="1"/>
-    <w:lsdException w:name="Date" w:semiHidden="1" w:unhideWhenUsed="1"/>
-    <w:lsdException w:name="Body Text First Indent" w:semiHidden="1" w:unhideWhenUsed="1"/>
-    <w:lsdException w:name="Body Text First Indent 2" w:semiHidden="1" w:unhideWhenUsed="1"/>
-    <w:lsdException w:name="Note Heading" w:semiHidden="1" w:unhideWhenUsed="1"/>
-    <w:lsdException w:name="Body Text 2" w:semiHidden="1" w:unhideWhenUsed="1"/>
-    <w:lsdException w:name="Body Text 3" w:semiHidden="1" w:unhideWhenUsed="1"/>
-    <w:lsdException w:name="Body Text Indent 2" w:semiHidden="1" w:unhideWhenUsed="1"/>
-    <w:lsdException w:name="Body Text Indent 3" w:semiHidden="1" w:unhideWhenUsed="1"/>
-    <w:lsdException w:name="Block Text" w:semiHidden="1" w:unhideWhenUsed="1"/>
-    <w:lsdException w:name="Hyperlink" w:semiHidden="1" w:unhideWhenUsed="1"/>
-    <w:lsdException w:name="FollowedHyperlink" w:semiHidden="1" w:unhideWhenUsed="1"/>
-    <w:lsdException w:name="Strong" w:uiPriority="22" w:qFormat="1"/>
-    <w:lsdException w:name="Emphasis" w:uiPriority="20" w:qFormat="1"/>
-    <w:lsdException w:name="Document Map" w:semiHidden="1" w:unhideWhenUsed="1"/>
-    <w:lsdException w:name="Plain Text" w:semiHidden="1" w:unhideWhenUsed="1"/>
-    <w:lsdException w:name="E-mail Signature" w:semiHidden="1" w:unhideWhenUsed="1"/>
-    <w:lsdException w:name="HTML Top of Form" w:semiHidden="1" w:unhideWhenUsed="1"/>
-    <w:lsdException w:name="HTML Bottom of Form" w:semiHidden="1" w:unhideWhenUsed="1"/>
-    <w:lsdException w:name="Normal (Web)" w:semiHidden="1" w:unhideWhenUsed="1"/>
-    <w:lsdException w:name="HTML Acronym" w:semiHidden="1" w:unhideWhenUsed="1"/>
-    <w:lsdException w:name="HTML Address" w:semiHidden="1" w:unhideWhenUsed="1"/>
-    <w:lsdException w:name="HTML Cite" w:semiHidden="1" w:unhideWhenUsed="1"/>
-    <w:lsdException w:name="HTML Code" w:semiHidden="1" w:unhideWhenUsed="1"/>
-    <w:lsdException w:name="HTML Definition" w:semiHidden="1" w:unhideWhenUsed="1"/>
-    <w:lsdException w:name="HTML Keyboard" w:semiHidden="1" w:unhideWhenUsed="1"/>
-    <w:lsdException w:name="HTML Preformatted" w:semiHidden="1" w:unhideWhenUsed="1"/>
-    <w:lsdException w:name="HTML Sample" w:semiHidden="1" w:unhideWhenUsed="1"/>
-    <w:lsdException w:name="HTML Typewriter" w:semiHidden="1" w:unhideWhenUsed="1"/>
-    <w:lsdException w:name="HTML Variable" w:semiHidden="1" w:unhideWhenUsed="1"/>
-    <w:lsdException w:name="Normal Table" w:semiHidden="1" w:unhideWhenUsed="1"/>
-    <w:lsdException w:name="annotation subject" w:semiHidden="1" w:unhideWhenUsed="1"/>
-    <w:lsdException w:name="No List" w:semiHidden="1" w:unhideWhenUsed="1"/>
-    <w:lsdException w:name="Outline List 1" w:semiHidden="1" w:unhideWhenUsed="1"/>
-    <w:lsdException w:name="Outline List 2" w:semiHidden="1" w:unhideWhenUsed="1"/>
-    <w:lsdException w:name="Outline List 3" w:semiHidden="1" w:unhideWhenUsed="1"/>
-    <w:lsdException w:name="Table Simple 1" w:semiHidden="1" w:unhideWhenUsed="1"/>
-    <w:lsdException w:name="Table Simple 2" w:semiHidden="1" w:unhideWhenUsed="1"/>
-    <w:lsdException w:name="Table Simple 3" w:semiHidden="1" w:unhideWhenUsed="1"/>
-    <w:lsdException w:name="Table Classic 1" w:semiHidden="1" w:unhideWhenUsed="1"/>
-    <w:lsdException w:name="Table Classic 2" w:semiHidden="1" w:unhideWhenUsed="1"/>
-    <w:lsdException w:name="Table Classic 3" w:semiHidden="1" w:unhideWhenUsed="1"/>
-    <w:lsdException w:name="Table Classic 4" w:semiHidden="1" w:unhideWhenUsed="1"/>
-    <w:lsdException w:name="Table Colorful 1" w:semiHidden="1" w:unhideWhenUsed="1"/>
-    <w:lsdException w:name="Table Colorful 2" w:semiHidden="1" w:unhideWhenUsed="1"/>
-    <w:lsdException w:name="Table Colorful 3" w:semiHidden="1" w:unhideWhenUsed="1"/>
-    <w:lsdException w:name="Table Columns 1" w:semiHidden="1" w:unhideWhenUsed="1"/>
-    <w:lsdException w:name="Table Columns 2" w:semiHidden="1" w:unhideWhenUsed="1"/>
-    <w:lsdException w:name="Table Columns 3" w:semiHidden="1" w:unhideWhenUsed="1"/>
-    <w:lsdException w:name="Table Columns 4" w:semiHidden="1" w:unhideWhenUsed="1"/>
-    <w:lsdException w:name="Table Columns 5" w:semiHidden="1" w:unhideWhenUsed="1"/>
-    <w:lsdException w:name="Table Grid 1" w:semiHidden="1" w:unhideWhenUsed="1"/>
-    <w:lsdException w:name="Table Grid 2" w:semiHidden="1" w:unhideWhenUsed="1"/>
-    <w:lsdException w:name="Table Grid 3" w:semiHidden="1" w:unhideWhenUsed="1"/>
-    <w:lsdException w:name="Table Grid 4" w:semiHidden="1" w:unhideWhenUsed="1"/>
-    <w:lsdException w:name="Table Grid 5" w:semiHidden="1" w:unhideWhenUsed="1"/>
-    <w:lsdException w:name="Table Grid 6" w:semiHidden="1" w:unhideWhenUsed="1"/>
-    <w:lsdException w:name="Table Grid 7" w:semiHidden="1" w:unhideWhenUsed="1"/>
-    <w:lsdException w:name="Table Grid 8" w:semiHidden="1" w:unhideWhenUsed="1"/>
-    <w:lsdException w:name="Table List 1" w:semiHidden="1" w:unhideWhenUsed="1"/>
-    <w:lsdException w:name="Table List 2" w:semiHidden="1" w:unhideWhenUsed="1"/>
-    <w:lsdException w:name="Table List 3" w:semiHidden="1" w:unhideWhenUsed="1"/>
-    <w:lsdException w:name="Table List 4" w:semiHidden="1" w:unhideWhenUsed="1"/>
-    <w:lsdException w:name="Table List 5" w:semiHidden="1" w:unhideWhenUsed="1"/>
-    <w:lsdException w:name="Table List 6" w:semiHidden="1" w:unhideWhenUsed="1"/>
-    <w:lsdException w:name="Table List 7" w:semiHidden="1" w:unhideWhenUsed="1"/>
-    <w:lsdException w:name="Table List 8" w:semiHidden="1" w:unhideWhenUsed="1"/>
-    <w:lsdException w:name="Table 3D effects 1" w:semiHidden="1" w:unhideWhenUsed="1"/>
-    <w:lsdException w:name="Table 3D effects 2" w:semiHidden="1" w:unhideWhenUsed="1"/>
-    <w:lsdException w:name="Table 3D effects 3" w:semiHidden="1" w:unhideWhenUsed="1"/>
-    <w:lsdException w:name="Table Contemporary" w:semiHidden="1" w:unhideWhenUsed="1"/>
-    <w:lsdException w:name="Table Elegant" w:semiHidden="1" w:unhideWhenUsed="1"/>
-    <w:lsdException w:name="Table Professional" w:semiHidden="1" w:unhideWhenUsed="1"/>
-    <w:lsdException w:name="Table Subtle 1" w:semiHidden="1" w:unhideWhenUsed="1"/>
-    <w:lsdException w:name="Table Subtle 2" w:semiHidden="1" w:unhideWhenUsed="1"/>
-    <w:lsdException w:name="Table Web 1" w:semiHidden="1" w:unhideWhenUsed="1"/>
-    <w:lsdException w:name="Table Web 2" w:semiHidden="1" w:unhideWhenUsed="1"/>
-    <w:lsdException w:name="Table Web 3" w:semiHidden="1" w:unhideWhenUsed="1"/>
-    <w:lsdException w:name="Balloon Text" w:semiHidden="1" w:unhideWhenUsed="1"/>
-    <w:lsdException w:name="Table Grid" w:uiPriority="39"/>
-    <w:lsdException w:name="Table Theme" w:semiHidden="1" w:unhideWhenUsed="1"/>
-    <w:lsdException w:name="Placeholder Text" w:semiHidden="1"/>
-    <w:lsdException w:name="No Spacing" w:uiPriority="1" w:qFormat="1"/>
-    <w:lsdException w:name="Light Shading" w:uiPriority="60"/>
-    <w:lsdException w:name="Light List" w:uiPriority="61"/>
-    <w:lsdException w:name="Light Grid" w:uiPriority="62"/>
-    <w:lsdException w:name="Medium Shading 1" w:uiPriority="63"/>
-    <w:lsdException w:name="Medium Shading 2" w:uiPriority="64"/>
-    <w:lsdException w:name="Medium List 1" w:uiPriority="65"/>
-    <w:lsdException w:name="Medium List 2" w:uiPriority="66"/>
-    <w:lsdException w:name="Medium Grid 1" w:uiPriority="67"/>
-    <w:lsdException w:name="Medium Grid 2" w:uiPriority="68"/>
-    <w:lsdException w:name="Medium Grid 3" w:uiPriority="69"/>
-    <w:lsdException w:name="Dark List" w:uiPriority="70"/>
-    <w:lsdException w:name="Colorful Shading" w:uiPriority="71"/>
-    <w:lsdException w:name="Colorful List" w:uiPriority="72"/>
-    <w:lsdException w:name="Colorful Grid" w:uiPriority="73"/>
-    <w:lsdException w:name="Light Shading Accent 1" w:uiPriority="60"/>
-    <w:lsdException w:name="Light List Accent 1" w:uiPriority="61"/>
-    <w:lsdException w:name="Light Grid Accent 1" w:uiPriority="62"/>
-    <w:lsdException w:name="Medium Shading 1 Accent 1" w:uiPriority="63"/>
-    <w:lsdException w:name="Medium Shading 2 Accent 1" w:uiPriority="64"/>
-    <w:lsdException w:name="Medium List 1 Accent 1" w:uiPriority="65"/>
-    <w:lsdException w:name="Revision" w:semiHidden="1"/>
-    <w:lsdException w:name="List Paragraph" w:uiPriority="34" w:qFormat="1"/>
-    <w:lsdException w:name="Quote" w:uiPriority="29" w:qFormat="1"/>
-    <w:lsdException w:name="Intense Quote" w:uiPriority="30" w:qFormat="1"/>
-    <w:lsdException w:name="Medium List 2 Accent 1" w:uiPriority="66"/>
-    <w:lsdException w:name="Medium Grid 1 Accent 1" w:uiPriority="67"/>
-    <w:lsdException w:name="Medium Grid 2 Accent 1" w:uiPriority="68"/>
-    <w:lsdException w:name="Medium Grid 3 Accent 1" w:uiPriority="69"/>
-    <w:lsdException w:name="Dark List Accent 1" w:uiPriority="70"/>
-    <w:lsdException w:name="Colorful Shading Accent 1" w:uiPriority="71"/>
-    <w:lsdException w:name="Colorful List Accent 1" w:uiPriority="72"/>
-    <w:lsdException w:name="Colorful Grid Accent 1" w:uiPriority="73"/>
-    <w:lsdException w:name="Light Shading Accent 2" w:uiPriority="60"/>
-    <w:lsdException w:name="Light List Accent 2" w:uiPriority="61"/>
-    <w:lsdException w:name="Light Grid Accent 2" w:uiPriority="62"/>
-    <w:lsdException w:name="Medium Shading 1 Accent 2" w:uiPriority="63"/>
-    <w:lsdException w:name="Medium Shading 2 Accent 2" w:uiPriority="64"/>
-    <w:lsdException w:name="Medium List 1 Accent 2" w:uiPriority="65"/>
-    <w:lsdException w:name="Medium List 2 Accent 2" w:uiPriority="66"/>
-    <w:lsdException w:name="Medium Grid 1 Accent 2" w:uiPriority="67"/>
-    <w:lsdException w:name="Medium Grid 2 Accent 2" w:uiPriority="68"/>
-    <w:lsdException w:name="Medium Grid 3 Accent 2" w:uiPriority="69"/>
-    <w:lsdException w:name="Dark List Accent 2" w:uiPriority="70"/>
-    <w:lsdException w:name="Colorful Shading Accent 2" w:uiPriority="71"/>
-    <w:lsdException w:name="Colorful List Accent 2" w:uiPriority="72"/>
-    <w:lsdException w:name="Colorful Grid Accent 2" w:uiPriority="73"/>
-    <w:lsdException w:name="Light Shading Accent 3" w:uiPriority="60"/>
-    <w:lsdException w:name="Light List Accent 3" w:uiPriority="61"/>
-    <w:lsdException w:name="Light Grid Accent 3" w:uiPriority="62"/>
-    <w:lsdException w:name="Medium Shading 1 Accent 3" w:uiPriority="63"/>
-    <w:lsdException w:name="Medium Shading 2 Accent 3" w:uiPriority="64"/>
-    <w:lsdException w:name="Medium List 1 Accent 3" w:uiPriority="65"/>
-    <w:lsdException w:name="Medium List 2 Accent 3" w:uiPriority="66"/>
-    <w:lsdException w:name="Medium Grid 1 Accent 3" w:uiPriority="67"/>
-    <w:lsdException w:name="Medium Grid 2 Accent 3" w:uiPriority="68"/>
-    <w:lsdException w:name="Medium Grid 3 Accent 3" w:uiPriority="69"/>
-    <w:lsdException w:name="Dark List Accent 3" w:uiPriority="70"/>
-    <w:lsdException w:name="Colorful Shading Accent 3" w:uiPriority="71"/>
-    <w:lsdException w:name="Colorful List Accent 3" w:uiPriority="72"/>
-    <w:lsdException w:name="Colorful Grid Accent 3" w:uiPriority="73"/>
-    <w:lsdException w:name="Light Shading Accent 4" w:uiPriority="60"/>
-    <w:lsdException w:name="Light List Accent 4" w:uiPriority="61"/>
-    <w:lsdException w:name="Light Grid Accent 4" w:uiPriority="62"/>
-    <w:lsdException w:name="Medium Shading 1 Accent 4" w:uiPriority="63"/>
-    <w:lsdException w:name="Medium Shading 2 Accent 4" w:uiPriority="64"/>
-    <w:lsdException w:name="Medium List 1 Accent 4" w:uiPriority="65"/>
-    <w:lsdException w:name="Medium List 2 Accent 4" w:uiPriority="66"/>
-    <w:lsdException w:name="Medium Grid 1 Accent 4" w:uiPriority="67"/>
-    <w:lsdException w:name="Medium Grid 2 Accent 4" w:uiPriority="68"/>
-    <w:lsdException w:name="Medium Grid 3 Accent 4" w:uiPriority="69"/>
-    <w:lsdException w:name="Dark List Accent 4" w:uiPriority="70"/>
-    <w:lsdException w:name="Colorful Shading Accent 4" w:uiPriority="71"/>
-    <w:lsdException w:name="Colorful List Accent 4" w:uiPriority="72"/>
-    <w:lsdException w:name="Colorful Grid Accent 4" w:uiPriority="73"/>
-    <w:lsdException w:name="Light Shading Accent 5" w:uiPriority="60"/>
-    <w:lsdException w:name="Light List Accent 5" w:uiPriority="61"/>
-    <w:lsdException w:name="Light Grid Accent 5" w:uiPriority="62"/>
-    <w:lsdException w:name="Medium Shading 1 Accent 5" w:uiPriority="63"/>
-    <w:lsdException w:name="Medium Shading 2 Accent 5" w:uiPriority="64"/>
-    <w:lsdException w:name="Medium List 1 Accent 5" w:uiPriority="65"/>
-    <w:lsdException w:name="Medium List 2 Accent 5" w:uiPriority="66"/>
-    <w:lsdException w:name="Medium Grid 1 Accent 5" w:uiPriority="67"/>
-    <w:lsdException w:name="Medium Grid 2 Accent 5" w:uiPriority="68"/>
-    <w:lsdException w:name="Medium Grid 3 Accent 5" w:uiPriority="69"/>
-    <w:lsdException w:name="Dark List Accent 5" w:uiPriority="70"/>
-    <w:lsdException w:name="Colorful Shading Accent 5" w:uiPriority="71"/>
-    <w:lsdException w:name="Colorful List Accent 5" w:uiPriority="72"/>
-    <w:lsdException w:name="Colorful Grid Accent 5" w:uiPriority="73"/>
-    <w:lsdException w:name="Light Shading Accent 6" w:uiPriority="60"/>
-    <w:lsdException w:name="Light List Accent 6" w:uiPriority="61"/>
-    <w:lsdException w:name="Light Grid Accent 6" w:uiPriority="62"/>
-    <w:lsdException w:name="Medium Shading 1 Accent 6" w:uiPriority="63"/>
-    <w:lsdException w:name="Medium Shading 2 Accent 6" w:uiPriority="64"/>
-    <w:lsdException w:name="Medium List 1 Accent 6" w:uiPriority="65"/>
-    <w:lsdException w:name="Medium List 2 Accent 6" w:uiPriority="66"/>
-    <w:lsdException w:name="Medium Grid 1 Accent 6" w:uiPriority="67"/>
-    <w:lsdException w:name="Medium Grid 2 Accent 6" w:uiPriority="68"/>
-    <w:lsdException w:name="Medium Grid 3 Accent 6" w:uiPriority="69"/>
-    <w:lsdException w:name="Dark List Accent 6" w:uiPriority="70"/>
-    <w:lsdException w:name="Colorful Shading Accent 6" w:uiPriority="71"/>
-    <w:lsdException w:name="Colorful List Accent 6" w:uiPriority="72"/>
-    <w:lsdException w:name="Colorful Grid Accent 6" w:uiPriority="73"/>
-    <w:lsdException w:name="Subtle Emphasis" w:uiPriority="19" w:qFormat="1"/>
-    <w:lsdException w:name="Intense Emphasis" w:uiPriority="21" w:qFormat="1"/>
-    <w:lsdException w:name="Subtle Reference" w:uiPriority="31" w:qFormat="1"/>
-    <w:lsdException w:name="Intense Reference" w:uiPriority="32" w:qFormat="1"/>
-    <w:lsdException w:name="Book Title" w:uiPriority="33" w:qFormat="1"/>
-    <w:lsdException w:name="Bibliography" w:semiHidden="1" w:uiPriority="37" w:unhideWhenUsed="1"/>
-    <w:lsdException w:name="TOC Heading" w:semiHidden="1" w:uiPriority="39" w:unhideWhenUsed="1" w:qFormat="1"/>
-    <w:lsdException w:name="Plain Table 1" w:uiPriority="41"/>
-    <w:lsdException w:name="Plain Table 2" w:uiPriority="42"/>
-    <w:lsdException w:name="Plain Table 3" w:uiPriority="43"/>
-    <w:lsdException w:name="Plain Table 4" w:uiPriority="44"/>
-    <w:lsdException w:name="Plain Table 5" w:uiPriority="45"/>
-    <w:lsdException w:name="Grid Table Light" w:uiPriority="40"/>
-    <w:lsdException w:name="Grid Table 1 Light" w:uiPriority="46"/>
-    <w:lsdException w:name="Grid Table 2" w:uiPriority="47"/>
-    <w:lsdException w:name="Grid Table 3" w:uiPriority="48"/>
-    <w:lsdException w:name="Grid Table 4" w:uiPriority="49"/>
-    <w:lsdException w:name="Grid Table 5 Dark" w:uiPriority="50"/>
-    <w:lsdException w:name="Grid Table 6 Colorful" w:uiPriority="51"/>
-    <w:lsdException w:name="Grid Table 7 Colorful" w:uiPriority="52"/>
-    <w:lsdException w:name="Grid Table 1 Light Accent 1" w:uiPriority="46"/>
-    <w:lsdException w:name="Grid Table 2 Accent 1" w:uiPriority="47"/>
-    <w:lsdException w:name="Grid Table 3 Accent 1" w:uiPriority="48"/>
-    <w:lsdException w:name="Grid Table 4 Accent 1" w:uiPriority="49"/>
-    <w:lsdException w:name="Grid Table 5 Dark Accent 1" w:uiPriority="50"/>
-    <w:lsdException w:name="Grid Table 6 Colorful Accent 1" w:uiPriority="51"/>
-    <w:lsdException w:name="Grid Table 7 Colorful Accent 1" w:uiPriority="52"/>
-    <w:lsdException w:name="Grid Table 1 Light Accent 2" w:uiPriority="46"/>
-    <w:lsdException w:name="Grid Table 2 Accent 2" w:uiPriority="47"/>
-    <w:lsdException w:name="Grid Table 3 Accent 2" w:uiPriority="48"/>
-    <w:lsdException w:name="Grid Table 4 Accent 2" w:uiPriority="49"/>
-    <w:lsdException w:name="Grid Table 5 Dark Accent 2" w:uiPriority="50"/>
-    <w:lsdException w:name="Grid Table 6 Colorful Accent 2" w:uiPriority="51"/>
-    <w:lsdException w:name="Grid Table 7 Colorful Accent 2" w:uiPriority="52"/>
-    <w:lsdException w:name="Grid Table 1 Light Accent 3" w:uiPriority="46"/>
-    <w:lsdException w:name="Grid Table 2 Accent 3" w:uiPriority="47"/>
-    <w:lsdException w:name="Grid Table 3 Accent 3" w:uiPriority="48"/>
-    <w:lsdException w:name="Grid Table 4 Accent 3" w:uiPriority="49"/>
-    <w:lsdException w:name="Grid Table 5 Dark Accent 3" w:uiPriority="50"/>
-    <w:lsdException w:name="Grid Table 6 Colorful Accent 3" w:uiPriority="51"/>
-    <w:lsdException w:name="Grid Table 7 Colorful Accent 3" w:uiPriority="52"/>
-    <w:lsdException w:name="Grid Table 1 Light Accent 4" w:uiPriority="46"/>
-    <w:lsdException w:name="Grid Table 2 Accent 4" w:uiPriority="47"/>
-    <w:lsdException w:name="Grid Table 3 Accent 4" w:uiPriority="48"/>
-    <w:lsdException w:name="Grid Table 4 Accent 4" w:uiPriority="49"/>
-    <w:lsdException w:name="Grid Table 5 Dark Accent 4" w:uiPriority="50"/>
-    <w:lsdException w:name="Grid Table 6 Colorful Accent 4" w:uiPriority="51"/>
-    <w:lsdException w:name="Grid Table 7 Colorful Accent 4" w:uiPriority="52"/>
-    <w:lsdException w:name="Grid Table 1 Light Accent 5" w:uiPriority="46"/>
-    <w:lsdException w:name="Grid Table 2 Accent 5" w:uiPriority="47"/>
-    <w:lsdException w:name="Grid Table 3 Accent 5" w:uiPriority="48"/>
-    <w:lsdException w:name="Grid Table 4 Accent 5" w:uiPriority="49"/>
-    <w:lsdException w:name="Grid Table 5 Dark Accent 5" w:uiPriority="50"/>
-    <w:lsdException w:name="Grid Table 6 Colorful Accent 5" w:uiPriority="51"/>
-    <w:lsdException w:name="Grid Table 7 Colorful Accent 5" w:uiPriority="52"/>
-    <w:lsdException w:name="Grid Table 1 Light Accent 6" w:uiPriority="46"/>
-    <w:lsdException w:name="Grid Table 2 Accent 6" w:uiPriority="47"/>
-    <w:lsdException w:name="Grid Table 3 Accent 6" w:uiPriority="48"/>
-    <w:lsdException w:name="Grid Table 4 Accent 6" w:uiPriority="49"/>
-    <w:lsdException w:name="Grid Table 5 Dark Accent 6" w:uiPriority="50"/>
-    <w:lsdException w:name="Grid Table 6 Colorful Accent 6" w:uiPriority="51"/>
-    <w:lsdException w:name="Grid Table 7 Colorful Accent 6" w:uiPriority="52"/>
-    <w:lsdException w:name="List Table 1 Light" w:uiPriority="46"/>
-    <w:lsdException w:name="List Table 2" w:uiPriority="47"/>
-    <w:lsdException w:name="List Table 3" w:uiPriority="48"/>
-    <w:lsdException w:name="List Table 4" w:uiPriority="49"/>
-    <w:lsdException w:name="List Table 5 Dark" w:uiPriority="50"/>
-    <w:lsdException w:name="List Table 6 Colorful" w:uiPriority="51"/>
-    <w:lsdException w:name="List Table 7 Colorful" w:uiPriority="52"/>
-    <w:lsdException w:name="List Table 1 Light Accent 1" w:uiPriority="46"/>
-    <w:lsdException w:name="List Table 2 Accent 1" w:uiPriority="47"/>
-    <w:lsdException w:name="List Table 3 Accent 1" w:uiPriority="48"/>
-    <w:lsdException w:name="List Table 4 Accent 1" w:uiPriority="49"/>
-    <w:lsdException w:name="List Table 5 Dark Accent 1" w:uiPriority="50"/>
-    <w:lsdException w:name="List Table 6 Colorful Accent 1" w:uiPriority="51"/>
-    <w:lsdException w:name="List Table 7 Colorful Accent 1" w:uiPriority="52"/>
-    <w:lsdException w:name="List Table 1 Light Accent 2" w:uiPriority="46"/>
-    <w:lsdException w:name="List Table 2 Accent 2" w:uiPriority="47"/>
-    <w:lsdException w:name="List Table 3 Accent 2" w:uiPriority="48"/>
-    <w:lsdException w:name="List Table 4 Accent 2" w:uiPriority="49"/>
-    <w:lsdException w:name="List Table 5 Dark Accent 2" w:uiPriority="50"/>
-    <w:lsdException w:name="List Table 6 Colorful Accent 2" w:uiPriority="51"/>
-    <w:lsdException w:name="List Table 7 Colorful Accent 2" w:uiPriority="52"/>
-    <w:lsdException w:name="List Table 1 Light Accent 3" w:uiPriority="46"/>
-    <w:lsdException w:name="List Table 2 Accent 3" w:uiPriority="47"/>
-    <w:lsdException w:name="List Table 3 Accent 3" w:uiPriority="48"/>
-    <w:lsdException w:name="List Table 4 Accent 3" w:uiPriority="49"/>
-    <w:lsdException w:name="List Table 5 Dark Accent 3" w:uiPriority="50"/>
-    <w:lsdException w:name="List Table 6 Colorful Accent 3" w:uiPriority="51"/>
-    <w:lsdException w:name="List Table 7 Colorful Accent 3" w:uiPriority="52"/>
-    <w:lsdException w:name="List Table 1 Light Accent 4" w:uiPriority="46"/>
-    <w:lsdException w:name="List Table 2 Accent 4" w:uiPriority="47"/>
-    <w:lsdException w:name="List Table 3 Accent 4" w:uiPriority="48"/>
-    <w:lsdException w:name="List Table 4 Accent 4" w:uiPriority="49"/>
-    <w:lsdException w:name="List Table 5 Dark Accent 4" w:uiPriority="50"/>
-    <w:lsdException w:name="List Table 6 Colorful Accent 4" w:uiPriority="51"/>
-    <w:lsdException w:name="List Table 7 Colorful Accent 4" w:uiPriority="52"/>
-    <w:lsdException w:name="List Table 1 Light Accent 5" w:uiPriority="46"/>
-    <w:lsdException w:name="List Table 2 Accent 5" w:uiPriority="47"/>
-    <w:lsdException w:name="List Table 3 Accent 5" w:uiPriority="48"/>
-    <w:lsdException w:name="List Table 4 Accent 5" w:uiPriority="49"/>
-    <w:lsdException w:name="List Table 5 Dark Accent 5" w:uiPriority="50"/>
-    <w:lsdException w:name="List Table 6 Colorful Accent 5" w:uiPriority="51"/>
-    <w:lsdException w:name="List Table 7 Colorful Accent 5" w:uiPriority="52"/>
-    <w:lsdException w:name="List Table 1 Light Accent 6" w:uiPriority="46"/>
-    <w:lsdException w:name="List Table 2 Accent 6" w:uiPriority="47"/>
-    <w:lsdException w:name="List Table 3 Accent 6" w:uiPriority="48"/>
-    <w:lsdException w:name="List Table 4 Accent 6" w:uiPriority="49"/>
-    <w:lsdException w:name="List Table 5 Dark Accent 6" w:uiPriority="50"/>
-    <w:lsdException w:name="List Table 6 Colorful Accent 6" w:uiPriority="51"/>
-    <w:lsdException w:name="List Table 7 Colorful Accent 6" w:uiPriority="52"/>
-    <w:lsdException w:name="Mention" w:semiHidden="1" w:unhideWhenUsed="1"/>
-    <w:lsdException w:name="Smart Hyperlink" w:semiHidden="1" w:unhideWhenUsed="1"/>
-    <w:lsdException w:name="Hashtag" w:semiHidden="1" w:unhideWhenUsed="1"/>
-    <w:lsdException w:name="Unresolved Mention" w:semiHidden="1" w:unhideWhenUsed="1"/>
-  </w:latentStyles>
-  <w:style w:type="paragraph" w:default="1" w:styleId="Normal">
-    <w:name w:val="Normal"/>
-    <w:qFormat/>
-  </w:style>
-  <w:style w:type="character" w:default="1" w:styleId="DefaultParagraphFont">
-    <w:name w:val="Default Paragraph Font"/>
-    <w:uiPriority w:val="1"/>
+  <w:style w:type="character" w:styleId="PlaceholderText">
+    <w:name w:val="Placeholder Text"/>
+    <w:basedOn w:val="DefaultParagraphFont"/>
+    <w:uiPriority w:val="99"/>
     <w:semiHidden/>
-    <w:unhideWhenUsed/>
-  </w:style>
-  <w:style w:type="table" w:default="1" w:styleId="TableNormal">
-    <w:name w:val="Normal Table"/>
+    <w:rsid w:val="008558F5"/>
+    <w:rPr>
+      <w:color w:val="808080"/>
+    </w:rPr>
+  </w:style>
+  <w:style w:type="character" w:styleId="UnresolvedMention">
+    <w:name w:val="Unresolved Mention"/>
+    <w:basedOn w:val="DefaultParagraphFont"/>
     <w:uiPriority w:val="99"/>
     <w:semiHidden/>
     <w:unhideWhenUsed/>
-    <w:tblPr>
-      <w:tblInd w:w="0" w:type="dxa"/>
-      <w:tblCellMar>
-        <w:top w:w="0" w:type="dxa"/>
-        <w:left w:w="108" w:type="dxa"/>
-        <w:bottom w:w="0" w:type="dxa"/>
-        <w:right w:w="108" w:type="dxa"/>
-      </w:tblCellMar>
-    </w:tblPr>
-  </w:style>
-  <w:style w:type="numbering" w:default="1" w:styleId="NoList">
-    <w:name w:val="No List"/>
-    <w:uiPriority w:val="99"/>
-    <w:semiHidden/>
-    <w:unhideWhenUsed/>
-  </w:style>
-  <w:style w:type="paragraph" w:customStyle="1" w:styleId="5DE0D28E527F4EE1B1C6916993361A87">
-    <w:name w:val="5DE0D28E527F4EE1B1C6916993361A87"/>
-    <w:rsid w:val="00425F21"/>
+    <w:rsid w:val="00C62137"/>
+    <w:rPr>
+      <w:color w:val="605E5C"/>
+      <w:shd w:val="clear" w:color="auto" w:fill="E1DFDD"/>
+    </w:rPr>
   </w:style>
 </w:styles>
-</file>
-
-<file path=word/glossary/webSettings.xml><?xml version="1.0" encoding="utf-8"?>
-<w:webSettings xmlns:mc="http://schemas.openxmlformats.org/markup-compatibility/2006" xmlns:r="http://schemas.openxmlformats.org/officeDocument/2006/relationships" xmlns:w="http://schemas.openxmlformats.org/wordprocessingml/2006/main" xmlns:w14="http://schemas.microsoft.com/office/word/2010/wordml" xmlns:w15="http://schemas.microsoft.com/office/word/2012/wordml" xmlns:w16cid="http://schemas.microsoft.com/office/word/2016/wordml/cid" xmlns:w16se="http://schemas.microsoft.com/office/word/2015/wordml/symex" mc:Ignorable="w14 w15 w16se w16cid">
-  <w:optimizeForBrowser/>
-  <w:allowPNG/>
-</w:webSettings>
 </file>
 
 <file path=word/theme/theme1.xml><?xml version="1.0" encoding="utf-8"?>
@@ -5282,7 +5609,7 @@
 </file>
 
 <file path=customXml/itemProps1.xml><?xml version="1.0" encoding="utf-8"?>
-<ds:datastoreItem xmlns:ds="http://schemas.openxmlformats.org/officeDocument/2006/customXml" ds:itemID="{E51D6242-5D05-48BB-ABEB-16A90626BBDB}">
+<ds:datastoreItem xmlns:ds="http://schemas.openxmlformats.org/officeDocument/2006/customXml" ds:itemID="{79467333-6C09-487A-8006-7E444A8BFCD9}">
   <ds:schemaRefs>
     <ds:schemaRef ds:uri="http://schemas.openxmlformats.org/officeDocument/2006/bibliography"/>
   </ds:schemaRefs>

</xml_diff>